<commit_message>
update class excel ppc
</commit_message>
<xml_diff>
--- a/documents/PPC-Análise-de-Dados.docx
+++ b/documents/PPC-Análise-de-Dados.docx
@@ -686,8 +686,75 @@
           <w:lang w:eastAsia="pt-BR"/>
           <w14:ligatures w14:val="none"/>
         </w:rPr>
+        <w:t>O que é dado, informação</w:t>
+      </w:r>
+      <w:r>
+        <w:rPr>
+          <w:rFonts w:ascii="Segoe UI" w:eastAsia="Times New Roman" w:hAnsi="Segoe UI" w:cs="Segoe UI"/>
+          <w:kern w:val="0"/>
+          <w:sz w:val="21"/>
+          <w:szCs w:val="21"/>
+          <w:lang w:eastAsia="pt-BR"/>
+          <w14:ligatures w14:val="none"/>
+        </w:rPr>
+        <w:t>, open data</w:t>
+      </w:r>
+      <w:r>
+        <w:rPr>
+          <w:rFonts w:ascii="Segoe UI" w:eastAsia="Times New Roman" w:hAnsi="Segoe UI" w:cs="Segoe UI"/>
+          <w:kern w:val="0"/>
+          <w:sz w:val="21"/>
+          <w:szCs w:val="21"/>
+          <w:lang w:eastAsia="pt-BR"/>
+          <w14:ligatures w14:val="none"/>
+        </w:rPr>
+        <w:t>.</w:t>
+      </w:r>
+    </w:p>
+    <w:p>
+      <w:pPr>
+        <w:numPr>
+          <w:ilvl w:val="0"/>
+          <w:numId w:val="1"/>
+        </w:numPr>
+        <w:pBdr>
+          <w:top w:val="single" w:sz="2" w:space="0" w:color="D9D9E3"/>
+          <w:left w:val="single" w:sz="2" w:space="5" w:color="D9D9E3"/>
+          <w:bottom w:val="single" w:sz="2" w:space="0" w:color="D9D9E3"/>
+          <w:right w:val="single" w:sz="2" w:space="0" w:color="D9D9E3"/>
+        </w:pBdr>
+        <w:spacing w:after="0" w:line="240" w:lineRule="auto"/>
+        <w:rPr>
+          <w:rFonts w:ascii="Segoe UI" w:eastAsia="Times New Roman" w:hAnsi="Segoe UI" w:cs="Segoe UI"/>
+          <w:kern w:val="0"/>
+          <w:sz w:val="21"/>
+          <w:szCs w:val="21"/>
+          <w:lang w:eastAsia="pt-BR"/>
+          <w14:ligatures w14:val="none"/>
+        </w:rPr>
+      </w:pPr>
+      <w:r>
+        <w:rPr>
+          <w:rFonts w:ascii="Segoe UI" w:eastAsia="Times New Roman" w:hAnsi="Segoe UI" w:cs="Segoe UI"/>
+          <w:kern w:val="0"/>
+          <w:sz w:val="21"/>
+          <w:szCs w:val="21"/>
+          <w:lang w:eastAsia="pt-BR"/>
+          <w14:ligatures w14:val="none"/>
+        </w:rPr>
         <w:t>Tipos de dados e formatos</w:t>
       </w:r>
+      <w:r>
+        <w:rPr>
+          <w:rFonts w:ascii="Segoe UI" w:eastAsia="Times New Roman" w:hAnsi="Segoe UI" w:cs="Segoe UI"/>
+          <w:kern w:val="0"/>
+          <w:sz w:val="21"/>
+          <w:szCs w:val="21"/>
+          <w:lang w:eastAsia="pt-BR"/>
+          <w14:ligatures w14:val="none"/>
+        </w:rPr>
+        <w:t xml:space="preserve"> (estruturados e não estruturados)</w:t>
+      </w:r>
     </w:p>
     <w:p>
       <w:pPr>
@@ -1287,6 +1354,7 @@
           <w:lang w:eastAsia="pt-BR"/>
           <w14:ligatures w14:val="none"/>
         </w:rPr>
+        <w:lastRenderedPageBreak/>
         <w:t>Modelagem</w:t>
       </w:r>
       <w:r>
@@ -1332,7 +1400,6 @@
           <w:lang w:eastAsia="pt-BR"/>
           <w14:ligatures w14:val="none"/>
         </w:rPr>
-        <w:lastRenderedPageBreak/>
         <w:t>Criação de visualizações e relatórios interativos</w:t>
       </w:r>
     </w:p>
@@ -2761,7 +2828,29 @@
           <w:lang w:eastAsia="pt-BR"/>
           <w14:ligatures w14:val="none"/>
         </w:rPr>
-        <w:t xml:space="preserve"> Data Science (60 horas)</w:t>
+        <w:t xml:space="preserve"> </w:t>
+      </w:r>
+      <w:r>
+        <w:rPr>
+          <w:rFonts w:ascii="Segoe UI" w:eastAsia="Times New Roman" w:hAnsi="Segoe UI" w:cs="Segoe UI"/>
+          <w:kern w:val="0"/>
+          <w:sz w:val="21"/>
+          <w:szCs w:val="21"/>
+          <w:lang w:eastAsia="pt-BR"/>
+          <w14:ligatures w14:val="none"/>
+        </w:rPr>
+        <w:t>Ciência de Dados</w:t>
+      </w:r>
+      <w:r>
+        <w:rPr>
+          <w:rFonts w:ascii="Segoe UI" w:eastAsia="Times New Roman" w:hAnsi="Segoe UI" w:cs="Segoe UI"/>
+          <w:kern w:val="0"/>
+          <w:sz w:val="21"/>
+          <w:szCs w:val="21"/>
+          <w:lang w:eastAsia="pt-BR"/>
+          <w14:ligatures w14:val="none"/>
+        </w:rPr>
+        <w:t xml:space="preserve"> (60 horas)</w:t>
       </w:r>
     </w:p>
     <w:p>

</xml_diff>

<commit_message>
add class dash pbi
</commit_message>
<xml_diff>
--- a/documents/PPC-Análise-de-Dados.docx
+++ b/documents/PPC-Análise-de-Dados.docx
@@ -296,22 +296,8 @@
           <w:lang w:eastAsia="pt-BR"/>
           <w14:ligatures w14:val="none"/>
         </w:rPr>
-        <w:t xml:space="preserve"> para perfil </w:t>
-      </w:r>
-      <w:proofErr w:type="spellStart"/>
-      <w:proofErr w:type="gramStart"/>
-      <w:r>
-        <w:rPr>
-          <w:rFonts w:ascii="Segoe UI" w:eastAsia="Times New Roman" w:hAnsi="Segoe UI" w:cs="Segoe UI"/>
-          <w:kern w:val="0"/>
-          <w:sz w:val="21"/>
-          <w:szCs w:val="21"/>
-          <w:lang w:eastAsia="pt-BR"/>
-          <w14:ligatures w14:val="none"/>
-        </w:rPr>
-        <w:t>Profssional</w:t>
-      </w:r>
-      <w:proofErr w:type="spellEnd"/>
+        <w:t xml:space="preserve"> para perfil Profssional</w:t>
+      </w:r>
       <w:r>
         <w:rPr>
           <w:rFonts w:ascii="Segoe UI" w:eastAsia="Times New Roman" w:hAnsi="Segoe UI" w:cs="Segoe UI"/>
@@ -334,7 +320,6 @@
         </w:rPr>
         <w:t xml:space="preserve"> (</w:t>
       </w:r>
-      <w:proofErr w:type="gramEnd"/>
       <w:r>
         <w:rPr>
           <w:rFonts w:ascii="Segoe UI" w:eastAsia="Times New Roman" w:hAnsi="Segoe UI" w:cs="Segoe UI"/>
@@ -1146,6 +1131,17 @@
           <w14:ligatures w14:val="none"/>
         </w:rPr>
       </w:pPr>
+      <w:r>
+        <w:rPr>
+          <w:rFonts w:ascii="Segoe UI" w:eastAsia="Times New Roman" w:hAnsi="Segoe UI" w:cs="Segoe UI"/>
+          <w:kern w:val="0"/>
+          <w:sz w:val="21"/>
+          <w:szCs w:val="21"/>
+          <w:lang w:eastAsia="pt-BR"/>
+          <w14:ligatures w14:val="none"/>
+        </w:rPr>
+        <w:t xml:space="preserve">Automatizando tarefas com </w:t>
+      </w:r>
       <w:r>
         <w:rPr>
           <w:rFonts w:ascii="Segoe UI" w:eastAsia="Times New Roman" w:hAnsi="Segoe UI" w:cs="Segoe UI"/>
@@ -1368,6 +1364,17 @@
         </w:rPr>
         <w:t xml:space="preserve"> e transformação de dados no Power Query</w:t>
       </w:r>
+      <w:r>
+        <w:rPr>
+          <w:rFonts w:ascii="Segoe UI" w:eastAsia="Times New Roman" w:hAnsi="Segoe UI" w:cs="Segoe UI"/>
+          <w:kern w:val="0"/>
+          <w:sz w:val="21"/>
+          <w:szCs w:val="21"/>
+          <w:lang w:eastAsia="pt-BR"/>
+          <w14:ligatures w14:val="none"/>
+        </w:rPr>
+        <w:t xml:space="preserve"> (ETL)</w:t>
+      </w:r>
     </w:p>
     <w:p>
       <w:pPr>
@@ -1612,55 +1619,7 @@
           <w:lang w:eastAsia="pt-BR"/>
           <w14:ligatures w14:val="none"/>
         </w:rPr>
-        <w:t xml:space="preserve"> de dados (</w:t>
-      </w:r>
-      <w:proofErr w:type="spellStart"/>
-      <w:r>
-        <w:rPr>
-          <w:rFonts w:ascii="Segoe UI" w:eastAsia="Times New Roman" w:hAnsi="Segoe UI" w:cs="Segoe UI"/>
-          <w:kern w:val="0"/>
-          <w:sz w:val="21"/>
-          <w:szCs w:val="21"/>
-          <w:lang w:eastAsia="pt-BR"/>
-          <w14:ligatures w14:val="none"/>
-        </w:rPr>
-        <w:t>strings</w:t>
-      </w:r>
-      <w:proofErr w:type="spellEnd"/>
-      <w:r>
-        <w:rPr>
-          <w:rFonts w:ascii="Segoe UI" w:eastAsia="Times New Roman" w:hAnsi="Segoe UI" w:cs="Segoe UI"/>
-          <w:kern w:val="0"/>
-          <w:sz w:val="21"/>
-          <w:szCs w:val="21"/>
-          <w:lang w:eastAsia="pt-BR"/>
-          <w14:ligatures w14:val="none"/>
-        </w:rPr>
-        <w:t xml:space="preserve">, numéricos, </w:t>
-      </w:r>
-      <w:proofErr w:type="spellStart"/>
-      <w:r>
-        <w:rPr>
-          <w:rFonts w:ascii="Segoe UI" w:eastAsia="Times New Roman" w:hAnsi="Segoe UI" w:cs="Segoe UI"/>
-          <w:kern w:val="0"/>
-          <w:sz w:val="21"/>
-          <w:szCs w:val="21"/>
-          <w:lang w:eastAsia="pt-BR"/>
-          <w14:ligatures w14:val="none"/>
-        </w:rPr>
-        <w:t>boolean</w:t>
-      </w:r>
-      <w:proofErr w:type="spellEnd"/>
-      <w:r>
-        <w:rPr>
-          <w:rFonts w:ascii="Segoe UI" w:eastAsia="Times New Roman" w:hAnsi="Segoe UI" w:cs="Segoe UI"/>
-          <w:kern w:val="0"/>
-          <w:sz w:val="21"/>
-          <w:szCs w:val="21"/>
-          <w:lang w:eastAsia="pt-BR"/>
-          <w14:ligatures w14:val="none"/>
-        </w:rPr>
-        <w:t>, listas, tuplas, dicionários)</w:t>
+        <w:t xml:space="preserve"> de dados (strings, numéricos, boolean, listas, tuplas, dicionários)</w:t>
       </w:r>
     </w:p>
     <w:p>
@@ -1808,29 +1767,16 @@
         </w:rPr>
         <w:t xml:space="preserve">étodos para </w:t>
       </w:r>
-      <w:proofErr w:type="spellStart"/>
-      <w:r>
-        <w:rPr>
-          <w:rFonts w:ascii="Segoe UI" w:eastAsia="Times New Roman" w:hAnsi="Segoe UI" w:cs="Segoe UI"/>
-          <w:kern w:val="0"/>
-          <w:sz w:val="21"/>
-          <w:szCs w:val="21"/>
-          <w:lang w:eastAsia="pt-BR"/>
-          <w14:ligatures w14:val="none"/>
-        </w:rPr>
-        <w:t>strings</w:t>
-      </w:r>
-      <w:proofErr w:type="spellEnd"/>
-      <w:r>
-        <w:rPr>
-          <w:rFonts w:ascii="Segoe UI" w:eastAsia="Times New Roman" w:hAnsi="Segoe UI" w:cs="Segoe UI"/>
-          <w:kern w:val="0"/>
-          <w:sz w:val="21"/>
-          <w:szCs w:val="21"/>
-          <w:lang w:eastAsia="pt-BR"/>
-          <w14:ligatures w14:val="none"/>
-        </w:rPr>
-        <w:t>, numéricos, listas, dicionários</w:t>
+      <w:r>
+        <w:rPr>
+          <w:rFonts w:ascii="Segoe UI" w:eastAsia="Times New Roman" w:hAnsi="Segoe UI" w:cs="Segoe UI"/>
+          <w:kern w:val="0"/>
+          <w:sz w:val="21"/>
+          <w:szCs w:val="21"/>
+          <w:lang w:eastAsia="pt-BR"/>
+          <w14:ligatures w14:val="none"/>
+        </w:rPr>
+        <w:t>strings, numéricos, listas, dicionários</w:t>
       </w:r>
     </w:p>
     <w:p>
@@ -2062,31 +2008,7 @@
           <w:lang w:eastAsia="pt-BR"/>
           <w14:ligatures w14:val="none"/>
         </w:rPr>
-        <w:t xml:space="preserve">(Series, </w:t>
-      </w:r>
-      <w:proofErr w:type="spellStart"/>
-      <w:r>
-        <w:rPr>
-          <w:rFonts w:ascii="Segoe UI" w:eastAsia="Times New Roman" w:hAnsi="Segoe UI" w:cs="Segoe UI"/>
-          <w:kern w:val="0"/>
-          <w:sz w:val="21"/>
-          <w:szCs w:val="21"/>
-          <w:lang w:eastAsia="pt-BR"/>
-          <w14:ligatures w14:val="none"/>
-        </w:rPr>
-        <w:t>DataFrame</w:t>
-      </w:r>
-      <w:proofErr w:type="spellEnd"/>
-      <w:r>
-        <w:rPr>
-          <w:rFonts w:ascii="Segoe UI" w:eastAsia="Times New Roman" w:hAnsi="Segoe UI" w:cs="Segoe UI"/>
-          <w:kern w:val="0"/>
-          <w:sz w:val="21"/>
-          <w:szCs w:val="21"/>
-          <w:lang w:eastAsia="pt-BR"/>
-          <w14:ligatures w14:val="none"/>
-        </w:rPr>
-        <w:t>)</w:t>
+        <w:t>(Series, DataFrame)</w:t>
       </w:r>
     </w:p>
     <w:p>
@@ -2120,45 +2042,8 @@
           <w:lang w:eastAsia="pt-BR"/>
           <w14:ligatures w14:val="none"/>
         </w:rPr>
-        <w:t xml:space="preserve">Visualização de dados com </w:t>
-      </w:r>
-      <w:proofErr w:type="spellStart"/>
-      <w:r>
-        <w:rPr>
-          <w:rFonts w:ascii="Segoe UI" w:eastAsia="Times New Roman" w:hAnsi="Segoe UI" w:cs="Segoe UI"/>
-          <w:kern w:val="0"/>
-          <w:sz w:val="21"/>
-          <w:szCs w:val="21"/>
-          <w:lang w:eastAsia="pt-BR"/>
-          <w14:ligatures w14:val="none"/>
-        </w:rPr>
-        <w:t>Matplotlib</w:t>
-      </w:r>
-      <w:proofErr w:type="spellEnd"/>
-      <w:r>
-        <w:rPr>
-          <w:rFonts w:ascii="Segoe UI" w:eastAsia="Times New Roman" w:hAnsi="Segoe UI" w:cs="Segoe UI"/>
-          <w:kern w:val="0"/>
-          <w:sz w:val="21"/>
-          <w:szCs w:val="21"/>
-          <w:lang w:eastAsia="pt-BR"/>
-          <w14:ligatures w14:val="none"/>
-        </w:rPr>
-        <w:t xml:space="preserve"> e </w:t>
-      </w:r>
-      <w:proofErr w:type="spellStart"/>
-      <w:r>
-        <w:rPr>
-          <w:rFonts w:ascii="Segoe UI" w:eastAsia="Times New Roman" w:hAnsi="Segoe UI" w:cs="Segoe UI"/>
-          <w:kern w:val="0"/>
-          <w:sz w:val="21"/>
-          <w:szCs w:val="21"/>
-          <w:lang w:eastAsia="pt-BR"/>
-          <w14:ligatures w14:val="none"/>
-        </w:rPr>
-        <w:t>Seaborn</w:t>
-      </w:r>
-      <w:proofErr w:type="spellEnd"/>
+        <w:t>Visualização de dados com Matplotlib e Seaborn</w:t>
+      </w:r>
     </w:p>
     <w:p>
       <w:pPr>
@@ -2224,173 +2109,555 @@
           <w:lang w:eastAsia="pt-BR"/>
           <w14:ligatures w14:val="none"/>
         </w:rPr>
+        <w:t xml:space="preserve"> boxplot</w:t>
+      </w:r>
+      <w:r>
+        <w:rPr>
+          <w:rFonts w:ascii="Segoe UI" w:eastAsia="Times New Roman" w:hAnsi="Segoe UI" w:cs="Segoe UI"/>
+          <w:kern w:val="0"/>
+          <w:sz w:val="21"/>
+          <w:szCs w:val="21"/>
+          <w:lang w:eastAsia="pt-BR"/>
+          <w14:ligatures w14:val="none"/>
+        </w:rPr>
+        <w:t>, histograma</w:t>
+      </w:r>
+    </w:p>
+    <w:p>
+      <w:pPr>
+        <w:numPr>
+          <w:ilvl w:val="0"/>
+          <w:numId w:val="4"/>
+        </w:numPr>
+        <w:pBdr>
+          <w:top w:val="single" w:sz="2" w:space="0" w:color="D9D9E3"/>
+          <w:left w:val="single" w:sz="2" w:space="5" w:color="D9D9E3"/>
+          <w:bottom w:val="single" w:sz="2" w:space="0" w:color="D9D9E3"/>
+          <w:right w:val="single" w:sz="2" w:space="0" w:color="D9D9E3"/>
+        </w:pBdr>
+        <w:spacing w:after="0" w:line="240" w:lineRule="auto"/>
+        <w:rPr>
+          <w:rFonts w:ascii="Segoe UI" w:eastAsia="Times New Roman" w:hAnsi="Segoe UI" w:cs="Segoe UI"/>
+          <w:kern w:val="0"/>
+          <w:sz w:val="21"/>
+          <w:szCs w:val="21"/>
+          <w:lang w:eastAsia="pt-BR"/>
+          <w14:ligatures w14:val="none"/>
+        </w:rPr>
+      </w:pPr>
+      <w:r>
+        <w:rPr>
+          <w:rFonts w:ascii="Segoe UI" w:eastAsia="Times New Roman" w:hAnsi="Segoe UI" w:cs="Segoe UI"/>
+          <w:kern w:val="0"/>
+          <w:sz w:val="21"/>
+          <w:szCs w:val="21"/>
+          <w:lang w:eastAsia="pt-BR"/>
+          <w14:ligatures w14:val="none"/>
+        </w:rPr>
+        <w:t>Análise estatística com NumPy e SciPy</w:t>
+      </w:r>
+    </w:p>
+    <w:p>
+      <w:pPr>
+        <w:numPr>
+          <w:ilvl w:val="0"/>
+          <w:numId w:val="4"/>
+        </w:numPr>
+        <w:pBdr>
+          <w:top w:val="single" w:sz="2" w:space="0" w:color="D9D9E3"/>
+          <w:left w:val="single" w:sz="2" w:space="5" w:color="D9D9E3"/>
+          <w:bottom w:val="single" w:sz="2" w:space="0" w:color="D9D9E3"/>
+          <w:right w:val="single" w:sz="2" w:space="0" w:color="D9D9E3"/>
+        </w:pBdr>
+        <w:spacing w:after="0" w:line="240" w:lineRule="auto"/>
+        <w:rPr>
+          <w:rFonts w:ascii="Segoe UI" w:eastAsia="Times New Roman" w:hAnsi="Segoe UI" w:cs="Segoe UI"/>
+          <w:kern w:val="0"/>
+          <w:sz w:val="21"/>
+          <w:szCs w:val="21"/>
+          <w:lang w:eastAsia="pt-BR"/>
+          <w14:ligatures w14:val="none"/>
+        </w:rPr>
+      </w:pPr>
+      <w:r>
+        <w:rPr>
+          <w:rFonts w:ascii="Segoe UI" w:eastAsia="Times New Roman" w:hAnsi="Segoe UI" w:cs="Segoe UI"/>
+          <w:kern w:val="0"/>
+          <w:sz w:val="21"/>
+          <w:szCs w:val="21"/>
+          <w:lang w:eastAsia="pt-BR"/>
+          <w14:ligatures w14:val="none"/>
+        </w:rPr>
+        <w:t>Análise Exploratória de dados e criação de modelos com Regressão Linear</w:t>
+      </w:r>
+    </w:p>
+    <w:p>
+      <w:pPr>
+        <w:numPr>
+          <w:ilvl w:val="0"/>
+          <w:numId w:val="4"/>
+        </w:numPr>
+        <w:pBdr>
+          <w:top w:val="single" w:sz="2" w:space="0" w:color="D9D9E3"/>
+          <w:left w:val="single" w:sz="2" w:space="5" w:color="D9D9E3"/>
+          <w:bottom w:val="single" w:sz="2" w:space="0" w:color="D9D9E3"/>
+          <w:right w:val="single" w:sz="2" w:space="0" w:color="D9D9E3"/>
+        </w:pBdr>
+        <w:spacing w:after="0" w:line="240" w:lineRule="auto"/>
+        <w:rPr>
+          <w:rFonts w:ascii="Segoe UI" w:eastAsia="Times New Roman" w:hAnsi="Segoe UI" w:cs="Segoe UI"/>
+          <w:kern w:val="0"/>
+          <w:sz w:val="21"/>
+          <w:szCs w:val="21"/>
+          <w:lang w:eastAsia="pt-BR"/>
+          <w14:ligatures w14:val="none"/>
+        </w:rPr>
+      </w:pPr>
+      <w:r>
+        <w:rPr>
+          <w:rFonts w:ascii="Segoe UI" w:eastAsia="Times New Roman" w:hAnsi="Segoe UI" w:cs="Segoe UI"/>
+          <w:kern w:val="0"/>
+          <w:sz w:val="21"/>
+          <w:szCs w:val="21"/>
+          <w:lang w:eastAsia="pt-BR"/>
+          <w14:ligatures w14:val="none"/>
+        </w:rPr>
+        <w:t>Machine learning com scikit-learn</w:t>
+      </w:r>
+    </w:p>
+    <w:p>
+      <w:pPr>
+        <w:pBdr>
+          <w:top w:val="single" w:sz="2" w:space="0" w:color="D9D9E3"/>
+          <w:left w:val="single" w:sz="2" w:space="0" w:color="D9D9E3"/>
+          <w:bottom w:val="single" w:sz="2" w:space="0" w:color="D9D9E3"/>
+          <w:right w:val="single" w:sz="2" w:space="0" w:color="D9D9E3"/>
+        </w:pBdr>
+        <w:spacing w:before="300" w:after="300" w:line="240" w:lineRule="auto"/>
+        <w:rPr>
+          <w:rFonts w:ascii="Segoe UI" w:eastAsia="Times New Roman" w:hAnsi="Segoe UI" w:cs="Segoe UI"/>
+          <w:kern w:val="0"/>
+          <w:sz w:val="21"/>
+          <w:szCs w:val="21"/>
+          <w:lang w:eastAsia="pt-BR"/>
+          <w14:ligatures w14:val="none"/>
+        </w:rPr>
+      </w:pPr>
+      <w:r>
+        <w:rPr>
+          <w:rFonts w:ascii="Segoe UI" w:eastAsia="Times New Roman" w:hAnsi="Segoe UI" w:cs="Segoe UI"/>
+          <w:kern w:val="0"/>
+          <w:sz w:val="21"/>
+          <w:szCs w:val="21"/>
+          <w:lang w:eastAsia="pt-BR"/>
+          <w14:ligatures w14:val="none"/>
+        </w:rPr>
+        <w:t xml:space="preserve">Módulo 6: </w:t>
+      </w:r>
+      <w:r>
+        <w:rPr>
+          <w:rFonts w:ascii="Segoe UI" w:eastAsia="Times New Roman" w:hAnsi="Segoe UI" w:cs="Segoe UI"/>
+          <w:kern w:val="0"/>
+          <w:sz w:val="21"/>
+          <w:szCs w:val="21"/>
+          <w:lang w:eastAsia="pt-BR"/>
+          <w14:ligatures w14:val="none"/>
+        </w:rPr>
+        <w:t xml:space="preserve">Banco de Dados com </w:t>
+      </w:r>
+      <w:r>
+        <w:rPr>
+          <w:rFonts w:ascii="Segoe UI" w:eastAsia="Times New Roman" w:hAnsi="Segoe UI" w:cs="Segoe UI"/>
+          <w:kern w:val="0"/>
+          <w:sz w:val="21"/>
+          <w:szCs w:val="21"/>
+          <w:lang w:eastAsia="pt-BR"/>
+          <w14:ligatures w14:val="none"/>
+        </w:rPr>
+        <w:t>SQL (</w:t>
+      </w:r>
+      <w:r>
+        <w:rPr>
+          <w:rFonts w:ascii="Segoe UI" w:eastAsia="Times New Roman" w:hAnsi="Segoe UI" w:cs="Segoe UI"/>
+          <w:kern w:val="0"/>
+          <w:sz w:val="21"/>
+          <w:szCs w:val="21"/>
+          <w:lang w:eastAsia="pt-BR"/>
+          <w14:ligatures w14:val="none"/>
+        </w:rPr>
+        <w:t>16</w:t>
+      </w:r>
+      <w:r>
+        <w:rPr>
+          <w:rFonts w:ascii="Segoe UI" w:eastAsia="Times New Roman" w:hAnsi="Segoe UI" w:cs="Segoe UI"/>
+          <w:kern w:val="0"/>
+          <w:sz w:val="21"/>
+          <w:szCs w:val="21"/>
+          <w:lang w:eastAsia="pt-BR"/>
+          <w14:ligatures w14:val="none"/>
+        </w:rPr>
+        <w:t xml:space="preserve"> horas)</w:t>
+      </w:r>
+    </w:p>
+    <w:p>
+      <w:pPr>
+        <w:numPr>
+          <w:ilvl w:val="0"/>
+          <w:numId w:val="6"/>
+        </w:numPr>
+        <w:pBdr>
+          <w:top w:val="single" w:sz="2" w:space="0" w:color="D9D9E3"/>
+          <w:left w:val="single" w:sz="2" w:space="5" w:color="D9D9E3"/>
+          <w:bottom w:val="single" w:sz="2" w:space="0" w:color="D9D9E3"/>
+          <w:right w:val="single" w:sz="2" w:space="0" w:color="D9D9E3"/>
+        </w:pBdr>
+        <w:spacing w:after="0" w:line="240" w:lineRule="auto"/>
+        <w:rPr>
+          <w:rFonts w:ascii="Segoe UI" w:eastAsia="Times New Roman" w:hAnsi="Segoe UI" w:cs="Segoe UI"/>
+          <w:kern w:val="0"/>
+          <w:sz w:val="21"/>
+          <w:szCs w:val="21"/>
+          <w:lang w:eastAsia="pt-BR"/>
+          <w14:ligatures w14:val="none"/>
+        </w:rPr>
+      </w:pPr>
+      <w:r>
+        <w:rPr>
+          <w:rFonts w:ascii="Segoe UI" w:eastAsia="Times New Roman" w:hAnsi="Segoe UI" w:cs="Segoe UI"/>
+          <w:kern w:val="0"/>
+          <w:sz w:val="21"/>
+          <w:szCs w:val="21"/>
+          <w:lang w:eastAsia="pt-BR"/>
+          <w14:ligatures w14:val="none"/>
+        </w:rPr>
+        <w:t>Introdução às bases de dados e linguagem SQL</w:t>
+      </w:r>
+    </w:p>
+    <w:p>
+      <w:pPr>
+        <w:numPr>
+          <w:ilvl w:val="0"/>
+          <w:numId w:val="6"/>
+        </w:numPr>
+        <w:pBdr>
+          <w:top w:val="single" w:sz="2" w:space="0" w:color="D9D9E3"/>
+          <w:left w:val="single" w:sz="2" w:space="5" w:color="D9D9E3"/>
+          <w:bottom w:val="single" w:sz="2" w:space="0" w:color="D9D9E3"/>
+          <w:right w:val="single" w:sz="2" w:space="0" w:color="D9D9E3"/>
+        </w:pBdr>
+        <w:spacing w:after="0" w:line="240" w:lineRule="auto"/>
+        <w:rPr>
+          <w:rFonts w:ascii="Segoe UI" w:eastAsia="Times New Roman" w:hAnsi="Segoe UI" w:cs="Segoe UI"/>
+          <w:kern w:val="0"/>
+          <w:sz w:val="21"/>
+          <w:szCs w:val="21"/>
+          <w:lang w:eastAsia="pt-BR"/>
+          <w14:ligatures w14:val="none"/>
+        </w:rPr>
+      </w:pPr>
+      <w:r>
+        <w:rPr>
+          <w:rFonts w:ascii="Segoe UI" w:eastAsia="Times New Roman" w:hAnsi="Segoe UI" w:cs="Segoe UI"/>
+          <w:kern w:val="0"/>
+          <w:sz w:val="21"/>
+          <w:szCs w:val="21"/>
+          <w:lang w:eastAsia="pt-BR"/>
+          <w14:ligatures w14:val="none"/>
+        </w:rPr>
+        <w:t>Consultas básicas em SQL (SELECT, FROM, WHERE)</w:t>
+      </w:r>
+    </w:p>
+    <w:p>
+      <w:pPr>
+        <w:numPr>
+          <w:ilvl w:val="0"/>
+          <w:numId w:val="6"/>
+        </w:numPr>
+        <w:pBdr>
+          <w:top w:val="single" w:sz="2" w:space="0" w:color="D9D9E3"/>
+          <w:left w:val="single" w:sz="2" w:space="5" w:color="D9D9E3"/>
+          <w:bottom w:val="single" w:sz="2" w:space="0" w:color="D9D9E3"/>
+          <w:right w:val="single" w:sz="2" w:space="0" w:color="D9D9E3"/>
+        </w:pBdr>
+        <w:spacing w:after="0" w:line="240" w:lineRule="auto"/>
+        <w:rPr>
+          <w:rFonts w:ascii="Segoe UI" w:eastAsia="Times New Roman" w:hAnsi="Segoe UI" w:cs="Segoe UI"/>
+          <w:kern w:val="0"/>
+          <w:sz w:val="21"/>
+          <w:szCs w:val="21"/>
+          <w:lang w:eastAsia="pt-BR"/>
+          <w14:ligatures w14:val="none"/>
+        </w:rPr>
+      </w:pPr>
+      <w:r>
+        <w:rPr>
+          <w:rFonts w:ascii="Segoe UI" w:eastAsia="Times New Roman" w:hAnsi="Segoe UI" w:cs="Segoe UI"/>
+          <w:kern w:val="0"/>
+          <w:sz w:val="21"/>
+          <w:szCs w:val="21"/>
+          <w:lang w:eastAsia="pt-BR"/>
+          <w14:ligatures w14:val="none"/>
+        </w:rPr>
+        <w:t>Funções de agregação (SUM, AVG, COUNT, etc.)</w:t>
+      </w:r>
+    </w:p>
+    <w:p>
+      <w:pPr>
+        <w:numPr>
+          <w:ilvl w:val="0"/>
+          <w:numId w:val="6"/>
+        </w:numPr>
+        <w:pBdr>
+          <w:top w:val="single" w:sz="2" w:space="0" w:color="D9D9E3"/>
+          <w:left w:val="single" w:sz="2" w:space="5" w:color="D9D9E3"/>
+          <w:bottom w:val="single" w:sz="2" w:space="0" w:color="D9D9E3"/>
+          <w:right w:val="single" w:sz="2" w:space="0" w:color="D9D9E3"/>
+        </w:pBdr>
+        <w:spacing w:after="0" w:line="240" w:lineRule="auto"/>
+        <w:rPr>
+          <w:rFonts w:ascii="Segoe UI" w:eastAsia="Times New Roman" w:hAnsi="Segoe UI" w:cs="Segoe UI"/>
+          <w:kern w:val="0"/>
+          <w:sz w:val="21"/>
+          <w:szCs w:val="21"/>
+          <w:lang w:eastAsia="pt-BR"/>
+          <w14:ligatures w14:val="none"/>
+        </w:rPr>
+      </w:pPr>
+      <w:r>
+        <w:rPr>
+          <w:rFonts w:ascii="Segoe UI" w:eastAsia="Times New Roman" w:hAnsi="Segoe UI" w:cs="Segoe UI"/>
+          <w:kern w:val="0"/>
+          <w:sz w:val="21"/>
+          <w:szCs w:val="21"/>
+          <w:lang w:eastAsia="pt-BR"/>
+          <w14:ligatures w14:val="none"/>
+        </w:rPr>
+        <w:t>Junções de tabelas (INNER JOIN, LEFT JOIN, etc.)</w:t>
+      </w:r>
+    </w:p>
+    <w:p>
+      <w:pPr>
+        <w:numPr>
+          <w:ilvl w:val="0"/>
+          <w:numId w:val="6"/>
+        </w:numPr>
+        <w:pBdr>
+          <w:top w:val="single" w:sz="2" w:space="0" w:color="D9D9E3"/>
+          <w:left w:val="single" w:sz="2" w:space="5" w:color="D9D9E3"/>
+          <w:bottom w:val="single" w:sz="2" w:space="0" w:color="D9D9E3"/>
+          <w:right w:val="single" w:sz="2" w:space="0" w:color="D9D9E3"/>
+        </w:pBdr>
+        <w:spacing w:after="0" w:line="240" w:lineRule="auto"/>
+        <w:rPr>
+          <w:rFonts w:ascii="Segoe UI" w:eastAsia="Times New Roman" w:hAnsi="Segoe UI" w:cs="Segoe UI"/>
+          <w:kern w:val="0"/>
+          <w:sz w:val="21"/>
+          <w:szCs w:val="21"/>
+          <w:lang w:eastAsia="pt-BR"/>
+          <w14:ligatures w14:val="none"/>
+        </w:rPr>
+      </w:pPr>
+      <w:r>
+        <w:rPr>
+          <w:rFonts w:ascii="Segoe UI" w:eastAsia="Times New Roman" w:hAnsi="Segoe UI" w:cs="Segoe UI"/>
+          <w:kern w:val="0"/>
+          <w:sz w:val="21"/>
+          <w:szCs w:val="21"/>
+          <w:lang w:eastAsia="pt-BR"/>
+          <w14:ligatures w14:val="none"/>
+        </w:rPr>
+        <w:t>Subconsultas e consultas avançadas em SQL</w:t>
+      </w:r>
+    </w:p>
+    <w:p>
+      <w:pPr>
+        <w:numPr>
+          <w:ilvl w:val="0"/>
+          <w:numId w:val="6"/>
+        </w:numPr>
+        <w:pBdr>
+          <w:top w:val="single" w:sz="2" w:space="0" w:color="D9D9E3"/>
+          <w:left w:val="single" w:sz="2" w:space="5" w:color="D9D9E3"/>
+          <w:bottom w:val="single" w:sz="2" w:space="0" w:color="D9D9E3"/>
+          <w:right w:val="single" w:sz="2" w:space="0" w:color="D9D9E3"/>
+        </w:pBdr>
+        <w:spacing w:after="0" w:line="240" w:lineRule="auto"/>
+        <w:rPr>
+          <w:rFonts w:ascii="Segoe UI" w:eastAsia="Times New Roman" w:hAnsi="Segoe UI" w:cs="Segoe UI"/>
+          <w:kern w:val="0"/>
+          <w:sz w:val="21"/>
+          <w:szCs w:val="21"/>
+          <w:lang w:eastAsia="pt-BR"/>
+          <w14:ligatures w14:val="none"/>
+        </w:rPr>
+      </w:pPr>
+      <w:r>
+        <w:rPr>
+          <w:rFonts w:ascii="Segoe UI" w:eastAsia="Times New Roman" w:hAnsi="Segoe UI" w:cs="Segoe UI"/>
+          <w:kern w:val="0"/>
+          <w:sz w:val="21"/>
+          <w:szCs w:val="21"/>
+          <w:lang w:eastAsia="pt-BR"/>
+          <w14:ligatures w14:val="none"/>
+        </w:rPr>
+        <w:t>Introdução a bancos de dados não relacionais</w:t>
+      </w:r>
+    </w:p>
+    <w:p>
+      <w:pPr>
+        <w:pBdr>
+          <w:top w:val="single" w:sz="2" w:space="0" w:color="D9D9E3"/>
+          <w:left w:val="single" w:sz="2" w:space="0" w:color="D9D9E3"/>
+          <w:bottom w:val="single" w:sz="2" w:space="0" w:color="D9D9E3"/>
+          <w:right w:val="single" w:sz="2" w:space="0" w:color="D9D9E3"/>
+        </w:pBdr>
+        <w:spacing w:before="300" w:after="300" w:line="240" w:lineRule="auto"/>
+        <w:rPr>
+          <w:rFonts w:ascii="Segoe UI" w:eastAsia="Times New Roman" w:hAnsi="Segoe UI" w:cs="Segoe UI"/>
+          <w:kern w:val="0"/>
+          <w:sz w:val="21"/>
+          <w:szCs w:val="21"/>
+          <w:lang w:eastAsia="pt-BR"/>
+          <w14:ligatures w14:val="none"/>
+        </w:rPr>
+      </w:pPr>
+      <w:r>
+        <w:rPr>
+          <w:rFonts w:ascii="Segoe UI" w:eastAsia="Times New Roman" w:hAnsi="Segoe UI" w:cs="Segoe UI"/>
+          <w:kern w:val="0"/>
+          <w:sz w:val="21"/>
+          <w:szCs w:val="21"/>
+          <w:lang w:eastAsia="pt-BR"/>
+          <w14:ligatures w14:val="none"/>
+        </w:rPr>
+        <w:t xml:space="preserve">Módulo 7: </w:t>
+      </w:r>
+      <w:r>
+        <w:rPr>
+          <w:rFonts w:ascii="Segoe UI" w:eastAsia="Times New Roman" w:hAnsi="Segoe UI" w:cs="Segoe UI"/>
+          <w:kern w:val="0"/>
+          <w:sz w:val="21"/>
+          <w:szCs w:val="21"/>
+          <w:lang w:eastAsia="pt-BR"/>
+          <w14:ligatures w14:val="none"/>
+        </w:rPr>
+        <w:t>Fundamentos para</w:t>
+      </w:r>
+      <w:r>
+        <w:rPr>
+          <w:rFonts w:ascii="Segoe UI" w:eastAsia="Times New Roman" w:hAnsi="Segoe UI" w:cs="Segoe UI"/>
+          <w:kern w:val="0"/>
+          <w:sz w:val="21"/>
+          <w:szCs w:val="21"/>
+          <w:lang w:eastAsia="pt-BR"/>
+          <w14:ligatures w14:val="none"/>
+        </w:rPr>
         <w:t xml:space="preserve"> </w:t>
       </w:r>
-      <w:proofErr w:type="spellStart"/>
-      <w:r>
-        <w:rPr>
-          <w:rFonts w:ascii="Segoe UI" w:eastAsia="Times New Roman" w:hAnsi="Segoe UI" w:cs="Segoe UI"/>
-          <w:kern w:val="0"/>
-          <w:sz w:val="21"/>
-          <w:szCs w:val="21"/>
-          <w:lang w:eastAsia="pt-BR"/>
-          <w14:ligatures w14:val="none"/>
-        </w:rPr>
-        <w:t>boxplot</w:t>
-      </w:r>
-      <w:proofErr w:type="spellEnd"/>
-      <w:r>
-        <w:rPr>
-          <w:rFonts w:ascii="Segoe UI" w:eastAsia="Times New Roman" w:hAnsi="Segoe UI" w:cs="Segoe UI"/>
-          <w:kern w:val="0"/>
-          <w:sz w:val="21"/>
-          <w:szCs w:val="21"/>
-          <w:lang w:eastAsia="pt-BR"/>
-          <w14:ligatures w14:val="none"/>
-        </w:rPr>
-        <w:t>, histograma</w:t>
-      </w:r>
-    </w:p>
-    <w:p>
-      <w:pPr>
-        <w:numPr>
-          <w:ilvl w:val="0"/>
-          <w:numId w:val="4"/>
-        </w:numPr>
-        <w:pBdr>
-          <w:top w:val="single" w:sz="2" w:space="0" w:color="D9D9E3"/>
-          <w:left w:val="single" w:sz="2" w:space="5" w:color="D9D9E3"/>
-          <w:bottom w:val="single" w:sz="2" w:space="0" w:color="D9D9E3"/>
-          <w:right w:val="single" w:sz="2" w:space="0" w:color="D9D9E3"/>
-        </w:pBdr>
-        <w:spacing w:after="0" w:line="240" w:lineRule="auto"/>
-        <w:rPr>
-          <w:rFonts w:ascii="Segoe UI" w:eastAsia="Times New Roman" w:hAnsi="Segoe UI" w:cs="Segoe UI"/>
-          <w:kern w:val="0"/>
-          <w:sz w:val="21"/>
-          <w:szCs w:val="21"/>
-          <w:lang w:eastAsia="pt-BR"/>
-          <w14:ligatures w14:val="none"/>
-        </w:rPr>
-      </w:pPr>
-      <w:r>
-        <w:rPr>
-          <w:rFonts w:ascii="Segoe UI" w:eastAsia="Times New Roman" w:hAnsi="Segoe UI" w:cs="Segoe UI"/>
-          <w:kern w:val="0"/>
-          <w:sz w:val="21"/>
-          <w:szCs w:val="21"/>
-          <w:lang w:eastAsia="pt-BR"/>
-          <w14:ligatures w14:val="none"/>
-        </w:rPr>
-        <w:t xml:space="preserve">Análise estatística com </w:t>
-      </w:r>
-      <w:proofErr w:type="spellStart"/>
-      <w:r>
-        <w:rPr>
-          <w:rFonts w:ascii="Segoe UI" w:eastAsia="Times New Roman" w:hAnsi="Segoe UI" w:cs="Segoe UI"/>
-          <w:kern w:val="0"/>
-          <w:sz w:val="21"/>
-          <w:szCs w:val="21"/>
-          <w:lang w:eastAsia="pt-BR"/>
-          <w14:ligatures w14:val="none"/>
-        </w:rPr>
-        <w:t>NumPy</w:t>
-      </w:r>
-      <w:proofErr w:type="spellEnd"/>
-      <w:r>
-        <w:rPr>
-          <w:rFonts w:ascii="Segoe UI" w:eastAsia="Times New Roman" w:hAnsi="Segoe UI" w:cs="Segoe UI"/>
-          <w:kern w:val="0"/>
-          <w:sz w:val="21"/>
-          <w:szCs w:val="21"/>
-          <w:lang w:eastAsia="pt-BR"/>
-          <w14:ligatures w14:val="none"/>
-        </w:rPr>
-        <w:t xml:space="preserve"> e </w:t>
-      </w:r>
-      <w:proofErr w:type="spellStart"/>
-      <w:r>
-        <w:rPr>
-          <w:rFonts w:ascii="Segoe UI" w:eastAsia="Times New Roman" w:hAnsi="Segoe UI" w:cs="Segoe UI"/>
-          <w:kern w:val="0"/>
-          <w:sz w:val="21"/>
-          <w:szCs w:val="21"/>
-          <w:lang w:eastAsia="pt-BR"/>
-          <w14:ligatures w14:val="none"/>
-        </w:rPr>
-        <w:t>SciPy</w:t>
-      </w:r>
-      <w:proofErr w:type="spellEnd"/>
-    </w:p>
-    <w:p>
-      <w:pPr>
-        <w:numPr>
-          <w:ilvl w:val="0"/>
-          <w:numId w:val="4"/>
-        </w:numPr>
-        <w:pBdr>
-          <w:top w:val="single" w:sz="2" w:space="0" w:color="D9D9E3"/>
-          <w:left w:val="single" w:sz="2" w:space="5" w:color="D9D9E3"/>
-          <w:bottom w:val="single" w:sz="2" w:space="0" w:color="D9D9E3"/>
-          <w:right w:val="single" w:sz="2" w:space="0" w:color="D9D9E3"/>
-        </w:pBdr>
-        <w:spacing w:after="0" w:line="240" w:lineRule="auto"/>
-        <w:rPr>
-          <w:rFonts w:ascii="Segoe UI" w:eastAsia="Times New Roman" w:hAnsi="Segoe UI" w:cs="Segoe UI"/>
-          <w:kern w:val="0"/>
-          <w:sz w:val="21"/>
-          <w:szCs w:val="21"/>
-          <w:lang w:eastAsia="pt-BR"/>
-          <w14:ligatures w14:val="none"/>
-        </w:rPr>
-      </w:pPr>
-      <w:r>
-        <w:rPr>
-          <w:rFonts w:ascii="Segoe UI" w:eastAsia="Times New Roman" w:hAnsi="Segoe UI" w:cs="Segoe UI"/>
-          <w:kern w:val="0"/>
-          <w:sz w:val="21"/>
-          <w:szCs w:val="21"/>
-          <w:lang w:eastAsia="pt-BR"/>
-          <w14:ligatures w14:val="none"/>
-        </w:rPr>
-        <w:t>Análise Exploratória de dados e criação de modelos com Regressão Linear</w:t>
-      </w:r>
-    </w:p>
-    <w:p>
-      <w:pPr>
-        <w:numPr>
-          <w:ilvl w:val="0"/>
-          <w:numId w:val="4"/>
-        </w:numPr>
-        <w:pBdr>
-          <w:top w:val="single" w:sz="2" w:space="0" w:color="D9D9E3"/>
-          <w:left w:val="single" w:sz="2" w:space="5" w:color="D9D9E3"/>
-          <w:bottom w:val="single" w:sz="2" w:space="0" w:color="D9D9E3"/>
-          <w:right w:val="single" w:sz="2" w:space="0" w:color="D9D9E3"/>
-        </w:pBdr>
-        <w:spacing w:after="0" w:line="240" w:lineRule="auto"/>
-        <w:rPr>
-          <w:rFonts w:ascii="Segoe UI" w:eastAsia="Times New Roman" w:hAnsi="Segoe UI" w:cs="Segoe UI"/>
-          <w:kern w:val="0"/>
-          <w:sz w:val="21"/>
-          <w:szCs w:val="21"/>
-          <w:lang w:eastAsia="pt-BR"/>
-          <w14:ligatures w14:val="none"/>
-        </w:rPr>
-      </w:pPr>
-      <w:proofErr w:type="spellStart"/>
-      <w:r>
-        <w:rPr>
-          <w:rFonts w:ascii="Segoe UI" w:eastAsia="Times New Roman" w:hAnsi="Segoe UI" w:cs="Segoe UI"/>
-          <w:kern w:val="0"/>
-          <w:sz w:val="21"/>
-          <w:szCs w:val="21"/>
-          <w:lang w:eastAsia="pt-BR"/>
-          <w14:ligatures w14:val="none"/>
-        </w:rPr>
-        <w:t>Machine</w:t>
-      </w:r>
-      <w:proofErr w:type="spellEnd"/>
+      <w:r>
+        <w:rPr>
+          <w:rFonts w:ascii="Segoe UI" w:eastAsia="Times New Roman" w:hAnsi="Segoe UI" w:cs="Segoe UI"/>
+          <w:kern w:val="0"/>
+          <w:sz w:val="21"/>
+          <w:szCs w:val="21"/>
+          <w:lang w:eastAsia="pt-BR"/>
+          <w14:ligatures w14:val="none"/>
+        </w:rPr>
+        <w:t>Ciência de Dados</w:t>
+      </w:r>
+      <w:r>
+        <w:rPr>
+          <w:rFonts w:ascii="Segoe UI" w:eastAsia="Times New Roman" w:hAnsi="Segoe UI" w:cs="Segoe UI"/>
+          <w:kern w:val="0"/>
+          <w:sz w:val="21"/>
+          <w:szCs w:val="21"/>
+          <w:lang w:eastAsia="pt-BR"/>
+          <w14:ligatures w14:val="none"/>
+        </w:rPr>
+        <w:t xml:space="preserve"> (60 horas)</w:t>
+      </w:r>
+    </w:p>
+    <w:p>
+      <w:pPr>
+        <w:numPr>
+          <w:ilvl w:val="0"/>
+          <w:numId w:val="7"/>
+        </w:numPr>
+        <w:pBdr>
+          <w:top w:val="single" w:sz="2" w:space="0" w:color="D9D9E3"/>
+          <w:left w:val="single" w:sz="2" w:space="5" w:color="D9D9E3"/>
+          <w:bottom w:val="single" w:sz="2" w:space="0" w:color="D9D9E3"/>
+          <w:right w:val="single" w:sz="2" w:space="0" w:color="D9D9E3"/>
+        </w:pBdr>
+        <w:spacing w:after="0" w:line="240" w:lineRule="auto"/>
+        <w:rPr>
+          <w:rFonts w:ascii="Segoe UI" w:eastAsia="Times New Roman" w:hAnsi="Segoe UI" w:cs="Segoe UI"/>
+          <w:kern w:val="0"/>
+          <w:sz w:val="21"/>
+          <w:szCs w:val="21"/>
+          <w:lang w:eastAsia="pt-BR"/>
+          <w14:ligatures w14:val="none"/>
+        </w:rPr>
+      </w:pPr>
+      <w:r>
+        <w:rPr>
+          <w:rFonts w:ascii="Segoe UI" w:eastAsia="Times New Roman" w:hAnsi="Segoe UI" w:cs="Segoe UI"/>
+          <w:kern w:val="0"/>
+          <w:sz w:val="21"/>
+          <w:szCs w:val="21"/>
+          <w:lang w:eastAsia="pt-BR"/>
+          <w14:ligatures w14:val="none"/>
+        </w:rPr>
+        <w:t>Visão geral da Inteligência Artificial</w:t>
+      </w:r>
+      <w:r>
+        <w:rPr>
+          <w:rFonts w:ascii="Segoe UI" w:eastAsia="Times New Roman" w:hAnsi="Segoe UI" w:cs="Segoe UI"/>
+          <w:kern w:val="0"/>
+          <w:sz w:val="21"/>
+          <w:szCs w:val="21"/>
+          <w:lang w:eastAsia="pt-BR"/>
+          <w14:ligatures w14:val="none"/>
+        </w:rPr>
+        <w:t xml:space="preserve"> (IA)</w:t>
+      </w:r>
+    </w:p>
+    <w:p>
+      <w:pPr>
+        <w:numPr>
+          <w:ilvl w:val="0"/>
+          <w:numId w:val="7"/>
+        </w:numPr>
+        <w:pBdr>
+          <w:top w:val="single" w:sz="2" w:space="0" w:color="D9D9E3"/>
+          <w:left w:val="single" w:sz="2" w:space="5" w:color="D9D9E3"/>
+          <w:bottom w:val="single" w:sz="2" w:space="0" w:color="D9D9E3"/>
+          <w:right w:val="single" w:sz="2" w:space="0" w:color="D9D9E3"/>
+        </w:pBdr>
+        <w:spacing w:after="0" w:line="240" w:lineRule="auto"/>
+        <w:rPr>
+          <w:rFonts w:ascii="Segoe UI" w:eastAsia="Times New Roman" w:hAnsi="Segoe UI" w:cs="Segoe UI"/>
+          <w:kern w:val="0"/>
+          <w:sz w:val="21"/>
+          <w:szCs w:val="21"/>
+          <w:lang w:eastAsia="pt-BR"/>
+          <w14:ligatures w14:val="none"/>
+        </w:rPr>
+      </w:pPr>
+      <w:r>
+        <w:t xml:space="preserve">Principais algoritmos e abordagens de </w:t>
+      </w:r>
+      <w:r>
+        <w:rPr>
+          <w:rFonts w:ascii="Segoe UI" w:eastAsia="Times New Roman" w:hAnsi="Segoe UI" w:cs="Segoe UI"/>
+          <w:kern w:val="0"/>
+          <w:sz w:val="21"/>
+          <w:szCs w:val="21"/>
+          <w:lang w:eastAsia="pt-BR"/>
+          <w14:ligatures w14:val="none"/>
+        </w:rPr>
+        <w:t>Machine Learning</w:t>
+      </w:r>
       <w:r>
         <w:rPr>
           <w:rFonts w:ascii="Segoe UI" w:eastAsia="Times New Roman" w:hAnsi="Segoe UI" w:cs="Segoe UI"/>
@@ -2402,455 +2669,38 @@
         </w:rPr>
         <w:t xml:space="preserve"> </w:t>
       </w:r>
-      <w:proofErr w:type="spellStart"/>
-      <w:r>
-        <w:rPr>
-          <w:rFonts w:ascii="Segoe UI" w:eastAsia="Times New Roman" w:hAnsi="Segoe UI" w:cs="Segoe UI"/>
-          <w:kern w:val="0"/>
-          <w:sz w:val="21"/>
-          <w:szCs w:val="21"/>
-          <w:lang w:eastAsia="pt-BR"/>
-          <w14:ligatures w14:val="none"/>
-        </w:rPr>
-        <w:t>learning</w:t>
-      </w:r>
-      <w:proofErr w:type="spellEnd"/>
-      <w:r>
-        <w:rPr>
-          <w:rFonts w:ascii="Segoe UI" w:eastAsia="Times New Roman" w:hAnsi="Segoe UI" w:cs="Segoe UI"/>
-          <w:kern w:val="0"/>
-          <w:sz w:val="21"/>
-          <w:szCs w:val="21"/>
-          <w:lang w:eastAsia="pt-BR"/>
-          <w14:ligatures w14:val="none"/>
-        </w:rPr>
-        <w:t xml:space="preserve"> com </w:t>
-      </w:r>
-      <w:proofErr w:type="spellStart"/>
-      <w:r>
-        <w:rPr>
-          <w:rFonts w:ascii="Segoe UI" w:eastAsia="Times New Roman" w:hAnsi="Segoe UI" w:cs="Segoe UI"/>
-          <w:kern w:val="0"/>
-          <w:sz w:val="21"/>
-          <w:szCs w:val="21"/>
-          <w:lang w:eastAsia="pt-BR"/>
-          <w14:ligatures w14:val="none"/>
-        </w:rPr>
-        <w:t>scikit-learn</w:t>
-      </w:r>
-      <w:proofErr w:type="spellEnd"/>
-    </w:p>
-    <w:p>
-      <w:pPr>
-        <w:pBdr>
-          <w:top w:val="single" w:sz="2" w:space="0" w:color="D9D9E3"/>
-          <w:left w:val="single" w:sz="2" w:space="0" w:color="D9D9E3"/>
-          <w:bottom w:val="single" w:sz="2" w:space="0" w:color="D9D9E3"/>
-          <w:right w:val="single" w:sz="2" w:space="0" w:color="D9D9E3"/>
-        </w:pBdr>
-        <w:spacing w:before="300" w:after="300" w:line="240" w:lineRule="auto"/>
-        <w:rPr>
-          <w:rFonts w:ascii="Segoe UI" w:eastAsia="Times New Roman" w:hAnsi="Segoe UI" w:cs="Segoe UI"/>
-          <w:kern w:val="0"/>
-          <w:sz w:val="21"/>
-          <w:szCs w:val="21"/>
-          <w:lang w:eastAsia="pt-BR"/>
-          <w14:ligatures w14:val="none"/>
-        </w:rPr>
-      </w:pPr>
-      <w:r>
-        <w:rPr>
-          <w:rFonts w:ascii="Segoe UI" w:eastAsia="Times New Roman" w:hAnsi="Segoe UI" w:cs="Segoe UI"/>
-          <w:kern w:val="0"/>
-          <w:sz w:val="21"/>
-          <w:szCs w:val="21"/>
-          <w:lang w:eastAsia="pt-BR"/>
-          <w14:ligatures w14:val="none"/>
-        </w:rPr>
-        <w:t xml:space="preserve">Módulo 6: </w:t>
-      </w:r>
-      <w:r>
-        <w:rPr>
-          <w:rFonts w:ascii="Segoe UI" w:eastAsia="Times New Roman" w:hAnsi="Segoe UI" w:cs="Segoe UI"/>
-          <w:kern w:val="0"/>
-          <w:sz w:val="21"/>
-          <w:szCs w:val="21"/>
-          <w:lang w:eastAsia="pt-BR"/>
-          <w14:ligatures w14:val="none"/>
-        </w:rPr>
-        <w:t xml:space="preserve">Banco de Dados com </w:t>
-      </w:r>
-      <w:r>
-        <w:rPr>
-          <w:rFonts w:ascii="Segoe UI" w:eastAsia="Times New Roman" w:hAnsi="Segoe UI" w:cs="Segoe UI"/>
-          <w:kern w:val="0"/>
-          <w:sz w:val="21"/>
-          <w:szCs w:val="21"/>
-          <w:lang w:eastAsia="pt-BR"/>
-          <w14:ligatures w14:val="none"/>
-        </w:rPr>
-        <w:t>SQL (</w:t>
-      </w:r>
-      <w:r>
-        <w:rPr>
-          <w:rFonts w:ascii="Segoe UI" w:eastAsia="Times New Roman" w:hAnsi="Segoe UI" w:cs="Segoe UI"/>
-          <w:kern w:val="0"/>
-          <w:sz w:val="21"/>
-          <w:szCs w:val="21"/>
-          <w:lang w:eastAsia="pt-BR"/>
-          <w14:ligatures w14:val="none"/>
-        </w:rPr>
-        <w:t>16</w:t>
-      </w:r>
-      <w:r>
-        <w:rPr>
-          <w:rFonts w:ascii="Segoe UI" w:eastAsia="Times New Roman" w:hAnsi="Segoe UI" w:cs="Segoe UI"/>
-          <w:kern w:val="0"/>
-          <w:sz w:val="21"/>
-          <w:szCs w:val="21"/>
-          <w:lang w:eastAsia="pt-BR"/>
-          <w14:ligatures w14:val="none"/>
-        </w:rPr>
-        <w:t xml:space="preserve"> horas)</w:t>
-      </w:r>
-    </w:p>
-    <w:p>
-      <w:pPr>
-        <w:numPr>
-          <w:ilvl w:val="0"/>
-          <w:numId w:val="6"/>
-        </w:numPr>
-        <w:pBdr>
-          <w:top w:val="single" w:sz="2" w:space="0" w:color="D9D9E3"/>
-          <w:left w:val="single" w:sz="2" w:space="5" w:color="D9D9E3"/>
-          <w:bottom w:val="single" w:sz="2" w:space="0" w:color="D9D9E3"/>
-          <w:right w:val="single" w:sz="2" w:space="0" w:color="D9D9E3"/>
-        </w:pBdr>
-        <w:spacing w:after="0" w:line="240" w:lineRule="auto"/>
-        <w:rPr>
-          <w:rFonts w:ascii="Segoe UI" w:eastAsia="Times New Roman" w:hAnsi="Segoe UI" w:cs="Segoe UI"/>
-          <w:kern w:val="0"/>
-          <w:sz w:val="21"/>
-          <w:szCs w:val="21"/>
-          <w:lang w:eastAsia="pt-BR"/>
-          <w14:ligatures w14:val="none"/>
-        </w:rPr>
-      </w:pPr>
-      <w:r>
-        <w:rPr>
-          <w:rFonts w:ascii="Segoe UI" w:eastAsia="Times New Roman" w:hAnsi="Segoe UI" w:cs="Segoe UI"/>
-          <w:kern w:val="0"/>
-          <w:sz w:val="21"/>
-          <w:szCs w:val="21"/>
-          <w:lang w:eastAsia="pt-BR"/>
-          <w14:ligatures w14:val="none"/>
-        </w:rPr>
-        <w:t>Introdução às bases de dados e linguagem SQL</w:t>
-      </w:r>
-    </w:p>
-    <w:p>
-      <w:pPr>
-        <w:numPr>
-          <w:ilvl w:val="0"/>
-          <w:numId w:val="6"/>
-        </w:numPr>
-        <w:pBdr>
-          <w:top w:val="single" w:sz="2" w:space="0" w:color="D9D9E3"/>
-          <w:left w:val="single" w:sz="2" w:space="5" w:color="D9D9E3"/>
-          <w:bottom w:val="single" w:sz="2" w:space="0" w:color="D9D9E3"/>
-          <w:right w:val="single" w:sz="2" w:space="0" w:color="D9D9E3"/>
-        </w:pBdr>
-        <w:spacing w:after="0" w:line="240" w:lineRule="auto"/>
-        <w:rPr>
-          <w:rFonts w:ascii="Segoe UI" w:eastAsia="Times New Roman" w:hAnsi="Segoe UI" w:cs="Segoe UI"/>
-          <w:kern w:val="0"/>
-          <w:sz w:val="21"/>
-          <w:szCs w:val="21"/>
-          <w:lang w:eastAsia="pt-BR"/>
-          <w14:ligatures w14:val="none"/>
-        </w:rPr>
-      </w:pPr>
-      <w:r>
-        <w:rPr>
-          <w:rFonts w:ascii="Segoe UI" w:eastAsia="Times New Roman" w:hAnsi="Segoe UI" w:cs="Segoe UI"/>
-          <w:kern w:val="0"/>
-          <w:sz w:val="21"/>
-          <w:szCs w:val="21"/>
-          <w:lang w:eastAsia="pt-BR"/>
-          <w14:ligatures w14:val="none"/>
-        </w:rPr>
-        <w:t>Consultas básicas em SQL (SELECT, FROM, WHERE)</w:t>
-      </w:r>
-    </w:p>
-    <w:p>
-      <w:pPr>
-        <w:numPr>
-          <w:ilvl w:val="0"/>
-          <w:numId w:val="6"/>
-        </w:numPr>
-        <w:pBdr>
-          <w:top w:val="single" w:sz="2" w:space="0" w:color="D9D9E3"/>
-          <w:left w:val="single" w:sz="2" w:space="5" w:color="D9D9E3"/>
-          <w:bottom w:val="single" w:sz="2" w:space="0" w:color="D9D9E3"/>
-          <w:right w:val="single" w:sz="2" w:space="0" w:color="D9D9E3"/>
-        </w:pBdr>
-        <w:spacing w:after="0" w:line="240" w:lineRule="auto"/>
-        <w:rPr>
-          <w:rFonts w:ascii="Segoe UI" w:eastAsia="Times New Roman" w:hAnsi="Segoe UI" w:cs="Segoe UI"/>
-          <w:kern w:val="0"/>
-          <w:sz w:val="21"/>
-          <w:szCs w:val="21"/>
-          <w:lang w:eastAsia="pt-BR"/>
-          <w14:ligatures w14:val="none"/>
-        </w:rPr>
-      </w:pPr>
-      <w:r>
-        <w:rPr>
-          <w:rFonts w:ascii="Segoe UI" w:eastAsia="Times New Roman" w:hAnsi="Segoe UI" w:cs="Segoe UI"/>
-          <w:kern w:val="0"/>
-          <w:sz w:val="21"/>
-          <w:szCs w:val="21"/>
-          <w:lang w:eastAsia="pt-BR"/>
-          <w14:ligatures w14:val="none"/>
-        </w:rPr>
-        <w:t xml:space="preserve">Funções de agregação (SUM, AVG, </w:t>
-      </w:r>
-      <w:proofErr w:type="gramStart"/>
-      <w:r>
-        <w:rPr>
-          <w:rFonts w:ascii="Segoe UI" w:eastAsia="Times New Roman" w:hAnsi="Segoe UI" w:cs="Segoe UI"/>
-          <w:kern w:val="0"/>
-          <w:sz w:val="21"/>
-          <w:szCs w:val="21"/>
-          <w:lang w:eastAsia="pt-BR"/>
-          <w14:ligatures w14:val="none"/>
-        </w:rPr>
-        <w:t>COUNT, etc.</w:t>
-      </w:r>
-      <w:proofErr w:type="gramEnd"/>
-      <w:r>
-        <w:rPr>
-          <w:rFonts w:ascii="Segoe UI" w:eastAsia="Times New Roman" w:hAnsi="Segoe UI" w:cs="Segoe UI"/>
-          <w:kern w:val="0"/>
-          <w:sz w:val="21"/>
-          <w:szCs w:val="21"/>
-          <w:lang w:eastAsia="pt-BR"/>
-          <w14:ligatures w14:val="none"/>
-        </w:rPr>
-        <w:t>)</w:t>
-      </w:r>
-    </w:p>
-    <w:p>
-      <w:pPr>
-        <w:numPr>
-          <w:ilvl w:val="0"/>
-          <w:numId w:val="6"/>
-        </w:numPr>
-        <w:pBdr>
-          <w:top w:val="single" w:sz="2" w:space="0" w:color="D9D9E3"/>
-          <w:left w:val="single" w:sz="2" w:space="5" w:color="D9D9E3"/>
-          <w:bottom w:val="single" w:sz="2" w:space="0" w:color="D9D9E3"/>
-          <w:right w:val="single" w:sz="2" w:space="0" w:color="D9D9E3"/>
-        </w:pBdr>
-        <w:spacing w:after="0" w:line="240" w:lineRule="auto"/>
-        <w:rPr>
-          <w:rFonts w:ascii="Segoe UI" w:eastAsia="Times New Roman" w:hAnsi="Segoe UI" w:cs="Segoe UI"/>
-          <w:kern w:val="0"/>
-          <w:sz w:val="21"/>
-          <w:szCs w:val="21"/>
-          <w:lang w:eastAsia="pt-BR"/>
-          <w14:ligatures w14:val="none"/>
-        </w:rPr>
-      </w:pPr>
-      <w:r>
-        <w:rPr>
-          <w:rFonts w:ascii="Segoe UI" w:eastAsia="Times New Roman" w:hAnsi="Segoe UI" w:cs="Segoe UI"/>
-          <w:kern w:val="0"/>
-          <w:sz w:val="21"/>
-          <w:szCs w:val="21"/>
-          <w:lang w:eastAsia="pt-BR"/>
-          <w14:ligatures w14:val="none"/>
-        </w:rPr>
-        <w:t xml:space="preserve">Junções de tabelas (INNER JOIN, LEFT </w:t>
-      </w:r>
-      <w:proofErr w:type="gramStart"/>
-      <w:r>
-        <w:rPr>
-          <w:rFonts w:ascii="Segoe UI" w:eastAsia="Times New Roman" w:hAnsi="Segoe UI" w:cs="Segoe UI"/>
-          <w:kern w:val="0"/>
-          <w:sz w:val="21"/>
-          <w:szCs w:val="21"/>
-          <w:lang w:eastAsia="pt-BR"/>
-          <w14:ligatures w14:val="none"/>
-        </w:rPr>
-        <w:t>JOIN, etc.</w:t>
-      </w:r>
-      <w:proofErr w:type="gramEnd"/>
-      <w:r>
-        <w:rPr>
-          <w:rFonts w:ascii="Segoe UI" w:eastAsia="Times New Roman" w:hAnsi="Segoe UI" w:cs="Segoe UI"/>
-          <w:kern w:val="0"/>
-          <w:sz w:val="21"/>
-          <w:szCs w:val="21"/>
-          <w:lang w:eastAsia="pt-BR"/>
-          <w14:ligatures w14:val="none"/>
-        </w:rPr>
-        <w:t>)</w:t>
-      </w:r>
-    </w:p>
-    <w:p>
-      <w:pPr>
-        <w:numPr>
-          <w:ilvl w:val="0"/>
-          <w:numId w:val="6"/>
-        </w:numPr>
-        <w:pBdr>
-          <w:top w:val="single" w:sz="2" w:space="0" w:color="D9D9E3"/>
-          <w:left w:val="single" w:sz="2" w:space="5" w:color="D9D9E3"/>
-          <w:bottom w:val="single" w:sz="2" w:space="0" w:color="D9D9E3"/>
-          <w:right w:val="single" w:sz="2" w:space="0" w:color="D9D9E3"/>
-        </w:pBdr>
-        <w:spacing w:after="0" w:line="240" w:lineRule="auto"/>
-        <w:rPr>
-          <w:rFonts w:ascii="Segoe UI" w:eastAsia="Times New Roman" w:hAnsi="Segoe UI" w:cs="Segoe UI"/>
-          <w:kern w:val="0"/>
-          <w:sz w:val="21"/>
-          <w:szCs w:val="21"/>
-          <w:lang w:eastAsia="pt-BR"/>
-          <w14:ligatures w14:val="none"/>
-        </w:rPr>
-      </w:pPr>
-      <w:proofErr w:type="spellStart"/>
-      <w:r>
-        <w:rPr>
-          <w:rFonts w:ascii="Segoe UI" w:eastAsia="Times New Roman" w:hAnsi="Segoe UI" w:cs="Segoe UI"/>
-          <w:kern w:val="0"/>
-          <w:sz w:val="21"/>
-          <w:szCs w:val="21"/>
-          <w:lang w:eastAsia="pt-BR"/>
-          <w14:ligatures w14:val="none"/>
-        </w:rPr>
-        <w:t>Subconsultas</w:t>
-      </w:r>
-      <w:proofErr w:type="spellEnd"/>
-      <w:r>
-        <w:rPr>
-          <w:rFonts w:ascii="Segoe UI" w:eastAsia="Times New Roman" w:hAnsi="Segoe UI" w:cs="Segoe UI"/>
-          <w:kern w:val="0"/>
-          <w:sz w:val="21"/>
-          <w:szCs w:val="21"/>
-          <w:lang w:eastAsia="pt-BR"/>
-          <w14:ligatures w14:val="none"/>
-        </w:rPr>
-        <w:t xml:space="preserve"> e consultas avançadas em SQL</w:t>
-      </w:r>
-    </w:p>
-    <w:p>
-      <w:pPr>
-        <w:numPr>
-          <w:ilvl w:val="0"/>
-          <w:numId w:val="6"/>
-        </w:numPr>
-        <w:pBdr>
-          <w:top w:val="single" w:sz="2" w:space="0" w:color="D9D9E3"/>
-          <w:left w:val="single" w:sz="2" w:space="5" w:color="D9D9E3"/>
-          <w:bottom w:val="single" w:sz="2" w:space="0" w:color="D9D9E3"/>
-          <w:right w:val="single" w:sz="2" w:space="0" w:color="D9D9E3"/>
-        </w:pBdr>
-        <w:spacing w:after="0" w:line="240" w:lineRule="auto"/>
-        <w:rPr>
-          <w:rFonts w:ascii="Segoe UI" w:eastAsia="Times New Roman" w:hAnsi="Segoe UI" w:cs="Segoe UI"/>
-          <w:kern w:val="0"/>
-          <w:sz w:val="21"/>
-          <w:szCs w:val="21"/>
-          <w:lang w:eastAsia="pt-BR"/>
-          <w14:ligatures w14:val="none"/>
-        </w:rPr>
-      </w:pPr>
-      <w:r>
-        <w:rPr>
-          <w:rFonts w:ascii="Segoe UI" w:eastAsia="Times New Roman" w:hAnsi="Segoe UI" w:cs="Segoe UI"/>
-          <w:kern w:val="0"/>
-          <w:sz w:val="21"/>
-          <w:szCs w:val="21"/>
-          <w:lang w:eastAsia="pt-BR"/>
-          <w14:ligatures w14:val="none"/>
-        </w:rPr>
-        <w:t>Introdução a bancos de dados não relacionais</w:t>
-      </w:r>
-    </w:p>
-    <w:p>
-      <w:pPr>
-        <w:pBdr>
-          <w:top w:val="single" w:sz="2" w:space="0" w:color="D9D9E3"/>
-          <w:left w:val="single" w:sz="2" w:space="0" w:color="D9D9E3"/>
-          <w:bottom w:val="single" w:sz="2" w:space="0" w:color="D9D9E3"/>
-          <w:right w:val="single" w:sz="2" w:space="0" w:color="D9D9E3"/>
-        </w:pBdr>
-        <w:spacing w:before="300" w:after="300" w:line="240" w:lineRule="auto"/>
-        <w:rPr>
-          <w:rFonts w:ascii="Segoe UI" w:eastAsia="Times New Roman" w:hAnsi="Segoe UI" w:cs="Segoe UI"/>
-          <w:kern w:val="0"/>
-          <w:sz w:val="21"/>
-          <w:szCs w:val="21"/>
-          <w:lang w:eastAsia="pt-BR"/>
-          <w14:ligatures w14:val="none"/>
-        </w:rPr>
-      </w:pPr>
-      <w:r>
-        <w:rPr>
-          <w:rFonts w:ascii="Segoe UI" w:eastAsia="Times New Roman" w:hAnsi="Segoe UI" w:cs="Segoe UI"/>
-          <w:kern w:val="0"/>
-          <w:sz w:val="21"/>
-          <w:szCs w:val="21"/>
-          <w:lang w:eastAsia="pt-BR"/>
-          <w14:ligatures w14:val="none"/>
-        </w:rPr>
-        <w:t xml:space="preserve">Módulo 7: </w:t>
-      </w:r>
-      <w:r>
-        <w:rPr>
-          <w:rFonts w:ascii="Segoe UI" w:eastAsia="Times New Roman" w:hAnsi="Segoe UI" w:cs="Segoe UI"/>
-          <w:kern w:val="0"/>
-          <w:sz w:val="21"/>
-          <w:szCs w:val="21"/>
-          <w:lang w:eastAsia="pt-BR"/>
-          <w14:ligatures w14:val="none"/>
-        </w:rPr>
-        <w:t>Fundamentos para</w:t>
-      </w:r>
-      <w:r>
-        <w:rPr>
-          <w:rFonts w:ascii="Segoe UI" w:eastAsia="Times New Roman" w:hAnsi="Segoe UI" w:cs="Segoe UI"/>
-          <w:kern w:val="0"/>
-          <w:sz w:val="21"/>
-          <w:szCs w:val="21"/>
-          <w:lang w:eastAsia="pt-BR"/>
-          <w14:ligatures w14:val="none"/>
-        </w:rPr>
-        <w:t xml:space="preserve"> </w:t>
-      </w:r>
-      <w:r>
-        <w:rPr>
-          <w:rFonts w:ascii="Segoe UI" w:eastAsia="Times New Roman" w:hAnsi="Segoe UI" w:cs="Segoe UI"/>
-          <w:kern w:val="0"/>
-          <w:sz w:val="21"/>
-          <w:szCs w:val="21"/>
-          <w:lang w:eastAsia="pt-BR"/>
-          <w14:ligatures w14:val="none"/>
-        </w:rPr>
-        <w:t>Ciência de Dados</w:t>
-      </w:r>
-      <w:r>
-        <w:rPr>
-          <w:rFonts w:ascii="Segoe UI" w:eastAsia="Times New Roman" w:hAnsi="Segoe UI" w:cs="Segoe UI"/>
-          <w:kern w:val="0"/>
-          <w:sz w:val="21"/>
-          <w:szCs w:val="21"/>
-          <w:lang w:eastAsia="pt-BR"/>
-          <w14:ligatures w14:val="none"/>
-        </w:rPr>
-        <w:t xml:space="preserve"> (60 horas)</w:t>
+      <w:r>
+        <w:rPr>
+          <w:rFonts w:ascii="Segoe UI" w:eastAsia="Times New Roman" w:hAnsi="Segoe UI" w:cs="Segoe UI"/>
+          <w:kern w:val="0"/>
+          <w:sz w:val="21"/>
+          <w:szCs w:val="21"/>
+          <w:lang w:eastAsia="pt-BR"/>
+          <w14:ligatures w14:val="none"/>
+        </w:rPr>
+        <w:t>(ML)</w:t>
+      </w:r>
+      <w:r>
+        <w:rPr>
+          <w:rFonts w:ascii="Segoe UI" w:eastAsia="Times New Roman" w:hAnsi="Segoe UI" w:cs="Segoe UI"/>
+          <w:kern w:val="0"/>
+          <w:sz w:val="21"/>
+          <w:szCs w:val="21"/>
+          <w:lang w:eastAsia="pt-BR"/>
+          <w14:ligatures w14:val="none"/>
+        </w:rPr>
+        <w:t xml:space="preserve"> e Deep Learning</w:t>
+      </w:r>
+      <w:r>
+        <w:rPr>
+          <w:rFonts w:ascii="Segoe UI" w:eastAsia="Times New Roman" w:hAnsi="Segoe UI" w:cs="Segoe UI"/>
+          <w:kern w:val="0"/>
+          <w:sz w:val="21"/>
+          <w:szCs w:val="21"/>
+          <w:lang w:eastAsia="pt-BR"/>
+          <w14:ligatures w14:val="none"/>
+        </w:rPr>
+        <w:t xml:space="preserve"> (DL)</w:t>
       </w:r>
     </w:p>
     <w:p>
@@ -2876,26 +2726,7 @@
         </w:rPr>
       </w:pPr>
       <w:r>
-        <w:rPr>
-          <w:rFonts w:ascii="Segoe UI" w:eastAsia="Times New Roman" w:hAnsi="Segoe UI" w:cs="Segoe UI"/>
-          <w:kern w:val="0"/>
-          <w:sz w:val="21"/>
-          <w:szCs w:val="21"/>
-          <w:lang w:eastAsia="pt-BR"/>
-          <w14:ligatures w14:val="none"/>
-        </w:rPr>
-        <w:t>Visão geral da Inteligência Artificial</w:t>
-      </w:r>
-      <w:r>
-        <w:rPr>
-          <w:rFonts w:ascii="Segoe UI" w:eastAsia="Times New Roman" w:hAnsi="Segoe UI" w:cs="Segoe UI"/>
-          <w:kern w:val="0"/>
-          <w:sz w:val="21"/>
-          <w:szCs w:val="21"/>
-          <w:lang w:eastAsia="pt-BR"/>
-          <w14:ligatures w14:val="none"/>
-        </w:rPr>
-        <w:t xml:space="preserve"> (IA)</w:t>
+        <w:t>Tipos de aprendizado (supervisionado, não supervisionado, por reforço)</w:t>
       </w:r>
     </w:p>
     <w:p>
@@ -2921,99 +2752,7 @@
         </w:rPr>
       </w:pPr>
       <w:r>
-        <w:t xml:space="preserve">Principais algoritmos e abordagens de </w:t>
-      </w:r>
-      <w:proofErr w:type="spellStart"/>
-      <w:r>
-        <w:rPr>
-          <w:rFonts w:ascii="Segoe UI" w:eastAsia="Times New Roman" w:hAnsi="Segoe UI" w:cs="Segoe UI"/>
-          <w:kern w:val="0"/>
-          <w:sz w:val="21"/>
-          <w:szCs w:val="21"/>
-          <w:lang w:eastAsia="pt-BR"/>
-          <w14:ligatures w14:val="none"/>
-        </w:rPr>
-        <w:t>Machine</w:t>
-      </w:r>
-      <w:proofErr w:type="spellEnd"/>
-      <w:r>
-        <w:rPr>
-          <w:rFonts w:ascii="Segoe UI" w:eastAsia="Times New Roman" w:hAnsi="Segoe UI" w:cs="Segoe UI"/>
-          <w:kern w:val="0"/>
-          <w:sz w:val="21"/>
-          <w:szCs w:val="21"/>
-          <w:lang w:eastAsia="pt-BR"/>
-          <w14:ligatures w14:val="none"/>
-        </w:rPr>
-        <w:t xml:space="preserve"> Learning</w:t>
-      </w:r>
-      <w:r>
-        <w:rPr>
-          <w:rFonts w:ascii="Segoe UI" w:eastAsia="Times New Roman" w:hAnsi="Segoe UI" w:cs="Segoe UI"/>
-          <w:kern w:val="0"/>
-          <w:sz w:val="21"/>
-          <w:szCs w:val="21"/>
-          <w:lang w:eastAsia="pt-BR"/>
-          <w14:ligatures w14:val="none"/>
-        </w:rPr>
-        <w:t xml:space="preserve"> </w:t>
-      </w:r>
-      <w:r>
-        <w:rPr>
-          <w:rFonts w:ascii="Segoe UI" w:eastAsia="Times New Roman" w:hAnsi="Segoe UI" w:cs="Segoe UI"/>
-          <w:kern w:val="0"/>
-          <w:sz w:val="21"/>
-          <w:szCs w:val="21"/>
-          <w:lang w:eastAsia="pt-BR"/>
-          <w14:ligatures w14:val="none"/>
-        </w:rPr>
-        <w:t>(ML)</w:t>
-      </w:r>
-      <w:r>
-        <w:rPr>
-          <w:rFonts w:ascii="Segoe UI" w:eastAsia="Times New Roman" w:hAnsi="Segoe UI" w:cs="Segoe UI"/>
-          <w:kern w:val="0"/>
-          <w:sz w:val="21"/>
-          <w:szCs w:val="21"/>
-          <w:lang w:eastAsia="pt-BR"/>
-          <w14:ligatures w14:val="none"/>
-        </w:rPr>
-        <w:t xml:space="preserve"> e </w:t>
-      </w:r>
-      <w:proofErr w:type="spellStart"/>
-      <w:r>
-        <w:rPr>
-          <w:rFonts w:ascii="Segoe UI" w:eastAsia="Times New Roman" w:hAnsi="Segoe UI" w:cs="Segoe UI"/>
-          <w:kern w:val="0"/>
-          <w:sz w:val="21"/>
-          <w:szCs w:val="21"/>
-          <w:lang w:eastAsia="pt-BR"/>
-          <w14:ligatures w14:val="none"/>
-        </w:rPr>
-        <w:t>Deep</w:t>
-      </w:r>
-      <w:proofErr w:type="spellEnd"/>
-      <w:r>
-        <w:rPr>
-          <w:rFonts w:ascii="Segoe UI" w:eastAsia="Times New Roman" w:hAnsi="Segoe UI" w:cs="Segoe UI"/>
-          <w:kern w:val="0"/>
-          <w:sz w:val="21"/>
-          <w:szCs w:val="21"/>
-          <w:lang w:eastAsia="pt-BR"/>
-          <w14:ligatures w14:val="none"/>
-        </w:rPr>
-        <w:t xml:space="preserve"> Learning</w:t>
-      </w:r>
-      <w:r>
-        <w:rPr>
-          <w:rFonts w:ascii="Segoe UI" w:eastAsia="Times New Roman" w:hAnsi="Segoe UI" w:cs="Segoe UI"/>
-          <w:kern w:val="0"/>
-          <w:sz w:val="21"/>
-          <w:szCs w:val="21"/>
-          <w:lang w:eastAsia="pt-BR"/>
-          <w14:ligatures w14:val="none"/>
-        </w:rPr>
-        <w:t xml:space="preserve"> (DL)</w:t>
+        <w:t>Deep Learning e Redes Neurais Artificiais (ANNs)</w:t>
       </w:r>
     </w:p>
     <w:p>
@@ -3039,7 +2778,15 @@
         </w:rPr>
       </w:pPr>
       <w:r>
-        <w:t>Tipos de aprendizado (supervisionado, não supervisionado, por reforço)</w:t>
+        <w:rPr>
+          <w:rFonts w:ascii="Segoe UI" w:eastAsia="Times New Roman" w:hAnsi="Segoe UI" w:cs="Segoe UI"/>
+          <w:kern w:val="0"/>
+          <w:sz w:val="21"/>
+          <w:szCs w:val="21"/>
+          <w:lang w:eastAsia="pt-BR"/>
+          <w14:ligatures w14:val="none"/>
+        </w:rPr>
+        <w:t>Redes Neurais Convolucionais (CNNs) para visão computacional</w:t>
       </w:r>
     </w:p>
     <w:p>
@@ -3064,21 +2811,16 @@
           <w14:ligatures w14:val="none"/>
         </w:rPr>
       </w:pPr>
-      <w:proofErr w:type="spellStart"/>
-      <w:r>
-        <w:t>Deep</w:t>
-      </w:r>
-      <w:proofErr w:type="spellEnd"/>
-      <w:r>
-        <w:t xml:space="preserve"> Learning e Redes Neurais Artificiais (</w:t>
-      </w:r>
-      <w:proofErr w:type="spellStart"/>
-      <w:r>
-        <w:t>ANNs</w:t>
-      </w:r>
-      <w:proofErr w:type="spellEnd"/>
-      <w:r>
-        <w:t>)</w:t>
+      <w:r>
+        <w:rPr>
+          <w:rFonts w:ascii="Segoe UI" w:eastAsia="Times New Roman" w:hAnsi="Segoe UI" w:cs="Segoe UI"/>
+          <w:kern w:val="0"/>
+          <w:sz w:val="21"/>
+          <w:szCs w:val="21"/>
+          <w:lang w:eastAsia="pt-BR"/>
+          <w14:ligatures w14:val="none"/>
+        </w:rPr>
+        <w:t>Redes Neurais Recorrentes (RNNs) para processamento de sequências</w:t>
       </w:r>
     </w:p>
     <w:p>
@@ -3112,55 +2854,29 @@
           <w:lang w:eastAsia="pt-BR"/>
           <w14:ligatures w14:val="none"/>
         </w:rPr>
-        <w:t xml:space="preserve">Redes Neurais </w:t>
-      </w:r>
-      <w:proofErr w:type="spellStart"/>
-      <w:r>
-        <w:rPr>
-          <w:rFonts w:ascii="Segoe UI" w:eastAsia="Times New Roman" w:hAnsi="Segoe UI" w:cs="Segoe UI"/>
-          <w:kern w:val="0"/>
-          <w:sz w:val="21"/>
-          <w:szCs w:val="21"/>
-          <w:lang w:eastAsia="pt-BR"/>
-          <w14:ligatures w14:val="none"/>
-        </w:rPr>
-        <w:t>Convolucionais</w:t>
-      </w:r>
-      <w:proofErr w:type="spellEnd"/>
-      <w:r>
-        <w:rPr>
-          <w:rFonts w:ascii="Segoe UI" w:eastAsia="Times New Roman" w:hAnsi="Segoe UI" w:cs="Segoe UI"/>
-          <w:kern w:val="0"/>
-          <w:sz w:val="21"/>
-          <w:szCs w:val="21"/>
-          <w:lang w:eastAsia="pt-BR"/>
-          <w14:ligatures w14:val="none"/>
-        </w:rPr>
-        <w:t xml:space="preserve"> (</w:t>
-      </w:r>
-      <w:proofErr w:type="spellStart"/>
-      <w:r>
-        <w:rPr>
-          <w:rFonts w:ascii="Segoe UI" w:eastAsia="Times New Roman" w:hAnsi="Segoe UI" w:cs="Segoe UI"/>
-          <w:kern w:val="0"/>
-          <w:sz w:val="21"/>
-          <w:szCs w:val="21"/>
-          <w:lang w:eastAsia="pt-BR"/>
-          <w14:ligatures w14:val="none"/>
-        </w:rPr>
-        <w:t>CNNs</w:t>
-      </w:r>
-      <w:proofErr w:type="spellEnd"/>
-      <w:r>
-        <w:rPr>
-          <w:rFonts w:ascii="Segoe UI" w:eastAsia="Times New Roman" w:hAnsi="Segoe UI" w:cs="Segoe UI"/>
-          <w:kern w:val="0"/>
-          <w:sz w:val="21"/>
-          <w:szCs w:val="21"/>
-          <w:lang w:eastAsia="pt-BR"/>
-          <w14:ligatures w14:val="none"/>
-        </w:rPr>
-        <w:t>) para visão computacional</w:t>
+        <w:t xml:space="preserve">Pré-processamento </w:t>
+      </w:r>
+      <w:r>
+        <w:rPr>
+          <w:rFonts w:ascii="Segoe UI" w:eastAsia="Times New Roman" w:hAnsi="Segoe UI" w:cs="Segoe UI"/>
+          <w:kern w:val="0"/>
+          <w:sz w:val="21"/>
+          <w:szCs w:val="21"/>
+          <w:lang w:eastAsia="pt-BR"/>
+          <w14:ligatures w14:val="none"/>
+        </w:rPr>
+        <w:t xml:space="preserve">e Engenharia </w:t>
+      </w:r>
+      <w:r>
+        <w:rPr>
+          <w:rFonts w:ascii="Segoe UI" w:eastAsia="Times New Roman" w:hAnsi="Segoe UI" w:cs="Segoe UI"/>
+          <w:kern w:val="0"/>
+          <w:sz w:val="21"/>
+          <w:szCs w:val="21"/>
+          <w:lang w:eastAsia="pt-BR"/>
+          <w14:ligatures w14:val="none"/>
+        </w:rPr>
+        <w:t>de dados para Data Science</w:t>
       </w:r>
     </w:p>
     <w:p>
@@ -3194,31 +2910,7 @@
           <w:lang w:eastAsia="pt-BR"/>
           <w14:ligatures w14:val="none"/>
         </w:rPr>
-        <w:t>Redes Neurais Recorrentes (</w:t>
-      </w:r>
-      <w:proofErr w:type="spellStart"/>
-      <w:r>
-        <w:rPr>
-          <w:rFonts w:ascii="Segoe UI" w:eastAsia="Times New Roman" w:hAnsi="Segoe UI" w:cs="Segoe UI"/>
-          <w:kern w:val="0"/>
-          <w:sz w:val="21"/>
-          <w:szCs w:val="21"/>
-          <w:lang w:eastAsia="pt-BR"/>
-          <w14:ligatures w14:val="none"/>
-        </w:rPr>
-        <w:t>RNNs</w:t>
-      </w:r>
-      <w:proofErr w:type="spellEnd"/>
-      <w:r>
-        <w:rPr>
-          <w:rFonts w:ascii="Segoe UI" w:eastAsia="Times New Roman" w:hAnsi="Segoe UI" w:cs="Segoe UI"/>
-          <w:kern w:val="0"/>
-          <w:sz w:val="21"/>
-          <w:szCs w:val="21"/>
-          <w:lang w:eastAsia="pt-BR"/>
-          <w14:ligatures w14:val="none"/>
-        </w:rPr>
-        <w:t>) para processamento de sequências</w:t>
+        <w:t>Feature engineering e seleção de variáveis</w:t>
       </w:r>
     </w:p>
     <w:p>
@@ -3252,172 +2944,8 @@
           <w:lang w:eastAsia="pt-BR"/>
           <w14:ligatures w14:val="none"/>
         </w:rPr>
-        <w:t xml:space="preserve">Pré-processamento </w:t>
-      </w:r>
-      <w:r>
-        <w:rPr>
-          <w:rFonts w:ascii="Segoe UI" w:eastAsia="Times New Roman" w:hAnsi="Segoe UI" w:cs="Segoe UI"/>
-          <w:kern w:val="0"/>
-          <w:sz w:val="21"/>
-          <w:szCs w:val="21"/>
-          <w:lang w:eastAsia="pt-BR"/>
-          <w14:ligatures w14:val="none"/>
-        </w:rPr>
-        <w:t xml:space="preserve">e Engenharia </w:t>
-      </w:r>
-      <w:r>
-        <w:rPr>
-          <w:rFonts w:ascii="Segoe UI" w:eastAsia="Times New Roman" w:hAnsi="Segoe UI" w:cs="Segoe UI"/>
-          <w:kern w:val="0"/>
-          <w:sz w:val="21"/>
-          <w:szCs w:val="21"/>
-          <w:lang w:eastAsia="pt-BR"/>
-          <w14:ligatures w14:val="none"/>
-        </w:rPr>
-        <w:t>de dados para Data Science</w:t>
-      </w:r>
-    </w:p>
-    <w:p>
-      <w:pPr>
-        <w:numPr>
-          <w:ilvl w:val="0"/>
-          <w:numId w:val="7"/>
-        </w:numPr>
-        <w:pBdr>
-          <w:top w:val="single" w:sz="2" w:space="0" w:color="D9D9E3"/>
-          <w:left w:val="single" w:sz="2" w:space="5" w:color="D9D9E3"/>
-          <w:bottom w:val="single" w:sz="2" w:space="0" w:color="D9D9E3"/>
-          <w:right w:val="single" w:sz="2" w:space="0" w:color="D9D9E3"/>
-        </w:pBdr>
-        <w:spacing w:after="0" w:line="240" w:lineRule="auto"/>
-        <w:rPr>
-          <w:rFonts w:ascii="Segoe UI" w:eastAsia="Times New Roman" w:hAnsi="Segoe UI" w:cs="Segoe UI"/>
-          <w:kern w:val="0"/>
-          <w:sz w:val="21"/>
-          <w:szCs w:val="21"/>
-          <w:lang w:eastAsia="pt-BR"/>
-          <w14:ligatures w14:val="none"/>
-        </w:rPr>
-      </w:pPr>
-      <w:proofErr w:type="spellStart"/>
-      <w:r>
-        <w:rPr>
-          <w:rFonts w:ascii="Segoe UI" w:eastAsia="Times New Roman" w:hAnsi="Segoe UI" w:cs="Segoe UI"/>
-          <w:kern w:val="0"/>
-          <w:sz w:val="21"/>
-          <w:szCs w:val="21"/>
-          <w:lang w:eastAsia="pt-BR"/>
-          <w14:ligatures w14:val="none"/>
-        </w:rPr>
-        <w:t>Feature</w:t>
-      </w:r>
-      <w:proofErr w:type="spellEnd"/>
-      <w:r>
-        <w:rPr>
-          <w:rFonts w:ascii="Segoe UI" w:eastAsia="Times New Roman" w:hAnsi="Segoe UI" w:cs="Segoe UI"/>
-          <w:kern w:val="0"/>
-          <w:sz w:val="21"/>
-          <w:szCs w:val="21"/>
-          <w:lang w:eastAsia="pt-BR"/>
-          <w14:ligatures w14:val="none"/>
-        </w:rPr>
-        <w:t xml:space="preserve"> </w:t>
-      </w:r>
-      <w:proofErr w:type="spellStart"/>
-      <w:r>
-        <w:rPr>
-          <w:rFonts w:ascii="Segoe UI" w:eastAsia="Times New Roman" w:hAnsi="Segoe UI" w:cs="Segoe UI"/>
-          <w:kern w:val="0"/>
-          <w:sz w:val="21"/>
-          <w:szCs w:val="21"/>
-          <w:lang w:eastAsia="pt-BR"/>
-          <w14:ligatures w14:val="none"/>
-        </w:rPr>
-        <w:t>engineering</w:t>
-      </w:r>
-      <w:proofErr w:type="spellEnd"/>
-      <w:r>
-        <w:rPr>
-          <w:rFonts w:ascii="Segoe UI" w:eastAsia="Times New Roman" w:hAnsi="Segoe UI" w:cs="Segoe UI"/>
-          <w:kern w:val="0"/>
-          <w:sz w:val="21"/>
-          <w:szCs w:val="21"/>
-          <w:lang w:eastAsia="pt-BR"/>
-          <w14:ligatures w14:val="none"/>
-        </w:rPr>
-        <w:t xml:space="preserve"> e seleção de variáveis</w:t>
-      </w:r>
-    </w:p>
-    <w:p>
-      <w:pPr>
-        <w:numPr>
-          <w:ilvl w:val="0"/>
-          <w:numId w:val="7"/>
-        </w:numPr>
-        <w:pBdr>
-          <w:top w:val="single" w:sz="2" w:space="0" w:color="D9D9E3"/>
-          <w:left w:val="single" w:sz="2" w:space="5" w:color="D9D9E3"/>
-          <w:bottom w:val="single" w:sz="2" w:space="0" w:color="D9D9E3"/>
-          <w:right w:val="single" w:sz="2" w:space="0" w:color="D9D9E3"/>
-        </w:pBdr>
-        <w:spacing w:after="0" w:line="240" w:lineRule="auto"/>
-        <w:rPr>
-          <w:rFonts w:ascii="Segoe UI" w:eastAsia="Times New Roman" w:hAnsi="Segoe UI" w:cs="Segoe UI"/>
-          <w:kern w:val="0"/>
-          <w:sz w:val="21"/>
-          <w:szCs w:val="21"/>
-          <w:lang w:eastAsia="pt-BR"/>
-          <w14:ligatures w14:val="none"/>
-        </w:rPr>
-      </w:pPr>
-      <w:r>
-        <w:rPr>
-          <w:rFonts w:ascii="Segoe UI" w:eastAsia="Times New Roman" w:hAnsi="Segoe UI" w:cs="Segoe UI"/>
-          <w:kern w:val="0"/>
-          <w:sz w:val="21"/>
-          <w:szCs w:val="21"/>
-          <w:lang w:eastAsia="pt-BR"/>
-          <w14:ligatures w14:val="none"/>
-        </w:rPr>
-        <w:t xml:space="preserve">Modelagem preditiva e algoritmos de </w:t>
-      </w:r>
-      <w:proofErr w:type="spellStart"/>
-      <w:r>
-        <w:rPr>
-          <w:rFonts w:ascii="Segoe UI" w:eastAsia="Times New Roman" w:hAnsi="Segoe UI" w:cs="Segoe UI"/>
-          <w:kern w:val="0"/>
-          <w:sz w:val="21"/>
-          <w:szCs w:val="21"/>
-          <w:lang w:eastAsia="pt-BR"/>
-          <w14:ligatures w14:val="none"/>
-        </w:rPr>
-        <w:t>machine</w:t>
-      </w:r>
-      <w:proofErr w:type="spellEnd"/>
-      <w:r>
-        <w:rPr>
-          <w:rFonts w:ascii="Segoe UI" w:eastAsia="Times New Roman" w:hAnsi="Segoe UI" w:cs="Segoe UI"/>
-          <w:kern w:val="0"/>
-          <w:sz w:val="21"/>
-          <w:szCs w:val="21"/>
-          <w:lang w:eastAsia="pt-BR"/>
-          <w14:ligatures w14:val="none"/>
-        </w:rPr>
-        <w:t xml:space="preserve"> </w:t>
-      </w:r>
-      <w:proofErr w:type="spellStart"/>
-      <w:r>
-        <w:rPr>
-          <w:rFonts w:ascii="Segoe UI" w:eastAsia="Times New Roman" w:hAnsi="Segoe UI" w:cs="Segoe UI"/>
-          <w:kern w:val="0"/>
-          <w:sz w:val="21"/>
-          <w:szCs w:val="21"/>
-          <w:lang w:eastAsia="pt-BR"/>
-          <w14:ligatures w14:val="none"/>
-        </w:rPr>
-        <w:t>learning</w:t>
-      </w:r>
-      <w:proofErr w:type="spellEnd"/>
+        <w:t>Modelagem preditiva e algoritmos de machine learning</w:t>
+      </w:r>
     </w:p>
     <w:p>
       <w:pPr>

</xml_diff>

<commit_message>
add class 02 modeling
</commit_message>
<xml_diff>
--- a/documents/PPC-Análise-de-Dados.docx
+++ b/documents/PPC-Análise-de-Dados.docx
@@ -1443,6 +1443,121 @@
           <w:lang w:eastAsia="pt-BR"/>
           <w14:ligatures w14:val="none"/>
         </w:rPr>
+        <w:t>Recurso de paginação</w:t>
+      </w:r>
+    </w:p>
+    <w:p>
+      <w:pPr>
+        <w:numPr>
+          <w:ilvl w:val="0"/>
+          <w:numId w:val="3"/>
+        </w:numPr>
+        <w:pBdr>
+          <w:top w:val="single" w:sz="2" w:space="0" w:color="D9D9E3"/>
+          <w:left w:val="single" w:sz="2" w:space="5" w:color="D9D9E3"/>
+          <w:bottom w:val="single" w:sz="2" w:space="0" w:color="D9D9E3"/>
+          <w:right w:val="single" w:sz="2" w:space="0" w:color="D9D9E3"/>
+        </w:pBdr>
+        <w:spacing w:after="0" w:line="240" w:lineRule="auto"/>
+        <w:rPr>
+          <w:rFonts w:ascii="Segoe UI" w:eastAsia="Times New Roman" w:hAnsi="Segoe UI" w:cs="Segoe UI"/>
+          <w:kern w:val="0"/>
+          <w:sz w:val="21"/>
+          <w:szCs w:val="21"/>
+          <w:lang w:eastAsia="pt-BR"/>
+          <w14:ligatures w14:val="none"/>
+        </w:rPr>
+      </w:pPr>
+      <w:r>
+        <w:rPr>
+          <w:rFonts w:ascii="Segoe UI" w:eastAsia="Times New Roman" w:hAnsi="Segoe UI" w:cs="Segoe UI"/>
+          <w:kern w:val="0"/>
+          <w:sz w:val="21"/>
+          <w:szCs w:val="21"/>
+          <w:lang w:eastAsia="pt-BR"/>
+          <w14:ligatures w14:val="none"/>
+        </w:rPr>
+        <w:lastRenderedPageBreak/>
+        <w:t xml:space="preserve">Marketing e </w:t>
+      </w:r>
+      <w:r>
+        <w:rPr>
+          <w:rFonts w:ascii="Segoe UI" w:eastAsia="Times New Roman" w:hAnsi="Segoe UI" w:cs="Segoe UI"/>
+          <w:kern w:val="0"/>
+          <w:sz w:val="21"/>
+          <w:szCs w:val="21"/>
+          <w:lang w:eastAsia="pt-BR"/>
+          <w14:ligatures w14:val="none"/>
+        </w:rPr>
+        <w:t xml:space="preserve">KPIs (Key Performance </w:t>
+      </w:r>
+      <w:proofErr w:type="spellStart"/>
+      <w:r>
+        <w:rPr>
+          <w:rFonts w:ascii="Segoe UI" w:eastAsia="Times New Roman" w:hAnsi="Segoe UI" w:cs="Segoe UI"/>
+          <w:kern w:val="0"/>
+          <w:sz w:val="21"/>
+          <w:szCs w:val="21"/>
+          <w:lang w:eastAsia="pt-BR"/>
+          <w14:ligatures w14:val="none"/>
+        </w:rPr>
+        <w:t>Indicators</w:t>
+      </w:r>
+      <w:proofErr w:type="spellEnd"/>
+      <w:r>
+        <w:rPr>
+          <w:rFonts w:ascii="Segoe UI" w:eastAsia="Times New Roman" w:hAnsi="Segoe UI" w:cs="Segoe UI"/>
+          <w:kern w:val="0"/>
+          <w:sz w:val="21"/>
+          <w:szCs w:val="21"/>
+          <w:lang w:eastAsia="pt-BR"/>
+          <w14:ligatures w14:val="none"/>
+        </w:rPr>
+        <w:t>)</w:t>
+      </w:r>
+      <w:r>
+        <w:rPr>
+          <w:rFonts w:ascii="Segoe UI" w:eastAsia="Times New Roman" w:hAnsi="Segoe UI" w:cs="Segoe UI"/>
+          <w:kern w:val="0"/>
+          <w:sz w:val="21"/>
+          <w:szCs w:val="21"/>
+          <w:lang w:eastAsia="pt-BR"/>
+          <w14:ligatures w14:val="none"/>
+        </w:rPr>
+        <w:t>: ROI, CAC, Taxa de conversão, Taxa de Retenção</w:t>
+      </w:r>
+    </w:p>
+    <w:p>
+      <w:pPr>
+        <w:numPr>
+          <w:ilvl w:val="0"/>
+          <w:numId w:val="3"/>
+        </w:numPr>
+        <w:pBdr>
+          <w:top w:val="single" w:sz="2" w:space="0" w:color="D9D9E3"/>
+          <w:left w:val="single" w:sz="2" w:space="5" w:color="D9D9E3"/>
+          <w:bottom w:val="single" w:sz="2" w:space="0" w:color="D9D9E3"/>
+          <w:right w:val="single" w:sz="2" w:space="0" w:color="D9D9E3"/>
+        </w:pBdr>
+        <w:spacing w:after="0" w:line="240" w:lineRule="auto"/>
+        <w:rPr>
+          <w:rFonts w:ascii="Segoe UI" w:eastAsia="Times New Roman" w:hAnsi="Segoe UI" w:cs="Segoe UI"/>
+          <w:kern w:val="0"/>
+          <w:sz w:val="21"/>
+          <w:szCs w:val="21"/>
+          <w:lang w:eastAsia="pt-BR"/>
+          <w14:ligatures w14:val="none"/>
+        </w:rPr>
+      </w:pPr>
+      <w:r>
+        <w:rPr>
+          <w:rFonts w:ascii="Segoe UI" w:eastAsia="Times New Roman" w:hAnsi="Segoe UI" w:cs="Segoe UI"/>
+          <w:kern w:val="0"/>
+          <w:sz w:val="21"/>
+          <w:szCs w:val="21"/>
+          <w:lang w:eastAsia="pt-BR"/>
+          <w14:ligatures w14:val="none"/>
+        </w:rPr>
         <w:t>An</w:t>
       </w:r>
       <w:r>
@@ -1517,7 +1632,6 @@
           <w:lang w:eastAsia="pt-BR"/>
           <w14:ligatures w14:val="none"/>
         </w:rPr>
-        <w:lastRenderedPageBreak/>
         <w:t xml:space="preserve">Módulo 4: </w:t>
       </w:r>
       <w:r>

</xml_diff>

<commit_message>
add page client behavior analytics
</commit_message>
<xml_diff>
--- a/documents/PPC-Análise-de-Dados.docx
+++ b/documents/PPC-Análise-de-Dados.docx
@@ -10,21 +10,55 @@
           <w:lang w:eastAsia="pt-BR"/>
         </w:rPr>
       </w:pPr>
-      <w:r>
+    </w:p>
+    <w:p>
+      <w:pPr>
         <w:rPr>
           <w:b/>
           <w:bCs/>
           <w:lang w:eastAsia="pt-BR"/>
         </w:rPr>
-        <w:t xml:space="preserve">Excel: Planilhas </w:t>
-      </w:r>
-      <w:r>
+      </w:pPr>
+    </w:p>
+    <w:p>
+      <w:pPr>
         <w:rPr>
           <w:b/>
           <w:bCs/>
           <w:lang w:eastAsia="pt-BR"/>
         </w:rPr>
-        <w:t>Empresariais</w:t>
+      </w:pPr>
+      <w:r>
+        <w:rPr>
+          <w:b/>
+          <w:bCs/>
+          <w:lang w:eastAsia="pt-BR"/>
+        </w:rPr>
+        <w:t>Excel</w:t>
+      </w:r>
+      <w:r>
+        <w:rPr>
+          <w:b/>
+          <w:bCs/>
+          <w:lang w:eastAsia="pt-BR"/>
+        </w:rPr>
+        <w:t xml:space="preserve"> para </w:t>
+      </w:r>
+      <w:r>
+        <w:rPr>
+          <w:b/>
+          <w:bCs/>
+          <w:lang w:eastAsia="pt-BR"/>
+        </w:rPr>
+        <w:t>G</w:t>
+      </w:r>
+      <w:r>
+        <w:rPr>
+          <w:b/>
+          <w:bCs/>
+          <w:lang w:eastAsia="pt-BR"/>
+        </w:rPr>
+        <w:t>estão de Negócios</w:t>
       </w:r>
     </w:p>
     <w:p>
@@ -198,13 +232,6 @@
     </w:p>
     <w:p>
       <w:pPr>
-        <w:rPr>
-          <w:lang w:eastAsia="pt-BR"/>
-        </w:rPr>
-      </w:pPr>
-    </w:p>
-    <w:p>
-      <w:pPr>
         <w:pBdr>
           <w:top w:val="single" w:sz="2" w:space="0" w:color="D9D9E3"/>
           <w:left w:val="single" w:sz="2" w:space="0" w:color="D9D9E3"/>
@@ -265,7 +292,200 @@
           <w:lang w:eastAsia="pt-BR"/>
           <w14:ligatures w14:val="none"/>
         </w:rPr>
-        <w:t>Ferrame</w:t>
+        <w:t xml:space="preserve">Estatística Descritiva </w:t>
+      </w:r>
+      <w:r>
+        <w:rPr>
+          <w:rFonts w:ascii="Segoe UI" w:eastAsia="Times New Roman" w:hAnsi="Segoe UI" w:cs="Segoe UI"/>
+          <w:kern w:val="0"/>
+          <w:sz w:val="21"/>
+          <w:szCs w:val="21"/>
+          <w:lang w:eastAsia="pt-BR"/>
+          <w14:ligatures w14:val="none"/>
+        </w:rPr>
+        <w:t xml:space="preserve"> (</w:t>
+      </w:r>
+      <w:r>
+        <w:rPr>
+          <w:rFonts w:ascii="Segoe UI" w:eastAsia="Times New Roman" w:hAnsi="Segoe UI" w:cs="Segoe UI"/>
+          <w:kern w:val="0"/>
+          <w:sz w:val="21"/>
+          <w:szCs w:val="21"/>
+          <w:lang w:eastAsia="pt-BR"/>
+          <w14:ligatures w14:val="none"/>
+        </w:rPr>
+        <w:t>2</w:t>
+      </w:r>
+      <w:r>
+        <w:rPr>
+          <w:rFonts w:ascii="Segoe UI" w:eastAsia="Times New Roman" w:hAnsi="Segoe UI" w:cs="Segoe UI"/>
+          <w:kern w:val="0"/>
+          <w:sz w:val="21"/>
+          <w:szCs w:val="21"/>
+          <w:lang w:eastAsia="pt-BR"/>
+          <w14:ligatures w14:val="none"/>
+        </w:rPr>
+        <w:t>0 horas)</w:t>
+      </w:r>
+    </w:p>
+    <w:p>
+      <w:pPr>
+        <w:numPr>
+          <w:ilvl w:val="0"/>
+          <w:numId w:val="4"/>
+        </w:numPr>
+        <w:pBdr>
+          <w:top w:val="single" w:sz="2" w:space="0" w:color="D9D9E3"/>
+          <w:left w:val="single" w:sz="2" w:space="5" w:color="D9D9E3"/>
+          <w:bottom w:val="single" w:sz="2" w:space="0" w:color="D9D9E3"/>
+          <w:right w:val="single" w:sz="2" w:space="0" w:color="D9D9E3"/>
+        </w:pBdr>
+        <w:spacing w:after="0" w:line="240" w:lineRule="auto"/>
+        <w:rPr>
+          <w:rFonts w:ascii="Segoe UI" w:eastAsia="Times New Roman" w:hAnsi="Segoe UI" w:cs="Segoe UI"/>
+          <w:kern w:val="0"/>
+          <w:sz w:val="21"/>
+          <w:szCs w:val="21"/>
+          <w:lang w:eastAsia="pt-BR"/>
+          <w14:ligatures w14:val="none"/>
+        </w:rPr>
+      </w:pPr>
+      <w:r>
+        <w:rPr>
+          <w:rFonts w:ascii="Segoe UI" w:eastAsia="Times New Roman" w:hAnsi="Segoe UI" w:cs="Segoe UI"/>
+          <w:kern w:val="0"/>
+          <w:sz w:val="21"/>
+          <w:szCs w:val="21"/>
+          <w:lang w:eastAsia="pt-BR"/>
+          <w14:ligatures w14:val="none"/>
+        </w:rPr>
+        <w:t xml:space="preserve">Média, Moda, Mediana, </w:t>
+      </w:r>
+      <w:r>
+        <w:rPr>
+          <w:rFonts w:ascii="Segoe UI" w:eastAsia="Times New Roman" w:hAnsi="Segoe UI" w:cs="Segoe UI"/>
+          <w:kern w:val="0"/>
+          <w:sz w:val="21"/>
+          <w:szCs w:val="21"/>
+          <w:lang w:eastAsia="pt-BR"/>
+          <w14:ligatures w14:val="none"/>
+        </w:rPr>
+        <w:t xml:space="preserve">Quartil, </w:t>
+      </w:r>
+      <w:r>
+        <w:rPr>
+          <w:rFonts w:ascii="Segoe UI" w:eastAsia="Times New Roman" w:hAnsi="Segoe UI" w:cs="Segoe UI"/>
+          <w:kern w:val="0"/>
+          <w:sz w:val="21"/>
+          <w:szCs w:val="21"/>
+          <w:lang w:eastAsia="pt-BR"/>
+          <w14:ligatures w14:val="none"/>
+        </w:rPr>
+        <w:t>Desvio Padrão</w:t>
+      </w:r>
+      <w:r>
+        <w:rPr>
+          <w:rFonts w:ascii="Segoe UI" w:eastAsia="Times New Roman" w:hAnsi="Segoe UI" w:cs="Segoe UI"/>
+          <w:kern w:val="0"/>
+          <w:sz w:val="21"/>
+          <w:szCs w:val="21"/>
+          <w:lang w:eastAsia="pt-BR"/>
+          <w14:ligatures w14:val="none"/>
+        </w:rPr>
+        <w:t>, Outliers</w:t>
+      </w:r>
+    </w:p>
+    <w:p>
+      <w:pPr>
+        <w:numPr>
+          <w:ilvl w:val="0"/>
+          <w:numId w:val="4"/>
+        </w:numPr>
+        <w:pBdr>
+          <w:top w:val="single" w:sz="2" w:space="0" w:color="D9D9E3"/>
+          <w:left w:val="single" w:sz="2" w:space="5" w:color="D9D9E3"/>
+          <w:bottom w:val="single" w:sz="2" w:space="0" w:color="D9D9E3"/>
+          <w:right w:val="single" w:sz="2" w:space="0" w:color="D9D9E3"/>
+        </w:pBdr>
+        <w:spacing w:after="0" w:line="240" w:lineRule="auto"/>
+        <w:rPr>
+          <w:rFonts w:ascii="Segoe UI" w:eastAsia="Times New Roman" w:hAnsi="Segoe UI" w:cs="Segoe UI"/>
+          <w:kern w:val="0"/>
+          <w:sz w:val="21"/>
+          <w:szCs w:val="21"/>
+          <w:lang w:eastAsia="pt-BR"/>
+          <w14:ligatures w14:val="none"/>
+        </w:rPr>
+      </w:pPr>
+      <w:r>
+        <w:rPr>
+          <w:rFonts w:ascii="Segoe UI" w:eastAsia="Times New Roman" w:hAnsi="Segoe UI" w:cs="Segoe UI"/>
+          <w:kern w:val="0"/>
+          <w:sz w:val="21"/>
+          <w:szCs w:val="21"/>
+          <w:lang w:eastAsia="pt-BR"/>
+          <w14:ligatures w14:val="none"/>
+        </w:rPr>
+        <w:t>Dados quantitativos, qualitativos</w:t>
+      </w:r>
+    </w:p>
+    <w:p>
+      <w:pPr>
+        <w:rPr>
+          <w:lang w:eastAsia="pt-BR"/>
+        </w:rPr>
+      </w:pPr>
+    </w:p>
+    <w:p>
+      <w:pPr>
+        <w:pBdr>
+          <w:top w:val="single" w:sz="2" w:space="0" w:color="D9D9E3"/>
+          <w:left w:val="single" w:sz="2" w:space="0" w:color="D9D9E3"/>
+          <w:bottom w:val="single" w:sz="2" w:space="0" w:color="D9D9E3"/>
+          <w:right w:val="single" w:sz="2" w:space="0" w:color="D9D9E3"/>
+        </w:pBdr>
+        <w:spacing w:before="300" w:after="300" w:line="240" w:lineRule="auto"/>
+        <w:rPr>
+          <w:rFonts w:ascii="Segoe UI" w:eastAsia="Times New Roman" w:hAnsi="Segoe UI" w:cs="Segoe UI"/>
+          <w:kern w:val="0"/>
+          <w:sz w:val="21"/>
+          <w:szCs w:val="21"/>
+          <w:lang w:eastAsia="pt-BR"/>
+          <w14:ligatures w14:val="none"/>
+        </w:rPr>
+      </w:pPr>
+      <w:r>
+        <w:rPr>
+          <w:rFonts w:ascii="Segoe UI" w:eastAsia="Times New Roman" w:hAnsi="Segoe UI" w:cs="Segoe UI"/>
+          <w:kern w:val="0"/>
+          <w:sz w:val="21"/>
+          <w:szCs w:val="21"/>
+          <w:lang w:eastAsia="pt-BR"/>
+          <w14:ligatures w14:val="none"/>
+        </w:rPr>
+        <w:t xml:space="preserve">Módulo </w:t>
+      </w:r>
+      <w:r>
+        <w:rPr>
+          <w:rFonts w:ascii="Segoe UI" w:eastAsia="Times New Roman" w:hAnsi="Segoe UI" w:cs="Segoe UI"/>
+          <w:kern w:val="0"/>
+          <w:sz w:val="21"/>
+          <w:szCs w:val="21"/>
+          <w:lang w:eastAsia="pt-BR"/>
+          <w14:ligatures w14:val="none"/>
+        </w:rPr>
+        <w:t>0</w:t>
+      </w:r>
+      <w:r>
+        <w:rPr>
+          <w:rFonts w:ascii="Segoe UI" w:eastAsia="Times New Roman" w:hAnsi="Segoe UI" w:cs="Segoe UI"/>
+          <w:kern w:val="0"/>
+          <w:sz w:val="21"/>
+          <w:szCs w:val="21"/>
+          <w:lang w:eastAsia="pt-BR"/>
+          <w14:ligatures w14:val="none"/>
+        </w:rPr>
+        <w:t xml:space="preserve">: </w:t>
       </w:r>
       <w:r>
         <w:rPr>
@@ -278,7 +498,7 @@
           <w:lang w:eastAsia="pt-BR"/>
           <w14:ligatures w14:val="none"/>
         </w:rPr>
-        <w:t>n</w:t>
+        <w:t>Ferrame</w:t>
       </w:r>
       <w:r>
         <w:rPr>
@@ -291,7 +511,7 @@
           <w:lang w:eastAsia="pt-BR"/>
           <w14:ligatures w14:val="none"/>
         </w:rPr>
-        <w:t>tas</w:t>
+        <w:t>n</w:t>
       </w:r>
       <w:r>
         <w:rPr>
@@ -304,10 +524,8 @@
           <w:lang w:eastAsia="pt-BR"/>
           <w14:ligatures w14:val="none"/>
         </w:rPr>
-        <w:t xml:space="preserve"> para perfil </w:t>
-      </w:r>
-      <w:proofErr w:type="spellStart"/>
-      <w:proofErr w:type="gramStart"/>
+        <w:t>tas</w:t>
+      </w:r>
       <w:r>
         <w:rPr>
           <w:rFonts w:ascii="Segoe UI" w:eastAsia="Times New Roman" w:hAnsi="Segoe UI" w:cs="Segoe UI"/>
@@ -319,23 +537,89 @@
           <w:lang w:eastAsia="pt-BR"/>
           <w14:ligatures w14:val="none"/>
         </w:rPr>
-        <w:t>Profssional</w:t>
-      </w:r>
-      <w:proofErr w:type="spellEnd"/>
-      <w:r>
-        <w:rPr>
-          <w:rFonts w:ascii="Segoe UI" w:eastAsia="Times New Roman" w:hAnsi="Segoe UI" w:cs="Segoe UI"/>
-          <w:kern w:val="0"/>
-          <w:sz w:val="21"/>
-          <w:szCs w:val="21"/>
-          <w:lang w:eastAsia="pt-BR"/>
-          <w14:ligatures w14:val="none"/>
-        </w:rPr>
         <w:t xml:space="preserve"> </w:t>
       </w:r>
       <w:r>
         <w:rPr>
           <w:rFonts w:ascii="Segoe UI" w:eastAsia="Times New Roman" w:hAnsi="Segoe UI" w:cs="Segoe UI"/>
+          <w:b/>
+          <w:bCs/>
+          <w:kern w:val="0"/>
+          <w:sz w:val="21"/>
+          <w:szCs w:val="21"/>
+          <w:lang w:eastAsia="pt-BR"/>
+          <w14:ligatures w14:val="none"/>
+        </w:rPr>
+        <w:t>p</w:t>
+      </w:r>
+      <w:r>
+        <w:rPr>
+          <w:rFonts w:ascii="Segoe UI" w:eastAsia="Times New Roman" w:hAnsi="Segoe UI" w:cs="Segoe UI"/>
+          <w:b/>
+          <w:bCs/>
+          <w:kern w:val="0"/>
+          <w:sz w:val="21"/>
+          <w:szCs w:val="21"/>
+          <w:lang w:eastAsia="pt-BR"/>
+          <w14:ligatures w14:val="none"/>
+        </w:rPr>
+        <w:t xml:space="preserve">ara </w:t>
+      </w:r>
+      <w:r>
+        <w:rPr>
+          <w:rFonts w:ascii="Segoe UI" w:eastAsia="Times New Roman" w:hAnsi="Segoe UI" w:cs="Segoe UI"/>
+          <w:b/>
+          <w:bCs/>
+          <w:kern w:val="0"/>
+          <w:sz w:val="21"/>
+          <w:szCs w:val="21"/>
+          <w:lang w:eastAsia="pt-BR"/>
+          <w14:ligatures w14:val="none"/>
+        </w:rPr>
+        <w:t>P</w:t>
+      </w:r>
+      <w:r>
+        <w:rPr>
+          <w:rFonts w:ascii="Segoe UI" w:eastAsia="Times New Roman" w:hAnsi="Segoe UI" w:cs="Segoe UI"/>
+          <w:b/>
+          <w:bCs/>
+          <w:kern w:val="0"/>
+          <w:sz w:val="21"/>
+          <w:szCs w:val="21"/>
+          <w:lang w:eastAsia="pt-BR"/>
+          <w14:ligatures w14:val="none"/>
+        </w:rPr>
+        <w:t>erfil Prof</w:t>
+      </w:r>
+      <w:r>
+        <w:rPr>
+          <w:rFonts w:ascii="Segoe UI" w:eastAsia="Times New Roman" w:hAnsi="Segoe UI" w:cs="Segoe UI"/>
+          <w:b/>
+          <w:bCs/>
+          <w:kern w:val="0"/>
+          <w:sz w:val="21"/>
+          <w:szCs w:val="21"/>
+          <w:lang w:eastAsia="pt-BR"/>
+          <w14:ligatures w14:val="none"/>
+        </w:rPr>
+        <w:t>i</w:t>
+      </w:r>
+      <w:r>
+        <w:rPr>
+          <w:rFonts w:ascii="Segoe UI" w:eastAsia="Times New Roman" w:hAnsi="Segoe UI" w:cs="Segoe UI"/>
+          <w:b/>
+          <w:bCs/>
+          <w:kern w:val="0"/>
+          <w:sz w:val="21"/>
+          <w:szCs w:val="21"/>
+          <w:lang w:eastAsia="pt-BR"/>
+          <w14:ligatures w14:val="none"/>
+        </w:rPr>
+        <w:t>ssional</w:t>
+      </w:r>
+      <w:r>
+        <w:rPr>
+          <w:rFonts w:ascii="Segoe UI" w:eastAsia="Times New Roman" w:hAnsi="Segoe UI" w:cs="Segoe UI"/>
           <w:kern w:val="0"/>
           <w:sz w:val="21"/>
           <w:szCs w:val="21"/>
@@ -344,7 +628,6 @@
         </w:rPr>
         <w:t xml:space="preserve"> (</w:t>
       </w:r>
-      <w:proofErr w:type="gramEnd"/>
       <w:r>
         <w:rPr>
           <w:rFonts w:ascii="Segoe UI" w:eastAsia="Times New Roman" w:hAnsi="Segoe UI" w:cs="Segoe UI"/>
@@ -551,7 +834,20 @@
           <w:lang w:eastAsia="pt-BR"/>
           <w14:ligatures w14:val="none"/>
         </w:rPr>
-        <w:t>Excel para Análise de Dados</w:t>
+        <w:t xml:space="preserve">Excel para </w:t>
+      </w:r>
+      <w:r>
+        <w:rPr>
+          <w:rFonts w:ascii="Segoe UI" w:eastAsia="Times New Roman" w:hAnsi="Segoe UI" w:cs="Segoe UI"/>
+          <w:b/>
+          <w:bCs/>
+          <w:kern w:val="0"/>
+          <w:sz w:val="21"/>
+          <w:szCs w:val="21"/>
+          <w:lang w:eastAsia="pt-BR"/>
+          <w14:ligatures w14:val="none"/>
+        </w:rPr>
+        <w:t>Gestão de Negócios</w:t>
       </w:r>
       <w:r>
         <w:rPr>
@@ -934,7 +1230,18 @@
           <w:lang w:eastAsia="pt-BR"/>
           <w14:ligatures w14:val="none"/>
         </w:rPr>
-        <w:t xml:space="preserve">Automatizando tarefas com </w:t>
+        <w:t>Automação de</w:t>
+      </w:r>
+      <w:r>
+        <w:rPr>
+          <w:rFonts w:ascii="Segoe UI" w:eastAsia="Times New Roman" w:hAnsi="Segoe UI" w:cs="Segoe UI"/>
+          <w:kern w:val="0"/>
+          <w:sz w:val="21"/>
+          <w:szCs w:val="21"/>
+          <w:lang w:eastAsia="pt-BR"/>
+          <w14:ligatures w14:val="none"/>
+        </w:rPr>
+        <w:t xml:space="preserve"> tarefas com </w:t>
       </w:r>
       <w:r>
         <w:rPr>
@@ -1251,6 +1558,7 @@
           <w:lang w:eastAsia="pt-BR"/>
           <w14:ligatures w14:val="none"/>
         </w:rPr>
+        <w:lastRenderedPageBreak/>
         <w:t>Introdução ao Power BI e suas principais características</w:t>
       </w:r>
     </w:p>
@@ -1477,7 +1785,6 @@
           <w:lang w:eastAsia="pt-BR"/>
           <w14:ligatures w14:val="none"/>
         </w:rPr>
-        <w:lastRenderedPageBreak/>
         <w:t xml:space="preserve">Marketing e </w:t>
       </w:r>
       <w:r>
@@ -2247,7 +2554,53 @@
           <w:lang w:eastAsia="pt-BR"/>
           <w14:ligatures w14:val="none"/>
         </w:rPr>
-        <w:t>Estatística descritiva: Média, Moda, Mediana, Desvio Padrão</w:t>
+        <w:t>Manipulação e processamento de dados com pandas</w:t>
+      </w:r>
+      <w:r>
+        <w:rPr>
+          <w:rFonts w:ascii="Segoe UI" w:eastAsia="Times New Roman" w:hAnsi="Segoe UI" w:cs="Segoe UI"/>
+          <w:kern w:val="0"/>
+          <w:sz w:val="21"/>
+          <w:szCs w:val="21"/>
+          <w:lang w:eastAsia="pt-BR"/>
+          <w14:ligatures w14:val="none"/>
+        </w:rPr>
+        <w:t xml:space="preserve"> </w:t>
+      </w:r>
+      <w:r>
+        <w:rPr>
+          <w:rFonts w:ascii="Segoe UI" w:eastAsia="Times New Roman" w:hAnsi="Segoe UI" w:cs="Segoe UI"/>
+          <w:kern w:val="0"/>
+          <w:sz w:val="21"/>
+          <w:szCs w:val="21"/>
+          <w:lang w:eastAsia="pt-BR"/>
+          <w14:ligatures w14:val="none"/>
+        </w:rPr>
+        <w:t xml:space="preserve">(Series, </w:t>
+      </w:r>
+      <w:proofErr w:type="spellStart"/>
+      <w:r>
+        <w:rPr>
+          <w:rFonts w:ascii="Segoe UI" w:eastAsia="Times New Roman" w:hAnsi="Segoe UI" w:cs="Segoe UI"/>
+          <w:kern w:val="0"/>
+          <w:sz w:val="21"/>
+          <w:szCs w:val="21"/>
+          <w:lang w:eastAsia="pt-BR"/>
+          <w14:ligatures w14:val="none"/>
+        </w:rPr>
+        <w:t>DataFrame</w:t>
+      </w:r>
+      <w:proofErr w:type="spellEnd"/>
+      <w:r>
+        <w:rPr>
+          <w:rFonts w:ascii="Segoe UI" w:eastAsia="Times New Roman" w:hAnsi="Segoe UI" w:cs="Segoe UI"/>
+          <w:kern w:val="0"/>
+          <w:sz w:val="21"/>
+          <w:szCs w:val="21"/>
+          <w:lang w:eastAsia="pt-BR"/>
+          <w14:ligatures w14:val="none"/>
+        </w:rPr>
+        <w:t>)</w:t>
       </w:r>
     </w:p>
     <w:p>
@@ -2281,19 +2634,45 @@
           <w:lang w:eastAsia="pt-BR"/>
           <w14:ligatures w14:val="none"/>
         </w:rPr>
-        <w:t>Dados</w:t>
-      </w:r>
-      <w:r>
-        <w:rPr>
-          <w:rFonts w:ascii="Segoe UI" w:eastAsia="Times New Roman" w:hAnsi="Segoe UI" w:cs="Segoe UI"/>
-          <w:kern w:val="0"/>
-          <w:sz w:val="21"/>
-          <w:szCs w:val="21"/>
-          <w:lang w:eastAsia="pt-BR"/>
-          <w14:ligatures w14:val="none"/>
-        </w:rPr>
-        <w:t xml:space="preserve"> quantitativo, qualitativo...</w:t>
-      </w:r>
+        <w:t xml:space="preserve">Visualização de dados com </w:t>
+      </w:r>
+      <w:proofErr w:type="spellStart"/>
+      <w:r>
+        <w:rPr>
+          <w:rFonts w:ascii="Segoe UI" w:eastAsia="Times New Roman" w:hAnsi="Segoe UI" w:cs="Segoe UI"/>
+          <w:kern w:val="0"/>
+          <w:sz w:val="21"/>
+          <w:szCs w:val="21"/>
+          <w:lang w:eastAsia="pt-BR"/>
+          <w14:ligatures w14:val="none"/>
+        </w:rPr>
+        <w:t>Matplotlib</w:t>
+      </w:r>
+      <w:proofErr w:type="spellEnd"/>
+      <w:r>
+        <w:rPr>
+          <w:rFonts w:ascii="Segoe UI" w:eastAsia="Times New Roman" w:hAnsi="Segoe UI" w:cs="Segoe UI"/>
+          <w:kern w:val="0"/>
+          <w:sz w:val="21"/>
+          <w:szCs w:val="21"/>
+          <w:lang w:eastAsia="pt-BR"/>
+          <w14:ligatures w14:val="none"/>
+        </w:rPr>
+        <w:t xml:space="preserve"> e </w:t>
+      </w:r>
+      <w:proofErr w:type="spellStart"/>
+      <w:r>
+        <w:rPr>
+          <w:rFonts w:ascii="Segoe UI" w:eastAsia="Times New Roman" w:hAnsi="Segoe UI" w:cs="Segoe UI"/>
+          <w:kern w:val="0"/>
+          <w:sz w:val="21"/>
+          <w:szCs w:val="21"/>
+          <w:lang w:eastAsia="pt-BR"/>
+          <w14:ligatures w14:val="none"/>
+        </w:rPr>
+        <w:t>Seaborn</w:t>
+      </w:r>
+      <w:proofErr w:type="spellEnd"/>
     </w:p>
     <w:p>
       <w:pPr>
@@ -2326,7 +2705,29 @@
           <w:lang w:eastAsia="pt-BR"/>
           <w14:ligatures w14:val="none"/>
         </w:rPr>
-        <w:t>Manipulação e processamento de dados com pandas</w:t>
+        <w:t xml:space="preserve">Criação de </w:t>
+      </w:r>
+      <w:r>
+        <w:rPr>
+          <w:rFonts w:ascii="Segoe UI" w:eastAsia="Times New Roman" w:hAnsi="Segoe UI" w:cs="Segoe UI"/>
+          <w:kern w:val="0"/>
+          <w:sz w:val="21"/>
+          <w:szCs w:val="21"/>
+          <w:lang w:eastAsia="pt-BR"/>
+          <w14:ligatures w14:val="none"/>
+        </w:rPr>
+        <w:t>gráficos de linha, barras, dispersão</w:t>
+      </w:r>
+      <w:r>
+        <w:rPr>
+          <w:rFonts w:ascii="Segoe UI" w:eastAsia="Times New Roman" w:hAnsi="Segoe UI" w:cs="Segoe UI"/>
+          <w:kern w:val="0"/>
+          <w:sz w:val="21"/>
+          <w:szCs w:val="21"/>
+          <w:lang w:eastAsia="pt-BR"/>
+          <w14:ligatures w14:val="none"/>
+        </w:rPr>
+        <w:t>,</w:t>
       </w:r>
       <w:r>
         <w:rPr>
@@ -2339,17 +2740,6 @@
         </w:rPr>
         <w:t xml:space="preserve"> </w:t>
       </w:r>
-      <w:r>
-        <w:rPr>
-          <w:rFonts w:ascii="Segoe UI" w:eastAsia="Times New Roman" w:hAnsi="Segoe UI" w:cs="Segoe UI"/>
-          <w:kern w:val="0"/>
-          <w:sz w:val="21"/>
-          <w:szCs w:val="21"/>
-          <w:lang w:eastAsia="pt-BR"/>
-          <w14:ligatures w14:val="none"/>
-        </w:rPr>
-        <w:t xml:space="preserve">(Series, </w:t>
-      </w:r>
       <w:proofErr w:type="spellStart"/>
       <w:r>
         <w:rPr>
@@ -2360,7 +2750,7 @@
           <w:lang w:eastAsia="pt-BR"/>
           <w14:ligatures w14:val="none"/>
         </w:rPr>
-        <w:t>DataFrame</w:t>
+        <w:t>boxplot</w:t>
       </w:r>
       <w:proofErr w:type="spellEnd"/>
       <w:r>
@@ -2372,7 +2762,7 @@
           <w:lang w:eastAsia="pt-BR"/>
           <w14:ligatures w14:val="none"/>
         </w:rPr>
-        <w:t>)</w:t>
+        <w:t>, histograma</w:t>
       </w:r>
     </w:p>
     <w:p>
@@ -2406,7 +2796,7 @@
           <w:lang w:eastAsia="pt-BR"/>
           <w14:ligatures w14:val="none"/>
         </w:rPr>
-        <w:t xml:space="preserve">Visualização de dados com </w:t>
+        <w:t xml:space="preserve">Análise estatística com </w:t>
       </w:r>
       <w:proofErr w:type="spellStart"/>
       <w:r>
@@ -2418,7 +2808,7 @@
           <w:lang w:eastAsia="pt-BR"/>
           <w14:ligatures w14:val="none"/>
         </w:rPr>
-        <w:t>Matplotlib</w:t>
+        <w:t>NumPy</w:t>
       </w:r>
       <w:proofErr w:type="spellEnd"/>
       <w:r>
@@ -2442,7 +2832,7 @@
           <w:lang w:eastAsia="pt-BR"/>
           <w14:ligatures w14:val="none"/>
         </w:rPr>
-        <w:t>Seaborn</w:t>
+        <w:t>SciPy</w:t>
       </w:r>
       <w:proofErr w:type="spellEnd"/>
     </w:p>
@@ -2477,64 +2867,7 @@
           <w:lang w:eastAsia="pt-BR"/>
           <w14:ligatures w14:val="none"/>
         </w:rPr>
-        <w:t xml:space="preserve">Criação de </w:t>
-      </w:r>
-      <w:r>
-        <w:rPr>
-          <w:rFonts w:ascii="Segoe UI" w:eastAsia="Times New Roman" w:hAnsi="Segoe UI" w:cs="Segoe UI"/>
-          <w:kern w:val="0"/>
-          <w:sz w:val="21"/>
-          <w:szCs w:val="21"/>
-          <w:lang w:eastAsia="pt-BR"/>
-          <w14:ligatures w14:val="none"/>
-        </w:rPr>
-        <w:t>gráficos de linha, barras, dispersão</w:t>
-      </w:r>
-      <w:r>
-        <w:rPr>
-          <w:rFonts w:ascii="Segoe UI" w:eastAsia="Times New Roman" w:hAnsi="Segoe UI" w:cs="Segoe UI"/>
-          <w:kern w:val="0"/>
-          <w:sz w:val="21"/>
-          <w:szCs w:val="21"/>
-          <w:lang w:eastAsia="pt-BR"/>
-          <w14:ligatures w14:val="none"/>
-        </w:rPr>
-        <w:t>,</w:t>
-      </w:r>
-      <w:r>
-        <w:rPr>
-          <w:rFonts w:ascii="Segoe UI" w:eastAsia="Times New Roman" w:hAnsi="Segoe UI" w:cs="Segoe UI"/>
-          <w:kern w:val="0"/>
-          <w:sz w:val="21"/>
-          <w:szCs w:val="21"/>
-          <w:lang w:eastAsia="pt-BR"/>
-          <w14:ligatures w14:val="none"/>
-        </w:rPr>
-        <w:t xml:space="preserve"> </w:t>
-      </w:r>
-      <w:proofErr w:type="spellStart"/>
-      <w:r>
-        <w:rPr>
-          <w:rFonts w:ascii="Segoe UI" w:eastAsia="Times New Roman" w:hAnsi="Segoe UI" w:cs="Segoe UI"/>
-          <w:kern w:val="0"/>
-          <w:sz w:val="21"/>
-          <w:szCs w:val="21"/>
-          <w:lang w:eastAsia="pt-BR"/>
-          <w14:ligatures w14:val="none"/>
-        </w:rPr>
-        <w:t>boxplot</w:t>
-      </w:r>
-      <w:proofErr w:type="spellEnd"/>
-      <w:r>
-        <w:rPr>
-          <w:rFonts w:ascii="Segoe UI" w:eastAsia="Times New Roman" w:hAnsi="Segoe UI" w:cs="Segoe UI"/>
-          <w:kern w:val="0"/>
-          <w:sz w:val="21"/>
-          <w:szCs w:val="21"/>
-          <w:lang w:eastAsia="pt-BR"/>
-          <w14:ligatures w14:val="none"/>
-        </w:rPr>
-        <w:t>, histograma</w:t>
+        <w:t>Análise Exploratória de dados e criação de modelos com Regressão Linear</w:t>
       </w:r>
     </w:p>
     <w:p>
@@ -2559,111 +2892,6 @@
           <w14:ligatures w14:val="none"/>
         </w:rPr>
       </w:pPr>
-      <w:r>
-        <w:rPr>
-          <w:rFonts w:ascii="Segoe UI" w:eastAsia="Times New Roman" w:hAnsi="Segoe UI" w:cs="Segoe UI"/>
-          <w:kern w:val="0"/>
-          <w:sz w:val="21"/>
-          <w:szCs w:val="21"/>
-          <w:lang w:eastAsia="pt-BR"/>
-          <w14:ligatures w14:val="none"/>
-        </w:rPr>
-        <w:t xml:space="preserve">Análise estatística com </w:t>
-      </w:r>
-      <w:proofErr w:type="spellStart"/>
-      <w:r>
-        <w:rPr>
-          <w:rFonts w:ascii="Segoe UI" w:eastAsia="Times New Roman" w:hAnsi="Segoe UI" w:cs="Segoe UI"/>
-          <w:kern w:val="0"/>
-          <w:sz w:val="21"/>
-          <w:szCs w:val="21"/>
-          <w:lang w:eastAsia="pt-BR"/>
-          <w14:ligatures w14:val="none"/>
-        </w:rPr>
-        <w:t>NumPy</w:t>
-      </w:r>
-      <w:proofErr w:type="spellEnd"/>
-      <w:r>
-        <w:rPr>
-          <w:rFonts w:ascii="Segoe UI" w:eastAsia="Times New Roman" w:hAnsi="Segoe UI" w:cs="Segoe UI"/>
-          <w:kern w:val="0"/>
-          <w:sz w:val="21"/>
-          <w:szCs w:val="21"/>
-          <w:lang w:eastAsia="pt-BR"/>
-          <w14:ligatures w14:val="none"/>
-        </w:rPr>
-        <w:t xml:space="preserve"> e </w:t>
-      </w:r>
-      <w:proofErr w:type="spellStart"/>
-      <w:r>
-        <w:rPr>
-          <w:rFonts w:ascii="Segoe UI" w:eastAsia="Times New Roman" w:hAnsi="Segoe UI" w:cs="Segoe UI"/>
-          <w:kern w:val="0"/>
-          <w:sz w:val="21"/>
-          <w:szCs w:val="21"/>
-          <w:lang w:eastAsia="pt-BR"/>
-          <w14:ligatures w14:val="none"/>
-        </w:rPr>
-        <w:t>SciPy</w:t>
-      </w:r>
-      <w:proofErr w:type="spellEnd"/>
-    </w:p>
-    <w:p>
-      <w:pPr>
-        <w:numPr>
-          <w:ilvl w:val="0"/>
-          <w:numId w:val="4"/>
-        </w:numPr>
-        <w:pBdr>
-          <w:top w:val="single" w:sz="2" w:space="0" w:color="D9D9E3"/>
-          <w:left w:val="single" w:sz="2" w:space="5" w:color="D9D9E3"/>
-          <w:bottom w:val="single" w:sz="2" w:space="0" w:color="D9D9E3"/>
-          <w:right w:val="single" w:sz="2" w:space="0" w:color="D9D9E3"/>
-        </w:pBdr>
-        <w:spacing w:after="0" w:line="240" w:lineRule="auto"/>
-        <w:rPr>
-          <w:rFonts w:ascii="Segoe UI" w:eastAsia="Times New Roman" w:hAnsi="Segoe UI" w:cs="Segoe UI"/>
-          <w:kern w:val="0"/>
-          <w:sz w:val="21"/>
-          <w:szCs w:val="21"/>
-          <w:lang w:eastAsia="pt-BR"/>
-          <w14:ligatures w14:val="none"/>
-        </w:rPr>
-      </w:pPr>
-      <w:r>
-        <w:rPr>
-          <w:rFonts w:ascii="Segoe UI" w:eastAsia="Times New Roman" w:hAnsi="Segoe UI" w:cs="Segoe UI"/>
-          <w:kern w:val="0"/>
-          <w:sz w:val="21"/>
-          <w:szCs w:val="21"/>
-          <w:lang w:eastAsia="pt-BR"/>
-          <w14:ligatures w14:val="none"/>
-        </w:rPr>
-        <w:t>Análise Exploratória de dados e criação de modelos com Regressão Linear</w:t>
-      </w:r>
-    </w:p>
-    <w:p>
-      <w:pPr>
-        <w:numPr>
-          <w:ilvl w:val="0"/>
-          <w:numId w:val="4"/>
-        </w:numPr>
-        <w:pBdr>
-          <w:top w:val="single" w:sz="2" w:space="0" w:color="D9D9E3"/>
-          <w:left w:val="single" w:sz="2" w:space="5" w:color="D9D9E3"/>
-          <w:bottom w:val="single" w:sz="2" w:space="0" w:color="D9D9E3"/>
-          <w:right w:val="single" w:sz="2" w:space="0" w:color="D9D9E3"/>
-        </w:pBdr>
-        <w:spacing w:after="0" w:line="240" w:lineRule="auto"/>
-        <w:rPr>
-          <w:rFonts w:ascii="Segoe UI" w:eastAsia="Times New Roman" w:hAnsi="Segoe UI" w:cs="Segoe UI"/>
-          <w:kern w:val="0"/>
-          <w:sz w:val="21"/>
-          <w:szCs w:val="21"/>
-          <w:lang w:eastAsia="pt-BR"/>
-          <w14:ligatures w14:val="none"/>
-        </w:rPr>
-      </w:pPr>
       <w:proofErr w:type="spellStart"/>
       <w:r>
         <w:rPr>
@@ -2914,31 +3142,7 @@
           <w:lang w:eastAsia="pt-BR"/>
           <w14:ligatures w14:val="none"/>
         </w:rPr>
-        <w:t xml:space="preserve">Funções de agregação (SUM, AVG, </w:t>
-      </w:r>
-      <w:proofErr w:type="gramStart"/>
-      <w:r>
-        <w:rPr>
-          <w:rFonts w:ascii="Segoe UI" w:eastAsia="Times New Roman" w:hAnsi="Segoe UI" w:cs="Segoe UI"/>
-          <w:kern w:val="0"/>
-          <w:sz w:val="21"/>
-          <w:szCs w:val="21"/>
-          <w:lang w:eastAsia="pt-BR"/>
-          <w14:ligatures w14:val="none"/>
-        </w:rPr>
-        <w:t>COUNT, etc.</w:t>
-      </w:r>
-      <w:proofErr w:type="gramEnd"/>
-      <w:r>
-        <w:rPr>
-          <w:rFonts w:ascii="Segoe UI" w:eastAsia="Times New Roman" w:hAnsi="Segoe UI" w:cs="Segoe UI"/>
-          <w:kern w:val="0"/>
-          <w:sz w:val="21"/>
-          <w:szCs w:val="21"/>
-          <w:lang w:eastAsia="pt-BR"/>
-          <w14:ligatures w14:val="none"/>
-        </w:rPr>
-        <w:t>)</w:t>
+        <w:t>Funções de agregação (SUM, AVG, COUNT, etc.)</w:t>
       </w:r>
     </w:p>
     <w:p>
@@ -2972,31 +3176,7 @@
           <w:lang w:eastAsia="pt-BR"/>
           <w14:ligatures w14:val="none"/>
         </w:rPr>
-        <w:t xml:space="preserve">Junções de tabelas (INNER JOIN, LEFT </w:t>
-      </w:r>
-      <w:proofErr w:type="gramStart"/>
-      <w:r>
-        <w:rPr>
-          <w:rFonts w:ascii="Segoe UI" w:eastAsia="Times New Roman" w:hAnsi="Segoe UI" w:cs="Segoe UI"/>
-          <w:kern w:val="0"/>
-          <w:sz w:val="21"/>
-          <w:szCs w:val="21"/>
-          <w:lang w:eastAsia="pt-BR"/>
-          <w14:ligatures w14:val="none"/>
-        </w:rPr>
-        <w:t>JOIN, etc.</w:t>
-      </w:r>
-      <w:proofErr w:type="gramEnd"/>
-      <w:r>
-        <w:rPr>
-          <w:rFonts w:ascii="Segoe UI" w:eastAsia="Times New Roman" w:hAnsi="Segoe UI" w:cs="Segoe UI"/>
-          <w:kern w:val="0"/>
-          <w:sz w:val="21"/>
-          <w:szCs w:val="21"/>
-          <w:lang w:eastAsia="pt-BR"/>
-          <w14:ligatures w14:val="none"/>
-        </w:rPr>
-        <w:t>)</w:t>
+        <w:t>Junções de tabelas (INNER JOIN, LEFT JOIN, etc.)</w:t>
       </w:r>
     </w:p>
     <w:p>
@@ -3616,6 +3796,7 @@
           <w:lang w:eastAsia="pt-BR"/>
           <w14:ligatures w14:val="none"/>
         </w:rPr>
+        <w:lastRenderedPageBreak/>
         <w:t>Feature</w:t>
       </w:r>
       <w:proofErr w:type="spellEnd"/>
@@ -5440,6 +5621,7 @@
   <w:style w:type="paragraph" w:default="1" w:styleId="Normal">
     <w:name w:val="Normal"/>
     <w:qFormat/>
+    <w:rsid w:val="008F4DE0"/>
   </w:style>
   <w:style w:type="character" w:default="1" w:styleId="Fontepargpadro">
     <w:name w:val="Default Paragraph Font"/>

</xml_diff>

<commit_message>
add class 03 pagination
</commit_message>
<xml_diff>
--- a/documents/PPC-Análise-de-Dados.docx
+++ b/documents/PPC-Análise-de-Dados.docx
@@ -5,294 +5,118 @@
     <w:p>
       <w:pPr>
         <w:rPr>
+          <w:lang w:eastAsia="pt-BR"/>
+        </w:rPr>
+      </w:pPr>
+      <w:r>
+        <w:rPr>
+          <w:lang w:eastAsia="pt-BR"/>
+        </w:rPr>
+        <w:t>“D</w:t>
+      </w:r>
+      <w:r>
+        <w:rPr>
+          <w:lang w:eastAsia="pt-BR"/>
+        </w:rPr>
+        <w:t>urante o capítulo você vai aprender a trabalhar com interessantes recursos do Power BI como a Narrativa Inteligente, Principais Influenciadores, Gráfico de Faixas e criação de menu para índice do Dashboard</w:t>
+      </w:r>
+      <w:r>
+        <w:rPr>
+          <w:lang w:eastAsia="pt-BR"/>
+        </w:rPr>
+        <w:t>.”</w:t>
+      </w:r>
+    </w:p>
+    <w:p>
+      <w:pPr>
+        <w:rPr>
+          <w:lang w:eastAsia="pt-BR"/>
+        </w:rPr>
+      </w:pPr>
+      <w:r>
+        <w:rPr>
+          <w:lang w:eastAsia="pt-BR"/>
+        </w:rPr>
+        <w:t>Curso de Análise de Dados e Data Science - Carga horária total: 240 horas</w:t>
+      </w:r>
+    </w:p>
+    <w:p>
+      <w:pPr>
+        <w:pBdr>
+          <w:top w:val="single" w:sz="2" w:space="0" w:color="D9D9E3"/>
+          <w:left w:val="single" w:sz="2" w:space="0" w:color="D9D9E3"/>
+          <w:bottom w:val="single" w:sz="2" w:space="0" w:color="D9D9E3"/>
+          <w:right w:val="single" w:sz="2" w:space="0" w:color="D9D9E3"/>
+        </w:pBdr>
+        <w:spacing w:before="300" w:after="300" w:line="240" w:lineRule="auto"/>
+        <w:rPr>
+          <w:rFonts w:ascii="Segoe UI" w:eastAsia="Times New Roman" w:hAnsi="Segoe UI" w:cs="Segoe UI"/>
+          <w:kern w:val="0"/>
+          <w:sz w:val="21"/>
+          <w:szCs w:val="21"/>
+          <w:lang w:eastAsia="pt-BR"/>
+          <w14:ligatures w14:val="none"/>
+        </w:rPr>
+      </w:pPr>
+      <w:r>
+        <w:rPr>
+          <w:rFonts w:ascii="Segoe UI" w:eastAsia="Times New Roman" w:hAnsi="Segoe UI" w:cs="Segoe UI"/>
+          <w:kern w:val="0"/>
+          <w:sz w:val="21"/>
+          <w:szCs w:val="21"/>
+          <w:lang w:eastAsia="pt-BR"/>
+          <w14:ligatures w14:val="none"/>
+        </w:rPr>
+        <w:t xml:space="preserve">Módulo </w:t>
+      </w:r>
+      <w:r>
+        <w:rPr>
+          <w:rFonts w:ascii="Segoe UI" w:eastAsia="Times New Roman" w:hAnsi="Segoe UI" w:cs="Segoe UI"/>
+          <w:kern w:val="0"/>
+          <w:sz w:val="21"/>
+          <w:szCs w:val="21"/>
+          <w:lang w:eastAsia="pt-BR"/>
+          <w14:ligatures w14:val="none"/>
+        </w:rPr>
+        <w:t>0</w:t>
+      </w:r>
+      <w:r>
+        <w:rPr>
+          <w:rFonts w:ascii="Segoe UI" w:eastAsia="Times New Roman" w:hAnsi="Segoe UI" w:cs="Segoe UI"/>
+          <w:kern w:val="0"/>
+          <w:sz w:val="21"/>
+          <w:szCs w:val="21"/>
+          <w:lang w:eastAsia="pt-BR"/>
+          <w14:ligatures w14:val="none"/>
+        </w:rPr>
+        <w:t xml:space="preserve">: </w:t>
+      </w:r>
+      <w:r>
+        <w:rPr>
+          <w:rFonts w:ascii="Segoe UI" w:eastAsia="Times New Roman" w:hAnsi="Segoe UI" w:cs="Segoe UI"/>
           <w:b/>
           <w:bCs/>
-          <w:lang w:eastAsia="pt-BR"/>
-        </w:rPr>
-      </w:pPr>
-    </w:p>
-    <w:p>
-      <w:pPr>
-        <w:rPr>
+          <w:kern w:val="0"/>
+          <w:sz w:val="21"/>
+          <w:szCs w:val="21"/>
+          <w:lang w:eastAsia="pt-BR"/>
+          <w14:ligatures w14:val="none"/>
+        </w:rPr>
+        <w:t xml:space="preserve">Estatística </w:t>
+      </w:r>
+      <w:proofErr w:type="gramStart"/>
+      <w:r>
+        <w:rPr>
+          <w:rFonts w:ascii="Segoe UI" w:eastAsia="Times New Roman" w:hAnsi="Segoe UI" w:cs="Segoe UI"/>
           <w:b/>
           <w:bCs/>
-          <w:lang w:eastAsia="pt-BR"/>
-        </w:rPr>
-      </w:pPr>
-    </w:p>
-    <w:p>
-      <w:pPr>
-        <w:rPr>
-          <w:b/>
-          <w:bCs/>
-          <w:lang w:eastAsia="pt-BR"/>
-        </w:rPr>
-      </w:pPr>
-      <w:r>
-        <w:rPr>
-          <w:b/>
-          <w:bCs/>
-          <w:lang w:eastAsia="pt-BR"/>
-        </w:rPr>
-        <w:t>Excel</w:t>
-      </w:r>
-      <w:r>
-        <w:rPr>
-          <w:b/>
-          <w:bCs/>
-          <w:lang w:eastAsia="pt-BR"/>
-        </w:rPr>
-        <w:t xml:space="preserve"> para </w:t>
-      </w:r>
-      <w:r>
-        <w:rPr>
-          <w:b/>
-          <w:bCs/>
-          <w:lang w:eastAsia="pt-BR"/>
-        </w:rPr>
-        <w:t>G</w:t>
-      </w:r>
-      <w:r>
-        <w:rPr>
-          <w:b/>
-          <w:bCs/>
-          <w:lang w:eastAsia="pt-BR"/>
-        </w:rPr>
-        <w:t>estão de Negócios</w:t>
-      </w:r>
-    </w:p>
-    <w:p>
-      <w:pPr>
-        <w:pStyle w:val="PargrafodaLista"/>
-        <w:numPr>
-          <w:ilvl w:val="0"/>
-          <w:numId w:val="8"/>
-        </w:numPr>
-        <w:rPr>
-          <w:lang w:eastAsia="pt-BR"/>
-        </w:rPr>
-      </w:pPr>
-      <w:r>
-        <w:rPr>
-          <w:lang w:eastAsia="pt-BR"/>
-        </w:rPr>
-        <w:t>Gestão Financeira</w:t>
-      </w:r>
-    </w:p>
-    <w:p>
-      <w:pPr>
-        <w:pStyle w:val="PargrafodaLista"/>
-        <w:numPr>
-          <w:ilvl w:val="0"/>
-          <w:numId w:val="8"/>
-        </w:numPr>
-        <w:rPr>
-          <w:lang w:eastAsia="pt-BR"/>
-        </w:rPr>
-      </w:pPr>
-      <w:r>
-        <w:rPr>
-          <w:lang w:eastAsia="pt-BR"/>
-        </w:rPr>
-        <w:t>Planilhas Financeiras</w:t>
-      </w:r>
-    </w:p>
-    <w:p>
-      <w:pPr>
-        <w:pStyle w:val="PargrafodaLista"/>
-        <w:numPr>
-          <w:ilvl w:val="0"/>
-          <w:numId w:val="8"/>
-        </w:numPr>
-        <w:rPr>
-          <w:lang w:eastAsia="pt-BR"/>
-        </w:rPr>
-      </w:pPr>
-      <w:r>
-        <w:rPr>
-          <w:lang w:eastAsia="pt-BR"/>
-        </w:rPr>
-        <w:t>Relatórios e Dashboards</w:t>
-      </w:r>
-    </w:p>
-    <w:p>
-      <w:pPr>
-        <w:pStyle w:val="PargrafodaLista"/>
-        <w:numPr>
-          <w:ilvl w:val="0"/>
-          <w:numId w:val="8"/>
-        </w:numPr>
-        <w:rPr>
-          <w:lang w:eastAsia="pt-BR"/>
-        </w:rPr>
-      </w:pPr>
-      <w:r>
-        <w:rPr>
-          <w:lang w:eastAsia="pt-BR"/>
-        </w:rPr>
-        <w:t>Concilia</w:t>
-      </w:r>
-      <w:r>
-        <w:rPr>
-          <w:lang w:eastAsia="pt-BR"/>
-        </w:rPr>
-        <w:t>r</w:t>
-      </w:r>
-      <w:r>
-        <w:rPr>
-          <w:lang w:eastAsia="pt-BR"/>
-        </w:rPr>
-        <w:t xml:space="preserve"> </w:t>
-      </w:r>
-      <w:r>
-        <w:rPr>
-          <w:lang w:eastAsia="pt-BR"/>
-        </w:rPr>
-        <w:t xml:space="preserve">dados </w:t>
-      </w:r>
-      <w:r>
-        <w:rPr>
-          <w:lang w:eastAsia="pt-BR"/>
-        </w:rPr>
-        <w:t>entre planilhas</w:t>
-      </w:r>
-    </w:p>
-    <w:p>
-      <w:pPr>
-        <w:pStyle w:val="PargrafodaLista"/>
-        <w:numPr>
-          <w:ilvl w:val="0"/>
-          <w:numId w:val="8"/>
-        </w:numPr>
-        <w:rPr>
-          <w:lang w:eastAsia="pt-BR"/>
-        </w:rPr>
-      </w:pPr>
-      <w:r>
-        <w:rPr>
-          <w:lang w:eastAsia="pt-BR"/>
-        </w:rPr>
-        <w:t>Otimização de Tarefas</w:t>
-      </w:r>
-      <w:r>
-        <w:rPr>
-          <w:lang w:eastAsia="pt-BR"/>
-        </w:rPr>
-        <w:t xml:space="preserve"> (Power Query e Macros)</w:t>
-      </w:r>
-    </w:p>
-    <w:p>
-      <w:pPr>
-        <w:rPr>
-          <w:b/>
-          <w:bCs/>
-          <w:lang w:eastAsia="pt-BR"/>
-        </w:rPr>
-      </w:pPr>
-    </w:p>
-    <w:p>
-      <w:pPr>
-        <w:rPr>
-          <w:lang w:eastAsia="pt-BR"/>
-        </w:rPr>
-      </w:pPr>
-      <w:r>
-        <w:rPr>
-          <w:b/>
-          <w:bCs/>
-          <w:lang w:eastAsia="pt-BR"/>
-        </w:rPr>
-        <w:t>Justificativa:</w:t>
-      </w:r>
-      <w:r>
-        <w:rPr>
-          <w:lang w:eastAsia="pt-BR"/>
-        </w:rPr>
-        <w:t xml:space="preserve"> </w:t>
-      </w:r>
-      <w:r>
-        <w:rPr>
-          <w:lang w:eastAsia="pt-BR"/>
-        </w:rPr>
-        <w:t>Planilhas não são apenas instrumentos para manipulação de dados; são verdadeiros aliados na tomada de decisões informadas e na otimização de processos.</w:t>
-      </w:r>
-    </w:p>
-    <w:p>
-      <w:pPr>
-        <w:rPr>
-          <w:lang w:eastAsia="pt-BR"/>
-        </w:rPr>
-      </w:pPr>
-      <w:r>
-        <w:rPr>
-          <w:lang w:eastAsia="pt-BR"/>
-        </w:rPr>
-        <w:t>Curso de Análise de Dados e Data Science - Carga horária total: 240 horas</w:t>
-      </w:r>
-    </w:p>
-    <w:p>
-      <w:pPr>
-        <w:pBdr>
-          <w:top w:val="single" w:sz="2" w:space="0" w:color="D9D9E3"/>
-          <w:left w:val="single" w:sz="2" w:space="0" w:color="D9D9E3"/>
-          <w:bottom w:val="single" w:sz="2" w:space="0" w:color="D9D9E3"/>
-          <w:right w:val="single" w:sz="2" w:space="0" w:color="D9D9E3"/>
-        </w:pBdr>
-        <w:spacing w:before="300" w:after="300" w:line="240" w:lineRule="auto"/>
-        <w:rPr>
-          <w:rFonts w:ascii="Segoe UI" w:eastAsia="Times New Roman" w:hAnsi="Segoe UI" w:cs="Segoe UI"/>
-          <w:kern w:val="0"/>
-          <w:sz w:val="21"/>
-          <w:szCs w:val="21"/>
-          <w:lang w:eastAsia="pt-BR"/>
-          <w14:ligatures w14:val="none"/>
-        </w:rPr>
-      </w:pPr>
-      <w:r>
-        <w:rPr>
-          <w:rFonts w:ascii="Segoe UI" w:eastAsia="Times New Roman" w:hAnsi="Segoe UI" w:cs="Segoe UI"/>
-          <w:kern w:val="0"/>
-          <w:sz w:val="21"/>
-          <w:szCs w:val="21"/>
-          <w:lang w:eastAsia="pt-BR"/>
-          <w14:ligatures w14:val="none"/>
-        </w:rPr>
-        <w:t xml:space="preserve">Módulo </w:t>
-      </w:r>
-      <w:r>
-        <w:rPr>
-          <w:rFonts w:ascii="Segoe UI" w:eastAsia="Times New Roman" w:hAnsi="Segoe UI" w:cs="Segoe UI"/>
-          <w:kern w:val="0"/>
-          <w:sz w:val="21"/>
-          <w:szCs w:val="21"/>
-          <w:lang w:eastAsia="pt-BR"/>
-          <w14:ligatures w14:val="none"/>
-        </w:rPr>
-        <w:t>0</w:t>
-      </w:r>
-      <w:r>
-        <w:rPr>
-          <w:rFonts w:ascii="Segoe UI" w:eastAsia="Times New Roman" w:hAnsi="Segoe UI" w:cs="Segoe UI"/>
-          <w:kern w:val="0"/>
-          <w:sz w:val="21"/>
-          <w:szCs w:val="21"/>
-          <w:lang w:eastAsia="pt-BR"/>
-          <w14:ligatures w14:val="none"/>
-        </w:rPr>
-        <w:t xml:space="preserve">: </w:t>
-      </w:r>
-      <w:r>
-        <w:rPr>
-          <w:rFonts w:ascii="Segoe UI" w:eastAsia="Times New Roman" w:hAnsi="Segoe UI" w:cs="Segoe UI"/>
-          <w:b/>
-          <w:bCs/>
-          <w:kern w:val="0"/>
-          <w:sz w:val="21"/>
-          <w:szCs w:val="21"/>
-          <w:lang w:eastAsia="pt-BR"/>
-          <w14:ligatures w14:val="none"/>
-        </w:rPr>
-        <w:t xml:space="preserve">Estatística Descritiva </w:t>
+          <w:kern w:val="0"/>
+          <w:sz w:val="21"/>
+          <w:szCs w:val="21"/>
+          <w:lang w:eastAsia="pt-BR"/>
+          <w14:ligatures w14:val="none"/>
+        </w:rPr>
+        <w:t xml:space="preserve">Descritiva </w:t>
       </w:r>
       <w:r>
         <w:rPr>
@@ -305,6 +129,7 @@
         </w:rPr>
         <w:t xml:space="preserve"> (</w:t>
       </w:r>
+      <w:proofErr w:type="gramEnd"/>
       <w:r>
         <w:rPr>
           <w:rFonts w:ascii="Segoe UI" w:eastAsia="Times New Roman" w:hAnsi="Segoe UI" w:cs="Segoe UI"/>
@@ -1324,6 +1149,176 @@
     </w:p>
     <w:p>
       <w:pPr>
+        <w:numPr>
+          <w:ilvl w:val="0"/>
+          <w:numId w:val="2"/>
+        </w:numPr>
+        <w:pBdr>
+          <w:top w:val="single" w:sz="2" w:space="0" w:color="D9D9E3"/>
+          <w:left w:val="single" w:sz="2" w:space="5" w:color="D9D9E3"/>
+          <w:bottom w:val="single" w:sz="2" w:space="0" w:color="D9D9E3"/>
+          <w:right w:val="single" w:sz="2" w:space="0" w:color="D9D9E3"/>
+        </w:pBdr>
+        <w:spacing w:after="0" w:line="240" w:lineRule="auto"/>
+        <w:rPr>
+          <w:rFonts w:ascii="Segoe UI" w:eastAsia="Times New Roman" w:hAnsi="Segoe UI" w:cs="Segoe UI"/>
+          <w:kern w:val="0"/>
+          <w:sz w:val="21"/>
+          <w:szCs w:val="21"/>
+          <w:lang w:eastAsia="pt-BR"/>
+          <w14:ligatures w14:val="none"/>
+        </w:rPr>
+      </w:pPr>
+      <w:r>
+        <w:rPr>
+          <w:rFonts w:ascii="Segoe UI" w:eastAsia="Times New Roman" w:hAnsi="Segoe UI" w:cs="Segoe UI"/>
+          <w:kern w:val="0"/>
+          <w:sz w:val="21"/>
+          <w:szCs w:val="21"/>
+          <w:lang w:eastAsia="pt-BR"/>
+          <w14:ligatures w14:val="none"/>
+        </w:rPr>
+        <w:t>Gestão Financeira</w:t>
+      </w:r>
+    </w:p>
+    <w:p>
+      <w:pPr>
+        <w:numPr>
+          <w:ilvl w:val="0"/>
+          <w:numId w:val="2"/>
+        </w:numPr>
+        <w:pBdr>
+          <w:top w:val="single" w:sz="2" w:space="0" w:color="D9D9E3"/>
+          <w:left w:val="single" w:sz="2" w:space="5" w:color="D9D9E3"/>
+          <w:bottom w:val="single" w:sz="2" w:space="0" w:color="D9D9E3"/>
+          <w:right w:val="single" w:sz="2" w:space="0" w:color="D9D9E3"/>
+        </w:pBdr>
+        <w:spacing w:after="0" w:line="240" w:lineRule="auto"/>
+        <w:rPr>
+          <w:rFonts w:ascii="Segoe UI" w:eastAsia="Times New Roman" w:hAnsi="Segoe UI" w:cs="Segoe UI"/>
+          <w:kern w:val="0"/>
+          <w:sz w:val="21"/>
+          <w:szCs w:val="21"/>
+          <w:lang w:eastAsia="pt-BR"/>
+          <w14:ligatures w14:val="none"/>
+        </w:rPr>
+      </w:pPr>
+      <w:r>
+        <w:rPr>
+          <w:rFonts w:ascii="Segoe UI" w:eastAsia="Times New Roman" w:hAnsi="Segoe UI" w:cs="Segoe UI"/>
+          <w:kern w:val="0"/>
+          <w:sz w:val="21"/>
+          <w:szCs w:val="21"/>
+          <w:lang w:eastAsia="pt-BR"/>
+          <w14:ligatures w14:val="none"/>
+        </w:rPr>
+        <w:t>Planilhas Financeiras</w:t>
+      </w:r>
+    </w:p>
+    <w:p>
+      <w:pPr>
+        <w:numPr>
+          <w:ilvl w:val="0"/>
+          <w:numId w:val="2"/>
+        </w:numPr>
+        <w:pBdr>
+          <w:top w:val="single" w:sz="2" w:space="0" w:color="D9D9E3"/>
+          <w:left w:val="single" w:sz="2" w:space="5" w:color="D9D9E3"/>
+          <w:bottom w:val="single" w:sz="2" w:space="0" w:color="D9D9E3"/>
+          <w:right w:val="single" w:sz="2" w:space="0" w:color="D9D9E3"/>
+        </w:pBdr>
+        <w:spacing w:after="0" w:line="240" w:lineRule="auto"/>
+        <w:rPr>
+          <w:rFonts w:ascii="Segoe UI" w:eastAsia="Times New Roman" w:hAnsi="Segoe UI" w:cs="Segoe UI"/>
+          <w:kern w:val="0"/>
+          <w:sz w:val="21"/>
+          <w:szCs w:val="21"/>
+          <w:lang w:eastAsia="pt-BR"/>
+          <w14:ligatures w14:val="none"/>
+        </w:rPr>
+      </w:pPr>
+      <w:r>
+        <w:rPr>
+          <w:rFonts w:ascii="Segoe UI" w:eastAsia="Times New Roman" w:hAnsi="Segoe UI" w:cs="Segoe UI"/>
+          <w:kern w:val="0"/>
+          <w:sz w:val="21"/>
+          <w:szCs w:val="21"/>
+          <w:lang w:eastAsia="pt-BR"/>
+          <w14:ligatures w14:val="none"/>
+        </w:rPr>
+        <w:t>Relatórios e Dashboards</w:t>
+      </w:r>
+    </w:p>
+    <w:p>
+      <w:pPr>
+        <w:numPr>
+          <w:ilvl w:val="0"/>
+          <w:numId w:val="2"/>
+        </w:numPr>
+        <w:pBdr>
+          <w:top w:val="single" w:sz="2" w:space="0" w:color="D9D9E3"/>
+          <w:left w:val="single" w:sz="2" w:space="5" w:color="D9D9E3"/>
+          <w:bottom w:val="single" w:sz="2" w:space="0" w:color="D9D9E3"/>
+          <w:right w:val="single" w:sz="2" w:space="0" w:color="D9D9E3"/>
+        </w:pBdr>
+        <w:spacing w:after="0" w:line="240" w:lineRule="auto"/>
+        <w:rPr>
+          <w:rFonts w:ascii="Segoe UI" w:eastAsia="Times New Roman" w:hAnsi="Segoe UI" w:cs="Segoe UI"/>
+          <w:kern w:val="0"/>
+          <w:sz w:val="21"/>
+          <w:szCs w:val="21"/>
+          <w:lang w:eastAsia="pt-BR"/>
+          <w14:ligatures w14:val="none"/>
+        </w:rPr>
+      </w:pPr>
+      <w:r>
+        <w:rPr>
+          <w:rFonts w:ascii="Segoe UI" w:eastAsia="Times New Roman" w:hAnsi="Segoe UI" w:cs="Segoe UI"/>
+          <w:kern w:val="0"/>
+          <w:sz w:val="21"/>
+          <w:szCs w:val="21"/>
+          <w:lang w:eastAsia="pt-BR"/>
+          <w14:ligatures w14:val="none"/>
+        </w:rPr>
+        <w:t>Conciliar dados entre planilhas</w:t>
+      </w:r>
+    </w:p>
+    <w:p>
+      <w:pPr>
+        <w:numPr>
+          <w:ilvl w:val="0"/>
+          <w:numId w:val="2"/>
+        </w:numPr>
+        <w:pBdr>
+          <w:top w:val="single" w:sz="2" w:space="0" w:color="D9D9E3"/>
+          <w:left w:val="single" w:sz="2" w:space="5" w:color="D9D9E3"/>
+          <w:bottom w:val="single" w:sz="2" w:space="0" w:color="D9D9E3"/>
+          <w:right w:val="single" w:sz="2" w:space="0" w:color="D9D9E3"/>
+        </w:pBdr>
+        <w:spacing w:after="0" w:line="240" w:lineRule="auto"/>
+        <w:rPr>
+          <w:rFonts w:ascii="Segoe UI" w:eastAsia="Times New Roman" w:hAnsi="Segoe UI" w:cs="Segoe UI"/>
+          <w:kern w:val="0"/>
+          <w:sz w:val="21"/>
+          <w:szCs w:val="21"/>
+          <w:lang w:eastAsia="pt-BR"/>
+          <w14:ligatures w14:val="none"/>
+        </w:rPr>
+      </w:pPr>
+      <w:r>
+        <w:rPr>
+          <w:rFonts w:ascii="Segoe UI" w:eastAsia="Times New Roman" w:hAnsi="Segoe UI" w:cs="Segoe UI"/>
+          <w:kern w:val="0"/>
+          <w:sz w:val="21"/>
+          <w:szCs w:val="21"/>
+          <w:lang w:eastAsia="pt-BR"/>
+          <w14:ligatures w14:val="none"/>
+        </w:rPr>
+        <w:t>Otimização de Tarefas (Power Query e Macros)</w:t>
+      </w:r>
+    </w:p>
+    <w:p>
+      <w:pPr>
         <w:pBdr>
           <w:top w:val="single" w:sz="2" w:space="0" w:color="D9D9E3"/>
           <w:left w:val="single" w:sz="2" w:space="0" w:color="D9D9E3"/>
@@ -1558,7 +1553,6 @@
           <w:lang w:eastAsia="pt-BR"/>
           <w14:ligatures w14:val="none"/>
         </w:rPr>
-        <w:lastRenderedPageBreak/>
         <w:t>Introdução ao Power BI e suas principais características</w:t>
       </w:r>
     </w:p>
@@ -1785,6 +1779,7 @@
           <w:lang w:eastAsia="pt-BR"/>
           <w14:ligatures w14:val="none"/>
         </w:rPr>
+        <w:lastRenderedPageBreak/>
         <w:t xml:space="preserve">Marketing e </w:t>
       </w:r>
       <w:r>
@@ -3142,7 +3137,31 @@
           <w:lang w:eastAsia="pt-BR"/>
           <w14:ligatures w14:val="none"/>
         </w:rPr>
-        <w:t>Funções de agregação (SUM, AVG, COUNT, etc.)</w:t>
+        <w:t xml:space="preserve">Funções de agregação (SUM, AVG, </w:t>
+      </w:r>
+      <w:proofErr w:type="gramStart"/>
+      <w:r>
+        <w:rPr>
+          <w:rFonts w:ascii="Segoe UI" w:eastAsia="Times New Roman" w:hAnsi="Segoe UI" w:cs="Segoe UI"/>
+          <w:kern w:val="0"/>
+          <w:sz w:val="21"/>
+          <w:szCs w:val="21"/>
+          <w:lang w:eastAsia="pt-BR"/>
+          <w14:ligatures w14:val="none"/>
+        </w:rPr>
+        <w:t>COUNT, etc.</w:t>
+      </w:r>
+      <w:proofErr w:type="gramEnd"/>
+      <w:r>
+        <w:rPr>
+          <w:rFonts w:ascii="Segoe UI" w:eastAsia="Times New Roman" w:hAnsi="Segoe UI" w:cs="Segoe UI"/>
+          <w:kern w:val="0"/>
+          <w:sz w:val="21"/>
+          <w:szCs w:val="21"/>
+          <w:lang w:eastAsia="pt-BR"/>
+          <w14:ligatures w14:val="none"/>
+        </w:rPr>
+        <w:t>)</w:t>
       </w:r>
     </w:p>
     <w:p>
@@ -3176,7 +3195,31 @@
           <w:lang w:eastAsia="pt-BR"/>
           <w14:ligatures w14:val="none"/>
         </w:rPr>
-        <w:t>Junções de tabelas (INNER JOIN, LEFT JOIN, etc.)</w:t>
+        <w:t xml:space="preserve">Junções de tabelas (INNER JOIN, LEFT </w:t>
+      </w:r>
+      <w:proofErr w:type="gramStart"/>
+      <w:r>
+        <w:rPr>
+          <w:rFonts w:ascii="Segoe UI" w:eastAsia="Times New Roman" w:hAnsi="Segoe UI" w:cs="Segoe UI"/>
+          <w:kern w:val="0"/>
+          <w:sz w:val="21"/>
+          <w:szCs w:val="21"/>
+          <w:lang w:eastAsia="pt-BR"/>
+          <w14:ligatures w14:val="none"/>
+        </w:rPr>
+        <w:t>JOIN, etc.</w:t>
+      </w:r>
+      <w:proofErr w:type="gramEnd"/>
+      <w:r>
+        <w:rPr>
+          <w:rFonts w:ascii="Segoe UI" w:eastAsia="Times New Roman" w:hAnsi="Segoe UI" w:cs="Segoe UI"/>
+          <w:kern w:val="0"/>
+          <w:sz w:val="21"/>
+          <w:szCs w:val="21"/>
+          <w:lang w:eastAsia="pt-BR"/>
+          <w14:ligatures w14:val="none"/>
+        </w:rPr>
+        <w:t>)</w:t>
       </w:r>
     </w:p>
     <w:p>
@@ -3796,7 +3839,6 @@
           <w:lang w:eastAsia="pt-BR"/>
           <w14:ligatures w14:val="none"/>
         </w:rPr>
-        <w:lastRenderedPageBreak/>
         <w:t>Feature</w:t>
       </w:r>
       <w:proofErr w:type="spellEnd"/>

</xml_diff>

<commit_message>
add class 05 human resources
</commit_message>
<xml_diff>
--- a/documents/PPC-Análise-de-Dados.docx
+++ b/documents/PPC-Análise-de-Dados.docx
@@ -1576,6 +1576,28 @@
           <w:lang w:eastAsia="pt-BR"/>
           <w14:ligatures w14:val="none"/>
         </w:rPr>
+        <w:t xml:space="preserve"> </w:t>
+      </w:r>
+      <w:r>
+        <w:rPr>
+          <w:rFonts w:ascii="Segoe UI" w:eastAsia="Times New Roman" w:hAnsi="Segoe UI" w:cs="Segoe UI"/>
+          <w:kern w:val="0"/>
+          <w:sz w:val="21"/>
+          <w:szCs w:val="21"/>
+          <w:lang w:eastAsia="pt-BR"/>
+          <w14:ligatures w14:val="none"/>
+        </w:rPr>
+        <w:t>(Key Performance Indicators)</w:t>
+      </w:r>
+      <w:r>
+        <w:rPr>
+          <w:rFonts w:ascii="Segoe UI" w:eastAsia="Times New Roman" w:hAnsi="Segoe UI" w:cs="Segoe UI"/>
+          <w:kern w:val="0"/>
+          <w:sz w:val="21"/>
+          <w:szCs w:val="21"/>
+          <w:lang w:eastAsia="pt-BR"/>
+          <w14:ligatures w14:val="none"/>
+        </w:rPr>
         <w:t xml:space="preserve"> empresariais</w:t>
       </w:r>
       <w:r>
@@ -2038,96 +2060,18 @@
           <w:lang w:eastAsia="pt-BR"/>
           <w14:ligatures w14:val="none"/>
         </w:rPr>
-        <w:t xml:space="preserve">Marketing e </w:t>
-      </w:r>
-      <w:r>
-        <w:rPr>
-          <w:rFonts w:ascii="Segoe UI" w:eastAsia="Times New Roman" w:hAnsi="Segoe UI" w:cs="Segoe UI"/>
-          <w:kern w:val="0"/>
-          <w:sz w:val="21"/>
-          <w:szCs w:val="21"/>
-          <w:lang w:eastAsia="pt-BR"/>
-          <w14:ligatures w14:val="none"/>
-        </w:rPr>
-        <w:t>KPIs (Key Performance Indicators)</w:t>
-      </w:r>
-      <w:r>
-        <w:rPr>
-          <w:rFonts w:ascii="Segoe UI" w:eastAsia="Times New Roman" w:hAnsi="Segoe UI" w:cs="Segoe UI"/>
-          <w:kern w:val="0"/>
-          <w:sz w:val="21"/>
-          <w:szCs w:val="21"/>
-          <w:lang w:eastAsia="pt-BR"/>
-          <w14:ligatures w14:val="none"/>
-        </w:rPr>
-        <w:t>: ROI, CAC, Taxa de conversão, Taxa de Retenção</w:t>
-      </w:r>
-    </w:p>
-    <w:p>
-      <w:pPr>
-        <w:numPr>
-          <w:ilvl w:val="0"/>
-          <w:numId w:val="3"/>
-        </w:numPr>
-        <w:pBdr>
-          <w:top w:val="single" w:sz="2" w:space="0" w:color="D9D9E3"/>
-          <w:left w:val="single" w:sz="2" w:space="5" w:color="D9D9E3"/>
-          <w:bottom w:val="single" w:sz="2" w:space="0" w:color="D9D9E3"/>
-          <w:right w:val="single" w:sz="2" w:space="0" w:color="D9D9E3"/>
-        </w:pBdr>
-        <w:spacing w:after="0" w:line="240" w:lineRule="auto"/>
-        <w:rPr>
-          <w:rFonts w:ascii="Segoe UI" w:eastAsia="Times New Roman" w:hAnsi="Segoe UI" w:cs="Segoe UI"/>
-          <w:kern w:val="0"/>
-          <w:sz w:val="21"/>
-          <w:szCs w:val="21"/>
-          <w:lang w:eastAsia="pt-BR"/>
-          <w14:ligatures w14:val="none"/>
-        </w:rPr>
-      </w:pPr>
-      <w:r>
-        <w:rPr>
-          <w:rFonts w:ascii="Segoe UI" w:eastAsia="Times New Roman" w:hAnsi="Segoe UI" w:cs="Segoe UI"/>
-          <w:kern w:val="0"/>
-          <w:sz w:val="21"/>
-          <w:szCs w:val="21"/>
-          <w:lang w:eastAsia="pt-BR"/>
-          <w14:ligatures w14:val="none"/>
-        </w:rPr>
-        <w:t>An</w:t>
-      </w:r>
-      <w:r>
-        <w:rPr>
-          <w:rFonts w:ascii="Segoe UI" w:eastAsia="Times New Roman" w:hAnsi="Segoe UI" w:cs="Segoe UI"/>
-          <w:kern w:val="0"/>
-          <w:sz w:val="21"/>
-          <w:szCs w:val="21"/>
-          <w:lang w:eastAsia="pt-BR"/>
-          <w14:ligatures w14:val="none"/>
-        </w:rPr>
-        <w:t>á</w:t>
-      </w:r>
-      <w:r>
-        <w:rPr>
-          <w:rFonts w:ascii="Segoe UI" w:eastAsia="Times New Roman" w:hAnsi="Segoe UI" w:cs="Segoe UI"/>
-          <w:kern w:val="0"/>
-          <w:sz w:val="21"/>
-          <w:szCs w:val="21"/>
-          <w:lang w:eastAsia="pt-BR"/>
-          <w14:ligatures w14:val="none"/>
-        </w:rPr>
-        <w:t>lise</w:t>
-      </w:r>
-      <w:r>
-        <w:rPr>
-          <w:rFonts w:ascii="Segoe UI" w:eastAsia="Times New Roman" w:hAnsi="Segoe UI" w:cs="Segoe UI"/>
-          <w:kern w:val="0"/>
-          <w:sz w:val="21"/>
-          <w:szCs w:val="21"/>
-          <w:lang w:eastAsia="pt-BR"/>
-          <w14:ligatures w14:val="none"/>
-        </w:rPr>
-        <w:t xml:space="preserve">s e funções </w:t>
+        <w:t>Tabela de medidas</w:t>
+      </w:r>
+      <w:r>
+        <w:rPr>
+          <w:rFonts w:ascii="Segoe UI" w:eastAsia="Times New Roman" w:hAnsi="Segoe UI" w:cs="Segoe UI"/>
+          <w:kern w:val="0"/>
+          <w:sz w:val="21"/>
+          <w:szCs w:val="21"/>
+          <w:lang w:eastAsia="pt-BR"/>
+          <w14:ligatures w14:val="none"/>
+        </w:rPr>
+        <w:t xml:space="preserve"> e funções </w:t>
       </w:r>
       <w:r>
         <w:rPr>
@@ -3654,75 +3598,75 @@
           <w:lang w:eastAsia="pt-BR"/>
           <w14:ligatures w14:val="none"/>
         </w:rPr>
+        <w:t>Feature engineering e seleção de variáveis</w:t>
+      </w:r>
+    </w:p>
+    <w:p>
+      <w:pPr>
+        <w:numPr>
+          <w:ilvl w:val="0"/>
+          <w:numId w:val="7"/>
+        </w:numPr>
+        <w:pBdr>
+          <w:top w:val="single" w:sz="2" w:space="0" w:color="D9D9E3"/>
+          <w:left w:val="single" w:sz="2" w:space="5" w:color="D9D9E3"/>
+          <w:bottom w:val="single" w:sz="2" w:space="0" w:color="D9D9E3"/>
+          <w:right w:val="single" w:sz="2" w:space="0" w:color="D9D9E3"/>
+        </w:pBdr>
+        <w:spacing w:after="0" w:line="240" w:lineRule="auto"/>
+        <w:rPr>
+          <w:rFonts w:ascii="Segoe UI" w:eastAsia="Times New Roman" w:hAnsi="Segoe UI" w:cs="Segoe UI"/>
+          <w:kern w:val="0"/>
+          <w:sz w:val="21"/>
+          <w:szCs w:val="21"/>
+          <w:lang w:eastAsia="pt-BR"/>
+          <w14:ligatures w14:val="none"/>
+        </w:rPr>
+      </w:pPr>
+      <w:r>
+        <w:rPr>
+          <w:rFonts w:ascii="Segoe UI" w:eastAsia="Times New Roman" w:hAnsi="Segoe UI" w:cs="Segoe UI"/>
+          <w:kern w:val="0"/>
+          <w:sz w:val="21"/>
+          <w:szCs w:val="21"/>
+          <w:lang w:eastAsia="pt-BR"/>
+          <w14:ligatures w14:val="none"/>
+        </w:rPr>
+        <w:t>Modelagem preditiva e algoritmos de machine learning</w:t>
+      </w:r>
+    </w:p>
+    <w:p>
+      <w:pPr>
+        <w:numPr>
+          <w:ilvl w:val="0"/>
+          <w:numId w:val="7"/>
+        </w:numPr>
+        <w:pBdr>
+          <w:top w:val="single" w:sz="2" w:space="0" w:color="D9D9E3"/>
+          <w:left w:val="single" w:sz="2" w:space="5" w:color="D9D9E3"/>
+          <w:bottom w:val="single" w:sz="2" w:space="0" w:color="D9D9E3"/>
+          <w:right w:val="single" w:sz="2" w:space="0" w:color="D9D9E3"/>
+        </w:pBdr>
+        <w:spacing w:after="0" w:line="240" w:lineRule="auto"/>
+        <w:rPr>
+          <w:rFonts w:ascii="Segoe UI" w:eastAsia="Times New Roman" w:hAnsi="Segoe UI" w:cs="Segoe UI"/>
+          <w:kern w:val="0"/>
+          <w:sz w:val="21"/>
+          <w:szCs w:val="21"/>
+          <w:lang w:eastAsia="pt-BR"/>
+          <w14:ligatures w14:val="none"/>
+        </w:rPr>
+      </w:pPr>
+      <w:r>
+        <w:rPr>
+          <w:rFonts w:ascii="Segoe UI" w:eastAsia="Times New Roman" w:hAnsi="Segoe UI" w:cs="Segoe UI"/>
+          <w:kern w:val="0"/>
+          <w:sz w:val="21"/>
+          <w:szCs w:val="21"/>
+          <w:lang w:eastAsia="pt-BR"/>
+          <w14:ligatures w14:val="none"/>
+        </w:rPr>
         <w:lastRenderedPageBreak/>
-        <w:t>Feature engineering e seleção de variáveis</w:t>
-      </w:r>
-    </w:p>
-    <w:p>
-      <w:pPr>
-        <w:numPr>
-          <w:ilvl w:val="0"/>
-          <w:numId w:val="7"/>
-        </w:numPr>
-        <w:pBdr>
-          <w:top w:val="single" w:sz="2" w:space="0" w:color="D9D9E3"/>
-          <w:left w:val="single" w:sz="2" w:space="5" w:color="D9D9E3"/>
-          <w:bottom w:val="single" w:sz="2" w:space="0" w:color="D9D9E3"/>
-          <w:right w:val="single" w:sz="2" w:space="0" w:color="D9D9E3"/>
-        </w:pBdr>
-        <w:spacing w:after="0" w:line="240" w:lineRule="auto"/>
-        <w:rPr>
-          <w:rFonts w:ascii="Segoe UI" w:eastAsia="Times New Roman" w:hAnsi="Segoe UI" w:cs="Segoe UI"/>
-          <w:kern w:val="0"/>
-          <w:sz w:val="21"/>
-          <w:szCs w:val="21"/>
-          <w:lang w:eastAsia="pt-BR"/>
-          <w14:ligatures w14:val="none"/>
-        </w:rPr>
-      </w:pPr>
-      <w:r>
-        <w:rPr>
-          <w:rFonts w:ascii="Segoe UI" w:eastAsia="Times New Roman" w:hAnsi="Segoe UI" w:cs="Segoe UI"/>
-          <w:kern w:val="0"/>
-          <w:sz w:val="21"/>
-          <w:szCs w:val="21"/>
-          <w:lang w:eastAsia="pt-BR"/>
-          <w14:ligatures w14:val="none"/>
-        </w:rPr>
-        <w:t>Modelagem preditiva e algoritmos de machine learning</w:t>
-      </w:r>
-    </w:p>
-    <w:p>
-      <w:pPr>
-        <w:numPr>
-          <w:ilvl w:val="0"/>
-          <w:numId w:val="7"/>
-        </w:numPr>
-        <w:pBdr>
-          <w:top w:val="single" w:sz="2" w:space="0" w:color="D9D9E3"/>
-          <w:left w:val="single" w:sz="2" w:space="5" w:color="D9D9E3"/>
-          <w:bottom w:val="single" w:sz="2" w:space="0" w:color="D9D9E3"/>
-          <w:right w:val="single" w:sz="2" w:space="0" w:color="D9D9E3"/>
-        </w:pBdr>
-        <w:spacing w:after="0" w:line="240" w:lineRule="auto"/>
-        <w:rPr>
-          <w:rFonts w:ascii="Segoe UI" w:eastAsia="Times New Roman" w:hAnsi="Segoe UI" w:cs="Segoe UI"/>
-          <w:kern w:val="0"/>
-          <w:sz w:val="21"/>
-          <w:szCs w:val="21"/>
-          <w:lang w:eastAsia="pt-BR"/>
-          <w14:ligatures w14:val="none"/>
-        </w:rPr>
-      </w:pPr>
-      <w:r>
-        <w:rPr>
-          <w:rFonts w:ascii="Segoe UI" w:eastAsia="Times New Roman" w:hAnsi="Segoe UI" w:cs="Segoe UI"/>
-          <w:kern w:val="0"/>
-          <w:sz w:val="21"/>
-          <w:szCs w:val="21"/>
-          <w:lang w:eastAsia="pt-BR"/>
-          <w14:ligatures w14:val="none"/>
-        </w:rPr>
         <w:t>Avaliação de modelos e métricas de desempenho</w:t>
       </w:r>
     </w:p>

</xml_diff>

<commit_message>
add class 07 finances
</commit_message>
<xml_diff>
--- a/documents/PPC-Análise-de-Dados.docx
+++ b/documents/PPC-Análise-de-Dados.docx
@@ -1792,7 +1792,40 @@
           <w:lang w:eastAsia="pt-BR"/>
           <w14:ligatures w14:val="none"/>
         </w:rPr>
-        <w:t>Principais influenciadores</w:t>
+        <w:t xml:space="preserve">Principais </w:t>
+      </w:r>
+      <w:r>
+        <w:rPr>
+          <w:rFonts w:ascii="Segoe UI" w:eastAsia="Times New Roman" w:hAnsi="Segoe UI" w:cs="Segoe UI"/>
+          <w:kern w:val="0"/>
+          <w:sz w:val="21"/>
+          <w:szCs w:val="21"/>
+          <w:lang w:eastAsia="pt-BR"/>
+          <w14:ligatures w14:val="none"/>
+        </w:rPr>
+        <w:t>I</w:t>
+      </w:r>
+      <w:r>
+        <w:rPr>
+          <w:rFonts w:ascii="Segoe UI" w:eastAsia="Times New Roman" w:hAnsi="Segoe UI" w:cs="Segoe UI"/>
+          <w:kern w:val="0"/>
+          <w:sz w:val="21"/>
+          <w:szCs w:val="21"/>
+          <w:lang w:eastAsia="pt-BR"/>
+          <w14:ligatures w14:val="none"/>
+        </w:rPr>
+        <w:t>nfluenciadores</w:t>
+      </w:r>
+      <w:r>
+        <w:rPr>
+          <w:rFonts w:ascii="Segoe UI" w:eastAsia="Times New Roman" w:hAnsi="Segoe UI" w:cs="Segoe UI"/>
+          <w:kern w:val="0"/>
+          <w:sz w:val="21"/>
+          <w:szCs w:val="21"/>
+          <w:lang w:eastAsia="pt-BR"/>
+          <w14:ligatures w14:val="none"/>
+        </w:rPr>
+        <w:t xml:space="preserve"> e Principais Segmentos</w:t>
       </w:r>
     </w:p>
     <w:p>

</xml_diff>

<commit_message>
add class 09 stock market
</commit_message>
<xml_diff>
--- a/documents/PPC-Análise-de-Dados.docx
+++ b/documents/PPC-Análise-de-Dados.docx
@@ -1615,6 +1615,28 @@
           <w14:ligatures w14:val="none"/>
         </w:rPr>
       </w:pPr>
+      <w:r>
+        <w:rPr>
+          <w:rFonts w:ascii="Segoe UI" w:eastAsia="Times New Roman" w:hAnsi="Segoe UI" w:cs="Segoe UI"/>
+          <w:kern w:val="0"/>
+          <w:sz w:val="21"/>
+          <w:szCs w:val="21"/>
+          <w:lang w:eastAsia="pt-BR"/>
+          <w14:ligatures w14:val="none"/>
+        </w:rPr>
+        <w:t xml:space="preserve">Instalação e configuração do </w:t>
+      </w:r>
+      <w:r>
+        <w:rPr>
+          <w:rFonts w:ascii="Segoe UI" w:eastAsia="Times New Roman" w:hAnsi="Segoe UI" w:cs="Segoe UI"/>
+          <w:kern w:val="0"/>
+          <w:sz w:val="21"/>
+          <w:szCs w:val="21"/>
+          <w:lang w:eastAsia="pt-BR"/>
+          <w14:ligatures w14:val="none"/>
+        </w:rPr>
+        <w:t>Microsoft Power BI Desktop</w:t>
+      </w:r>
     </w:p>
     <w:p>
       <w:pPr>
@@ -1647,18 +1669,7 @@
           <w:lang w:eastAsia="pt-BR"/>
           <w14:ligatures w14:val="none"/>
         </w:rPr>
-        <w:t xml:space="preserve">Instalação e configuração do </w:t>
-      </w:r>
-      <w:r>
-        <w:rPr>
-          <w:rFonts w:ascii="Segoe UI" w:eastAsia="Times New Roman" w:hAnsi="Segoe UI" w:cs="Segoe UI"/>
-          <w:kern w:val="0"/>
-          <w:sz w:val="21"/>
-          <w:szCs w:val="21"/>
-          <w:lang w:eastAsia="pt-BR"/>
-          <w14:ligatures w14:val="none"/>
-        </w:rPr>
-        <w:t>Microsoft Power BI Desktop</w:t>
+        <w:t>Introdução ao Power BI e suas principais características</w:t>
       </w:r>
     </w:p>
     <w:p>
@@ -1692,7 +1703,7 @@
           <w:lang w:eastAsia="pt-BR"/>
           <w14:ligatures w14:val="none"/>
         </w:rPr>
-        <w:t>Introdução ao Power BI e suas principais características</w:t>
+        <w:t>Conexão e importação de dados no Power BI</w:t>
       </w:r>
     </w:p>
     <w:p>
@@ -1726,7 +1737,29 @@
           <w:lang w:eastAsia="pt-BR"/>
           <w14:ligatures w14:val="none"/>
         </w:rPr>
-        <w:t>Conexão e importação de dados no Power BI</w:t>
+        <w:t>Modelagem</w:t>
+      </w:r>
+      <w:r>
+        <w:rPr>
+          <w:rFonts w:ascii="Segoe UI" w:eastAsia="Times New Roman" w:hAnsi="Segoe UI" w:cs="Segoe UI"/>
+          <w:kern w:val="0"/>
+          <w:sz w:val="21"/>
+          <w:szCs w:val="21"/>
+          <w:lang w:eastAsia="pt-BR"/>
+          <w14:ligatures w14:val="none"/>
+        </w:rPr>
+        <w:t xml:space="preserve"> e transformação de dados no Power Query</w:t>
+      </w:r>
+      <w:r>
+        <w:rPr>
+          <w:rFonts w:ascii="Segoe UI" w:eastAsia="Times New Roman" w:hAnsi="Segoe UI" w:cs="Segoe UI"/>
+          <w:kern w:val="0"/>
+          <w:sz w:val="21"/>
+          <w:szCs w:val="21"/>
+          <w:lang w:eastAsia="pt-BR"/>
+          <w14:ligatures w14:val="none"/>
+        </w:rPr>
+        <w:t xml:space="preserve"> (ETL)</w:t>
       </w:r>
     </w:p>
     <w:p>
@@ -1760,29 +1793,7 @@
           <w:lang w:eastAsia="pt-BR"/>
           <w14:ligatures w14:val="none"/>
         </w:rPr>
-        <w:t>Modelagem</w:t>
-      </w:r>
-      <w:r>
-        <w:rPr>
-          <w:rFonts w:ascii="Segoe UI" w:eastAsia="Times New Roman" w:hAnsi="Segoe UI" w:cs="Segoe UI"/>
-          <w:kern w:val="0"/>
-          <w:sz w:val="21"/>
-          <w:szCs w:val="21"/>
-          <w:lang w:eastAsia="pt-BR"/>
-          <w14:ligatures w14:val="none"/>
-        </w:rPr>
-        <w:t xml:space="preserve"> e transformação de dados no Power Query</w:t>
-      </w:r>
-      <w:r>
-        <w:rPr>
-          <w:rFonts w:ascii="Segoe UI" w:eastAsia="Times New Roman" w:hAnsi="Segoe UI" w:cs="Segoe UI"/>
-          <w:kern w:val="0"/>
-          <w:sz w:val="21"/>
-          <w:szCs w:val="21"/>
-          <w:lang w:eastAsia="pt-BR"/>
-          <w14:ligatures w14:val="none"/>
-        </w:rPr>
-        <w:t xml:space="preserve"> (ETL)</w:t>
+        <w:t>Criação de visualizações e relatórios interativos</w:t>
       </w:r>
     </w:p>
     <w:p>
@@ -1817,7 +1828,18 @@
           <w14:ligatures w14:val="none"/>
         </w:rPr>
         <w:lastRenderedPageBreak/>
-        <w:t>Criação de visualizações e relatórios interativos</w:t>
+        <w:t>Narrativa inteli</w:t>
+      </w:r>
+      <w:r>
+        <w:rPr>
+          <w:rFonts w:ascii="Segoe UI" w:eastAsia="Times New Roman" w:hAnsi="Segoe UI" w:cs="Segoe UI"/>
+          <w:kern w:val="0"/>
+          <w:sz w:val="21"/>
+          <w:szCs w:val="21"/>
+          <w:lang w:eastAsia="pt-BR"/>
+          <w14:ligatures w14:val="none"/>
+        </w:rPr>
+        <w:t>gente</w:t>
       </w:r>
     </w:p>
     <w:p>
@@ -1851,18 +1873,40 @@
           <w:lang w:eastAsia="pt-BR"/>
           <w14:ligatures w14:val="none"/>
         </w:rPr>
-        <w:t>Narrativa inteli</w:t>
-      </w:r>
-      <w:r>
-        <w:rPr>
-          <w:rFonts w:ascii="Segoe UI" w:eastAsia="Times New Roman" w:hAnsi="Segoe UI" w:cs="Segoe UI"/>
-          <w:kern w:val="0"/>
-          <w:sz w:val="21"/>
-          <w:szCs w:val="21"/>
-          <w:lang w:eastAsia="pt-BR"/>
-          <w14:ligatures w14:val="none"/>
-        </w:rPr>
-        <w:t>gente</w:t>
+        <w:t xml:space="preserve">Principais </w:t>
+      </w:r>
+      <w:r>
+        <w:rPr>
+          <w:rFonts w:ascii="Segoe UI" w:eastAsia="Times New Roman" w:hAnsi="Segoe UI" w:cs="Segoe UI"/>
+          <w:kern w:val="0"/>
+          <w:sz w:val="21"/>
+          <w:szCs w:val="21"/>
+          <w:lang w:eastAsia="pt-BR"/>
+          <w14:ligatures w14:val="none"/>
+        </w:rPr>
+        <w:t>I</w:t>
+      </w:r>
+      <w:r>
+        <w:rPr>
+          <w:rFonts w:ascii="Segoe UI" w:eastAsia="Times New Roman" w:hAnsi="Segoe UI" w:cs="Segoe UI"/>
+          <w:kern w:val="0"/>
+          <w:sz w:val="21"/>
+          <w:szCs w:val="21"/>
+          <w:lang w:eastAsia="pt-BR"/>
+          <w14:ligatures w14:val="none"/>
+        </w:rPr>
+        <w:t>nfluenciadores</w:t>
+      </w:r>
+      <w:r>
+        <w:rPr>
+          <w:rFonts w:ascii="Segoe UI" w:eastAsia="Times New Roman" w:hAnsi="Segoe UI" w:cs="Segoe UI"/>
+          <w:kern w:val="0"/>
+          <w:sz w:val="21"/>
+          <w:szCs w:val="21"/>
+          <w:lang w:eastAsia="pt-BR"/>
+          <w14:ligatures w14:val="none"/>
+        </w:rPr>
+        <w:t xml:space="preserve"> e Principais Segmentos</w:t>
       </w:r>
     </w:p>
     <w:p>
@@ -1896,40 +1940,7 @@
           <w:lang w:eastAsia="pt-BR"/>
           <w14:ligatures w14:val="none"/>
         </w:rPr>
-        <w:t xml:space="preserve">Principais </w:t>
-      </w:r>
-      <w:r>
-        <w:rPr>
-          <w:rFonts w:ascii="Segoe UI" w:eastAsia="Times New Roman" w:hAnsi="Segoe UI" w:cs="Segoe UI"/>
-          <w:kern w:val="0"/>
-          <w:sz w:val="21"/>
-          <w:szCs w:val="21"/>
-          <w:lang w:eastAsia="pt-BR"/>
-          <w14:ligatures w14:val="none"/>
-        </w:rPr>
-        <w:t>I</w:t>
-      </w:r>
-      <w:r>
-        <w:rPr>
-          <w:rFonts w:ascii="Segoe UI" w:eastAsia="Times New Roman" w:hAnsi="Segoe UI" w:cs="Segoe UI"/>
-          <w:kern w:val="0"/>
-          <w:sz w:val="21"/>
-          <w:szCs w:val="21"/>
-          <w:lang w:eastAsia="pt-BR"/>
-          <w14:ligatures w14:val="none"/>
-        </w:rPr>
-        <w:t>nfluenciadores</w:t>
-      </w:r>
-      <w:r>
-        <w:rPr>
-          <w:rFonts w:ascii="Segoe UI" w:eastAsia="Times New Roman" w:hAnsi="Segoe UI" w:cs="Segoe UI"/>
-          <w:kern w:val="0"/>
-          <w:sz w:val="21"/>
-          <w:szCs w:val="21"/>
-          <w:lang w:eastAsia="pt-BR"/>
-          <w14:ligatures w14:val="none"/>
-        </w:rPr>
-        <w:t xml:space="preserve"> e Principais Segmentos</w:t>
+        <w:t>Publicação e compartilhamento de relatórios</w:t>
       </w:r>
     </w:p>
     <w:p>
@@ -1963,7 +1974,7 @@
           <w:lang w:eastAsia="pt-BR"/>
           <w14:ligatures w14:val="none"/>
         </w:rPr>
-        <w:t>Publicação e compartilhamento de relatórios</w:t>
+        <w:t>Recurso de paginação</w:t>
       </w:r>
     </w:p>
     <w:p>
@@ -1997,7 +2008,29 @@
           <w:lang w:eastAsia="pt-BR"/>
           <w14:ligatures w14:val="none"/>
         </w:rPr>
-        <w:t>Recurso de paginação</w:t>
+        <w:t>Tabela de medidas</w:t>
+      </w:r>
+      <w:r>
+        <w:rPr>
+          <w:rFonts w:ascii="Segoe UI" w:eastAsia="Times New Roman" w:hAnsi="Segoe UI" w:cs="Segoe UI"/>
+          <w:kern w:val="0"/>
+          <w:sz w:val="21"/>
+          <w:szCs w:val="21"/>
+          <w:lang w:eastAsia="pt-BR"/>
+          <w14:ligatures w14:val="none"/>
+        </w:rPr>
+        <w:t xml:space="preserve"> e funções </w:t>
+      </w:r>
+      <w:r>
+        <w:rPr>
+          <w:rFonts w:ascii="Segoe UI" w:eastAsia="Times New Roman" w:hAnsi="Segoe UI" w:cs="Segoe UI"/>
+          <w:kern w:val="0"/>
+          <w:sz w:val="21"/>
+          <w:szCs w:val="21"/>
+          <w:lang w:eastAsia="pt-BR"/>
+          <w14:ligatures w14:val="none"/>
+        </w:rPr>
+        <w:t>DAX</w:t>
       </w:r>
     </w:p>
     <w:p>
@@ -2031,29 +2064,7 @@
           <w:lang w:eastAsia="pt-BR"/>
           <w14:ligatures w14:val="none"/>
         </w:rPr>
-        <w:t>Tabela de medidas</w:t>
-      </w:r>
-      <w:r>
-        <w:rPr>
-          <w:rFonts w:ascii="Segoe UI" w:eastAsia="Times New Roman" w:hAnsi="Segoe UI" w:cs="Segoe UI"/>
-          <w:kern w:val="0"/>
-          <w:sz w:val="21"/>
-          <w:szCs w:val="21"/>
-          <w:lang w:eastAsia="pt-BR"/>
-          <w14:ligatures w14:val="none"/>
-        </w:rPr>
-        <w:t xml:space="preserve"> e funções </w:t>
-      </w:r>
-      <w:r>
-        <w:rPr>
-          <w:rFonts w:ascii="Segoe UI" w:eastAsia="Times New Roman" w:hAnsi="Segoe UI" w:cs="Segoe UI"/>
-          <w:kern w:val="0"/>
-          <w:sz w:val="21"/>
-          <w:szCs w:val="21"/>
-          <w:lang w:eastAsia="pt-BR"/>
-          <w14:ligatures w14:val="none"/>
-        </w:rPr>
-        <w:t>DAX</w:t>
+        <w:t>Inteligência de Dados Temporais</w:t>
       </w:r>
     </w:p>
     <w:p>

</xml_diff>

<commit_message>
add class 11 feature engineering
</commit_message>
<xml_diff>
--- a/documents/PPC-Análise-de-Dados.docx
+++ b/documents/PPC-Análise-de-Dados.docx
@@ -1516,8 +1516,85 @@
           <w:lang w:eastAsia="pt-BR"/>
           <w14:ligatures w14:val="none"/>
         </w:rPr>
+        <w:t>An</w:t>
+      </w:r>
+      <w:r>
+        <w:rPr>
+          <w:rFonts w:ascii="Segoe UI" w:eastAsia="Times New Roman" w:hAnsi="Segoe UI" w:cs="Segoe UI"/>
+          <w:kern w:val="0"/>
+          <w:sz w:val="21"/>
+          <w:szCs w:val="21"/>
+          <w:lang w:eastAsia="pt-BR"/>
+          <w14:ligatures w14:val="none"/>
+        </w:rPr>
+        <w:t>álise Estatística</w:t>
+      </w:r>
+      <w:r>
+        <w:rPr>
+          <w:rFonts w:ascii="Segoe UI" w:eastAsia="Times New Roman" w:hAnsi="Segoe UI" w:cs="Segoe UI"/>
+          <w:kern w:val="0"/>
+          <w:sz w:val="21"/>
+          <w:szCs w:val="21"/>
+          <w:lang w:eastAsia="pt-BR"/>
+          <w14:ligatures w14:val="none"/>
+        </w:rPr>
+        <w:t>,</w:t>
+      </w:r>
+      <w:r>
+        <w:rPr>
+          <w:rFonts w:ascii="Segoe UI" w:eastAsia="Times New Roman" w:hAnsi="Segoe UI" w:cs="Segoe UI"/>
+          <w:kern w:val="0"/>
+          <w:sz w:val="21"/>
+          <w:szCs w:val="21"/>
+          <w:lang w:eastAsia="pt-BR"/>
+          <w14:ligatures w14:val="none"/>
+        </w:rPr>
+        <w:t xml:space="preserve"> </w:t>
+      </w:r>
+      <w:r>
+        <w:rPr>
+          <w:rFonts w:ascii="Segoe UI" w:eastAsia="Times New Roman" w:hAnsi="Segoe UI" w:cs="Segoe UI"/>
+          <w:kern w:val="0"/>
+          <w:sz w:val="21"/>
+          <w:szCs w:val="21"/>
+          <w:lang w:eastAsia="pt-BR"/>
+          <w14:ligatures w14:val="none"/>
+        </w:rPr>
         <w:t>Operações Matemáticas</w:t>
       </w:r>
+      <w:r>
+        <w:rPr>
+          <w:rFonts w:ascii="Segoe UI" w:eastAsia="Times New Roman" w:hAnsi="Segoe UI" w:cs="Segoe UI"/>
+          <w:kern w:val="0"/>
+          <w:sz w:val="21"/>
+          <w:szCs w:val="21"/>
+          <w:lang w:eastAsia="pt-BR"/>
+          <w14:ligatures w14:val="none"/>
+        </w:rPr>
+        <w:t xml:space="preserve"> e </w:t>
+      </w:r>
+      <w:r>
+        <w:rPr>
+          <w:rFonts w:ascii="Segoe UI" w:eastAsia="Times New Roman" w:hAnsi="Segoe UI" w:cs="Segoe UI"/>
+          <w:kern w:val="0"/>
+          <w:sz w:val="21"/>
+          <w:szCs w:val="21"/>
+          <w:lang w:eastAsia="pt-BR"/>
+          <w14:ligatures w14:val="none"/>
+        </w:rPr>
+        <w:t>G</w:t>
+      </w:r>
+      <w:r>
+        <w:rPr>
+          <w:rFonts w:ascii="Segoe UI" w:eastAsia="Times New Roman" w:hAnsi="Segoe UI" w:cs="Segoe UI"/>
+          <w:kern w:val="0"/>
+          <w:sz w:val="21"/>
+          <w:szCs w:val="21"/>
+          <w:lang w:eastAsia="pt-BR"/>
+          <w14:ligatures w14:val="none"/>
+        </w:rPr>
+        <w:t>ráficos no Excel</w:t>
+      </w:r>
     </w:p>
     <w:p>
       <w:pPr>
@@ -1552,6 +1629,28 @@
         </w:rPr>
         <w:t>Funções de Busca</w:t>
       </w:r>
+      <w:r>
+        <w:rPr>
+          <w:rFonts w:ascii="Segoe UI" w:eastAsia="Times New Roman" w:hAnsi="Segoe UI" w:cs="Segoe UI"/>
+          <w:kern w:val="0"/>
+          <w:sz w:val="21"/>
+          <w:szCs w:val="21"/>
+          <w:lang w:eastAsia="pt-BR"/>
+          <w14:ligatures w14:val="none"/>
+        </w:rPr>
+        <w:t>: PROCV, ÍNDICE, CORRESP</w:t>
+      </w:r>
+      <w:r>
+        <w:rPr>
+          <w:rFonts w:ascii="Segoe UI" w:eastAsia="Times New Roman" w:hAnsi="Segoe UI" w:cs="Segoe UI"/>
+          <w:kern w:val="0"/>
+          <w:sz w:val="21"/>
+          <w:szCs w:val="21"/>
+          <w:lang w:eastAsia="pt-BR"/>
+          <w14:ligatures w14:val="none"/>
+        </w:rPr>
+        <w:t>, DESLOC</w:t>
+      </w:r>
     </w:p>
     <w:p>
       <w:pPr>
@@ -1584,8 +1683,74 @@
           <w:lang w:eastAsia="pt-BR"/>
           <w14:ligatures w14:val="none"/>
         </w:rPr>
+        <w:t>Operaç</w:t>
+      </w:r>
+      <w:r>
+        <w:rPr>
+          <w:rFonts w:ascii="Segoe UI" w:eastAsia="Times New Roman" w:hAnsi="Segoe UI" w:cs="Segoe UI"/>
+          <w:kern w:val="0"/>
+          <w:sz w:val="21"/>
+          <w:szCs w:val="21"/>
+          <w:lang w:eastAsia="pt-BR"/>
+          <w14:ligatures w14:val="none"/>
+        </w:rPr>
+        <w:t>õ</w:t>
+      </w:r>
+      <w:r>
+        <w:rPr>
+          <w:rFonts w:ascii="Segoe UI" w:eastAsia="Times New Roman" w:hAnsi="Segoe UI" w:cs="Segoe UI"/>
+          <w:kern w:val="0"/>
+          <w:sz w:val="21"/>
+          <w:szCs w:val="21"/>
+          <w:lang w:eastAsia="pt-BR"/>
+          <w14:ligatures w14:val="none"/>
+        </w:rPr>
+        <w:t xml:space="preserve">es </w:t>
+      </w:r>
+      <w:r>
+        <w:rPr>
+          <w:rFonts w:ascii="Segoe UI" w:eastAsia="Times New Roman" w:hAnsi="Segoe UI" w:cs="Segoe UI"/>
+          <w:kern w:val="0"/>
+          <w:sz w:val="21"/>
+          <w:szCs w:val="21"/>
+          <w:lang w:eastAsia="pt-BR"/>
+          <w14:ligatures w14:val="none"/>
+        </w:rPr>
         <w:t>Condicionais</w:t>
       </w:r>
+      <w:r>
+        <w:rPr>
+          <w:rFonts w:ascii="Segoe UI" w:eastAsia="Times New Roman" w:hAnsi="Segoe UI" w:cs="Segoe UI"/>
+          <w:kern w:val="0"/>
+          <w:sz w:val="21"/>
+          <w:szCs w:val="21"/>
+          <w:lang w:eastAsia="pt-BR"/>
+          <w14:ligatures w14:val="none"/>
+        </w:rPr>
+        <w:t xml:space="preserve"> e Aninhadas no Exc</w:t>
+      </w:r>
+      <w:r>
+        <w:rPr>
+          <w:rFonts w:ascii="Segoe UI" w:eastAsia="Times New Roman" w:hAnsi="Segoe UI" w:cs="Segoe UI"/>
+          <w:kern w:val="0"/>
+          <w:sz w:val="21"/>
+          <w:szCs w:val="21"/>
+          <w:lang w:eastAsia="pt-BR"/>
+          <w14:ligatures w14:val="none"/>
+        </w:rPr>
+        <w:t>e</w:t>
+      </w:r>
+      <w:r>
+        <w:rPr>
+          <w:rFonts w:ascii="Segoe UI" w:eastAsia="Times New Roman" w:hAnsi="Segoe UI" w:cs="Segoe UI"/>
+          <w:kern w:val="0"/>
+          <w:sz w:val="21"/>
+          <w:szCs w:val="21"/>
+          <w:lang w:eastAsia="pt-BR"/>
+          <w14:ligatures w14:val="none"/>
+        </w:rPr>
+        <w:t>l</w:t>
+      </w:r>
     </w:p>
     <w:p>
       <w:pPr>
@@ -1642,17 +1807,6 @@
         </w:rPr>
         <w:t xml:space="preserve"> de dados</w:t>
       </w:r>
-      <w:r>
-        <w:rPr>
-          <w:rFonts w:ascii="Segoe UI" w:eastAsia="Times New Roman" w:hAnsi="Segoe UI" w:cs="Segoe UI"/>
-          <w:kern w:val="0"/>
-          <w:sz w:val="21"/>
-          <w:szCs w:val="21"/>
-          <w:lang w:eastAsia="pt-BR"/>
-          <w14:ligatures w14:val="none"/>
-        </w:rPr>
-        <w:t xml:space="preserve"> </w:t>
-      </w:r>
     </w:p>
     <w:p>
       <w:pPr>
@@ -1775,18 +1929,62 @@
           <w:lang w:eastAsia="pt-BR"/>
           <w14:ligatures w14:val="none"/>
         </w:rPr>
-        <w:t>G</w:t>
-      </w:r>
-      <w:r>
-        <w:rPr>
-          <w:rFonts w:ascii="Segoe UI" w:eastAsia="Times New Roman" w:hAnsi="Segoe UI" w:cs="Segoe UI"/>
-          <w:kern w:val="0"/>
-          <w:sz w:val="21"/>
-          <w:szCs w:val="21"/>
-          <w:lang w:eastAsia="pt-BR"/>
-          <w14:ligatures w14:val="none"/>
-        </w:rPr>
-        <w:t>ráficos no Excel</w:t>
+        <w:t>Automação de</w:t>
+      </w:r>
+      <w:r>
+        <w:rPr>
+          <w:rFonts w:ascii="Segoe UI" w:eastAsia="Times New Roman" w:hAnsi="Segoe UI" w:cs="Segoe UI"/>
+          <w:kern w:val="0"/>
+          <w:sz w:val="21"/>
+          <w:szCs w:val="21"/>
+          <w:lang w:eastAsia="pt-BR"/>
+          <w14:ligatures w14:val="none"/>
+        </w:rPr>
+        <w:t xml:space="preserve"> tarefas com </w:t>
+      </w:r>
+      <w:r>
+        <w:rPr>
+          <w:rFonts w:ascii="Segoe UI" w:eastAsia="Times New Roman" w:hAnsi="Segoe UI" w:cs="Segoe UI"/>
+          <w:kern w:val="0"/>
+          <w:sz w:val="21"/>
+          <w:szCs w:val="21"/>
+          <w:lang w:eastAsia="pt-BR"/>
+          <w14:ligatures w14:val="none"/>
+        </w:rPr>
+        <w:t>Power Query</w:t>
+      </w:r>
+      <w:r>
+        <w:rPr>
+          <w:rFonts w:ascii="Segoe UI" w:eastAsia="Times New Roman" w:hAnsi="Segoe UI" w:cs="Segoe UI"/>
+          <w:kern w:val="0"/>
+          <w:sz w:val="21"/>
+          <w:szCs w:val="21"/>
+          <w:lang w:eastAsia="pt-BR"/>
+          <w14:ligatures w14:val="none"/>
+        </w:rPr>
+        <w:t xml:space="preserve"> (</w:t>
+      </w:r>
+      <w:r>
+        <w:rPr>
+          <w:rFonts w:ascii="Segoe UI" w:eastAsia="Times New Roman" w:hAnsi="Segoe UI" w:cs="Segoe UI"/>
+          <w:kern w:val="0"/>
+          <w:sz w:val="21"/>
+          <w:szCs w:val="21"/>
+          <w:lang w:eastAsia="pt-BR"/>
+          <w14:ligatures w14:val="none"/>
+        </w:rPr>
+        <w:t xml:space="preserve">Ferramenta </w:t>
+      </w:r>
+      <w:r>
+        <w:rPr>
+          <w:rFonts w:ascii="Segoe UI" w:eastAsia="Times New Roman" w:hAnsi="Segoe UI" w:cs="Segoe UI"/>
+          <w:kern w:val="0"/>
+          <w:sz w:val="21"/>
+          <w:szCs w:val="21"/>
+          <w:lang w:eastAsia="pt-BR"/>
+          <w14:ligatures w14:val="none"/>
+        </w:rPr>
+        <w:t>ETL)</w:t>
       </w:r>
     </w:p>
     <w:p>
@@ -1820,62 +2018,7 @@
           <w:lang w:eastAsia="pt-BR"/>
           <w14:ligatures w14:val="none"/>
         </w:rPr>
-        <w:t>Automação de</w:t>
-      </w:r>
-      <w:r>
-        <w:rPr>
-          <w:rFonts w:ascii="Segoe UI" w:eastAsia="Times New Roman" w:hAnsi="Segoe UI" w:cs="Segoe UI"/>
-          <w:kern w:val="0"/>
-          <w:sz w:val="21"/>
-          <w:szCs w:val="21"/>
-          <w:lang w:eastAsia="pt-BR"/>
-          <w14:ligatures w14:val="none"/>
-        </w:rPr>
-        <w:t xml:space="preserve"> tarefas com </w:t>
-      </w:r>
-      <w:r>
-        <w:rPr>
-          <w:rFonts w:ascii="Segoe UI" w:eastAsia="Times New Roman" w:hAnsi="Segoe UI" w:cs="Segoe UI"/>
-          <w:kern w:val="0"/>
-          <w:sz w:val="21"/>
-          <w:szCs w:val="21"/>
-          <w:lang w:eastAsia="pt-BR"/>
-          <w14:ligatures w14:val="none"/>
-        </w:rPr>
-        <w:t>Power Query</w:t>
-      </w:r>
-      <w:r>
-        <w:rPr>
-          <w:rFonts w:ascii="Segoe UI" w:eastAsia="Times New Roman" w:hAnsi="Segoe UI" w:cs="Segoe UI"/>
-          <w:kern w:val="0"/>
-          <w:sz w:val="21"/>
-          <w:szCs w:val="21"/>
-          <w:lang w:eastAsia="pt-BR"/>
-          <w14:ligatures w14:val="none"/>
-        </w:rPr>
-        <w:t xml:space="preserve"> (</w:t>
-      </w:r>
-      <w:r>
-        <w:rPr>
-          <w:rFonts w:ascii="Segoe UI" w:eastAsia="Times New Roman" w:hAnsi="Segoe UI" w:cs="Segoe UI"/>
-          <w:kern w:val="0"/>
-          <w:sz w:val="21"/>
-          <w:szCs w:val="21"/>
-          <w:lang w:eastAsia="pt-BR"/>
-          <w14:ligatures w14:val="none"/>
-        </w:rPr>
-        <w:t xml:space="preserve">Ferramenta </w:t>
-      </w:r>
-      <w:r>
-        <w:rPr>
-          <w:rFonts w:ascii="Segoe UI" w:eastAsia="Times New Roman" w:hAnsi="Segoe UI" w:cs="Segoe UI"/>
-          <w:kern w:val="0"/>
-          <w:sz w:val="21"/>
-          <w:szCs w:val="21"/>
-          <w:lang w:eastAsia="pt-BR"/>
-          <w14:ligatures w14:val="none"/>
-        </w:rPr>
-        <w:t>ETL)</w:t>
+        <w:t>Macros e VBA</w:t>
       </w:r>
     </w:p>
     <w:p>
@@ -1909,7 +2052,7 @@
           <w:lang w:eastAsia="pt-BR"/>
           <w14:ligatures w14:val="none"/>
         </w:rPr>
-        <w:t>Macros e VBA</w:t>
+        <w:t>Relatórios e Dashboards</w:t>
       </w:r>
     </w:p>
     <w:p>
@@ -1943,6 +2086,74 @@
           <w:lang w:eastAsia="pt-BR"/>
           <w14:ligatures w14:val="none"/>
         </w:rPr>
+        <w:t>Conciliar dados entre planilhas</w:t>
+      </w:r>
+    </w:p>
+    <w:p>
+      <w:pPr>
+        <w:numPr>
+          <w:ilvl w:val="0"/>
+          <w:numId w:val="2"/>
+        </w:numPr>
+        <w:pBdr>
+          <w:top w:val="single" w:sz="2" w:space="0" w:color="D9D9E3"/>
+          <w:left w:val="single" w:sz="2" w:space="5" w:color="D9D9E3"/>
+          <w:bottom w:val="single" w:sz="2" w:space="0" w:color="D9D9E3"/>
+          <w:right w:val="single" w:sz="2" w:space="0" w:color="D9D9E3"/>
+        </w:pBdr>
+        <w:spacing w:after="0" w:line="240" w:lineRule="auto"/>
+        <w:rPr>
+          <w:rFonts w:ascii="Segoe UI" w:eastAsia="Times New Roman" w:hAnsi="Segoe UI" w:cs="Segoe UI"/>
+          <w:kern w:val="0"/>
+          <w:sz w:val="21"/>
+          <w:szCs w:val="21"/>
+          <w:lang w:eastAsia="pt-BR"/>
+          <w14:ligatures w14:val="none"/>
+        </w:rPr>
+      </w:pPr>
+      <w:r>
+        <w:rPr>
+          <w:rFonts w:ascii="Segoe UI" w:eastAsia="Times New Roman" w:hAnsi="Segoe UI" w:cs="Segoe UI"/>
+          <w:kern w:val="0"/>
+          <w:sz w:val="21"/>
+          <w:szCs w:val="21"/>
+          <w:lang w:eastAsia="pt-BR"/>
+          <w14:ligatures w14:val="none"/>
+        </w:rPr>
+        <w:t>Otimização de Tarefas (Power Query e Macros)</w:t>
+      </w:r>
+    </w:p>
+    <w:p>
+      <w:pPr>
+        <w:numPr>
+          <w:ilvl w:val="0"/>
+          <w:numId w:val="2"/>
+        </w:numPr>
+        <w:pBdr>
+          <w:top w:val="single" w:sz="2" w:space="0" w:color="D9D9E3"/>
+          <w:left w:val="single" w:sz="2" w:space="5" w:color="D9D9E3"/>
+          <w:bottom w:val="single" w:sz="2" w:space="0" w:color="D9D9E3"/>
+          <w:right w:val="single" w:sz="2" w:space="0" w:color="D9D9E3"/>
+        </w:pBdr>
+        <w:spacing w:after="0" w:line="240" w:lineRule="auto"/>
+        <w:rPr>
+          <w:rFonts w:ascii="Segoe UI" w:eastAsia="Times New Roman" w:hAnsi="Segoe UI" w:cs="Segoe UI"/>
+          <w:kern w:val="0"/>
+          <w:sz w:val="21"/>
+          <w:szCs w:val="21"/>
+          <w:lang w:eastAsia="pt-BR"/>
+          <w14:ligatures w14:val="none"/>
+        </w:rPr>
+      </w:pPr>
+      <w:r>
+        <w:rPr>
+          <w:rFonts w:ascii="Segoe UI" w:eastAsia="Times New Roman" w:hAnsi="Segoe UI" w:cs="Segoe UI"/>
+          <w:kern w:val="0"/>
+          <w:sz w:val="21"/>
+          <w:szCs w:val="21"/>
+          <w:lang w:eastAsia="pt-BR"/>
+          <w14:ligatures w14:val="none"/>
+        </w:rPr>
         <w:t xml:space="preserve">Setores e KPIs </w:t>
       </w:r>
       <w:r>
@@ -1970,108 +2181,6 @@
     </w:p>
     <w:p>
       <w:pPr>
-        <w:numPr>
-          <w:ilvl w:val="0"/>
-          <w:numId w:val="2"/>
-        </w:numPr>
-        <w:pBdr>
-          <w:top w:val="single" w:sz="2" w:space="0" w:color="D9D9E3"/>
-          <w:left w:val="single" w:sz="2" w:space="5" w:color="D9D9E3"/>
-          <w:bottom w:val="single" w:sz="2" w:space="0" w:color="D9D9E3"/>
-          <w:right w:val="single" w:sz="2" w:space="0" w:color="D9D9E3"/>
-        </w:pBdr>
-        <w:spacing w:after="0" w:line="240" w:lineRule="auto"/>
-        <w:rPr>
-          <w:rFonts w:ascii="Segoe UI" w:eastAsia="Times New Roman" w:hAnsi="Segoe UI" w:cs="Segoe UI"/>
-          <w:kern w:val="0"/>
-          <w:sz w:val="21"/>
-          <w:szCs w:val="21"/>
-          <w:lang w:eastAsia="pt-BR"/>
-          <w14:ligatures w14:val="none"/>
-        </w:rPr>
-      </w:pPr>
-      <w:r>
-        <w:rPr>
-          <w:rFonts w:ascii="Segoe UI" w:eastAsia="Times New Roman" w:hAnsi="Segoe UI" w:cs="Segoe UI"/>
-          <w:kern w:val="0"/>
-          <w:sz w:val="21"/>
-          <w:szCs w:val="21"/>
-          <w:lang w:eastAsia="pt-BR"/>
-          <w14:ligatures w14:val="none"/>
-        </w:rPr>
-        <w:t>Relatórios e Dashboards</w:t>
-      </w:r>
-    </w:p>
-    <w:p>
-      <w:pPr>
-        <w:numPr>
-          <w:ilvl w:val="0"/>
-          <w:numId w:val="2"/>
-        </w:numPr>
-        <w:pBdr>
-          <w:top w:val="single" w:sz="2" w:space="0" w:color="D9D9E3"/>
-          <w:left w:val="single" w:sz="2" w:space="5" w:color="D9D9E3"/>
-          <w:bottom w:val="single" w:sz="2" w:space="0" w:color="D9D9E3"/>
-          <w:right w:val="single" w:sz="2" w:space="0" w:color="D9D9E3"/>
-        </w:pBdr>
-        <w:spacing w:after="0" w:line="240" w:lineRule="auto"/>
-        <w:rPr>
-          <w:rFonts w:ascii="Segoe UI" w:eastAsia="Times New Roman" w:hAnsi="Segoe UI" w:cs="Segoe UI"/>
-          <w:kern w:val="0"/>
-          <w:sz w:val="21"/>
-          <w:szCs w:val="21"/>
-          <w:lang w:eastAsia="pt-BR"/>
-          <w14:ligatures w14:val="none"/>
-        </w:rPr>
-      </w:pPr>
-      <w:r>
-        <w:rPr>
-          <w:rFonts w:ascii="Segoe UI" w:eastAsia="Times New Roman" w:hAnsi="Segoe UI" w:cs="Segoe UI"/>
-          <w:kern w:val="0"/>
-          <w:sz w:val="21"/>
-          <w:szCs w:val="21"/>
-          <w:lang w:eastAsia="pt-BR"/>
-          <w14:ligatures w14:val="none"/>
-        </w:rPr>
-        <w:t>Conciliar dados entre planilhas</w:t>
-      </w:r>
-    </w:p>
-    <w:p>
-      <w:pPr>
-        <w:numPr>
-          <w:ilvl w:val="0"/>
-          <w:numId w:val="2"/>
-        </w:numPr>
-        <w:pBdr>
-          <w:top w:val="single" w:sz="2" w:space="0" w:color="D9D9E3"/>
-          <w:left w:val="single" w:sz="2" w:space="5" w:color="D9D9E3"/>
-          <w:bottom w:val="single" w:sz="2" w:space="0" w:color="D9D9E3"/>
-          <w:right w:val="single" w:sz="2" w:space="0" w:color="D9D9E3"/>
-        </w:pBdr>
-        <w:spacing w:after="0" w:line="240" w:lineRule="auto"/>
-        <w:rPr>
-          <w:rFonts w:ascii="Segoe UI" w:eastAsia="Times New Roman" w:hAnsi="Segoe UI" w:cs="Segoe UI"/>
-          <w:kern w:val="0"/>
-          <w:sz w:val="21"/>
-          <w:szCs w:val="21"/>
-          <w:lang w:eastAsia="pt-BR"/>
-          <w14:ligatures w14:val="none"/>
-        </w:rPr>
-      </w:pPr>
-      <w:r>
-        <w:rPr>
-          <w:rFonts w:ascii="Segoe UI" w:eastAsia="Times New Roman" w:hAnsi="Segoe UI" w:cs="Segoe UI"/>
-          <w:kern w:val="0"/>
-          <w:sz w:val="21"/>
-          <w:szCs w:val="21"/>
-          <w:lang w:eastAsia="pt-BR"/>
-          <w14:ligatures w14:val="none"/>
-        </w:rPr>
-        <w:t>Otimização de Tarefas (Power Query e Macros)</w:t>
-      </w:r>
-    </w:p>
-    <w:p>
-      <w:pPr>
         <w:pBdr>
           <w:top w:val="single" w:sz="2" w:space="0" w:color="D9D9E3"/>
           <w:left w:val="single" w:sz="2" w:space="0" w:color="D9D9E3"/>
@@ -2099,7 +2208,6 @@
         </w:rPr>
         <w:t xml:space="preserve">Módulo 3: </w:t>
       </w:r>
-      <w:bookmarkStart w:id="0" w:name="_Hlk156766915"/>
       <w:r>
         <w:rPr>
           <w:rFonts w:ascii="Segoe UI" w:eastAsia="Times New Roman" w:hAnsi="Segoe UI" w:cs="Segoe UI"/>
@@ -2111,9 +2219,19 @@
           <w:lang w:eastAsia="pt-BR"/>
           <w14:ligatures w14:val="none"/>
         </w:rPr>
-        <w:t>Business Intelligence</w:t>
-      </w:r>
-      <w:bookmarkEnd w:id="0"/>
+        <w:t>Power BI</w:t>
+      </w:r>
+      <w:r>
+        <w:rPr>
+          <w:rFonts w:ascii="Segoe UI" w:eastAsia="Times New Roman" w:hAnsi="Segoe UI" w:cs="Segoe UI"/>
+          <w:kern w:val="0"/>
+          <w:sz w:val="21"/>
+          <w:szCs w:val="21"/>
+          <w:lang w:eastAsia="pt-BR"/>
+          <w14:ligatures w14:val="none"/>
+        </w:rPr>
+        <w:t xml:space="preserve"> </w:t>
+      </w:r>
       <w:r>
         <w:rPr>
           <w:rFonts w:ascii="Segoe UI" w:eastAsia="Times New Roman" w:hAnsi="Segoe UI" w:cs="Segoe UI"/>
@@ -2125,8 +2243,20 @@
           <w:lang w:eastAsia="pt-BR"/>
           <w14:ligatures w14:val="none"/>
         </w:rPr>
-        <w:t xml:space="preserve"> com </w:t>
-      </w:r>
+        <w:t>para</w:t>
+      </w:r>
+      <w:r>
+        <w:rPr>
+          <w:rFonts w:ascii="Segoe UI" w:eastAsia="Times New Roman" w:hAnsi="Segoe UI" w:cs="Segoe UI"/>
+          <w:kern w:val="0"/>
+          <w:sz w:val="21"/>
+          <w:szCs w:val="21"/>
+          <w:lang w:eastAsia="pt-BR"/>
+          <w14:ligatures w14:val="none"/>
+        </w:rPr>
+        <w:t xml:space="preserve"> </w:t>
+      </w:r>
+      <w:bookmarkStart w:id="0" w:name="_Hlk156766915"/>
       <w:r>
         <w:rPr>
           <w:rFonts w:ascii="Segoe UI" w:eastAsia="Times New Roman" w:hAnsi="Segoe UI" w:cs="Segoe UI"/>
@@ -2138,18 +2268,30 @@
           <w:lang w:eastAsia="pt-BR"/>
           <w14:ligatures w14:val="none"/>
         </w:rPr>
-        <w:t>Power BI</w:t>
-      </w:r>
-      <w:r>
-        <w:rPr>
-          <w:rFonts w:ascii="Segoe UI" w:eastAsia="Times New Roman" w:hAnsi="Segoe UI" w:cs="Segoe UI"/>
-          <w:kern w:val="0"/>
-          <w:sz w:val="21"/>
-          <w:szCs w:val="21"/>
-          <w:lang w:eastAsia="pt-BR"/>
-          <w14:ligatures w14:val="none"/>
-        </w:rPr>
-        <w:t xml:space="preserve"> (40 horas)</w:t>
+        <w:t>Business Intelligence</w:t>
+      </w:r>
+      <w:bookmarkEnd w:id="0"/>
+      <w:r>
+        <w:rPr>
+          <w:rFonts w:ascii="Segoe UI" w:eastAsia="Times New Roman" w:hAnsi="Segoe UI" w:cs="Segoe UI"/>
+          <w:kern w:val="0"/>
+          <w:sz w:val="21"/>
+          <w:szCs w:val="21"/>
+          <w:lang w:eastAsia="pt-BR"/>
+          <w14:ligatures w14:val="none"/>
+        </w:rPr>
+        <w:t xml:space="preserve"> </w:t>
+      </w:r>
+      <w:r>
+        <w:rPr>
+          <w:rFonts w:ascii="Segoe UI" w:eastAsia="Times New Roman" w:hAnsi="Segoe UI" w:cs="Segoe UI"/>
+          <w:kern w:val="0"/>
+          <w:sz w:val="21"/>
+          <w:szCs w:val="21"/>
+          <w:lang w:eastAsia="pt-BR"/>
+          <w14:ligatures w14:val="none"/>
+        </w:rPr>
+        <w:t>(40 horas)</w:t>
       </w:r>
       <w:r>
         <w:rPr>
@@ -2494,6 +2636,95 @@
           <w:lang w:eastAsia="pt-BR"/>
           <w14:ligatures w14:val="none"/>
         </w:rPr>
+        <w:t xml:space="preserve">Engenharia de </w:t>
+      </w:r>
+      <w:r>
+        <w:rPr>
+          <w:rFonts w:ascii="Segoe UI" w:eastAsia="Times New Roman" w:hAnsi="Segoe UI" w:cs="Segoe UI"/>
+          <w:kern w:val="0"/>
+          <w:sz w:val="21"/>
+          <w:szCs w:val="21"/>
+          <w:lang w:eastAsia="pt-BR"/>
+          <w14:ligatures w14:val="none"/>
+        </w:rPr>
+        <w:t>A</w:t>
+      </w:r>
+      <w:r>
+        <w:rPr>
+          <w:rFonts w:ascii="Segoe UI" w:eastAsia="Times New Roman" w:hAnsi="Segoe UI" w:cs="Segoe UI"/>
+          <w:kern w:val="0"/>
+          <w:sz w:val="21"/>
+          <w:szCs w:val="21"/>
+          <w:lang w:eastAsia="pt-BR"/>
+          <w14:ligatures w14:val="none"/>
+        </w:rPr>
+        <w:t>tributos e</w:t>
+      </w:r>
+      <w:r>
+        <w:rPr>
+          <w:rFonts w:ascii="Segoe UI" w:eastAsia="Times New Roman" w:hAnsi="Segoe UI" w:cs="Segoe UI"/>
+          <w:kern w:val="0"/>
+          <w:sz w:val="21"/>
+          <w:szCs w:val="21"/>
+          <w:lang w:eastAsia="pt-BR"/>
+          <w14:ligatures w14:val="none"/>
+        </w:rPr>
+        <w:t xml:space="preserve"> </w:t>
+      </w:r>
+      <w:r>
+        <w:rPr>
+          <w:rFonts w:ascii="Segoe UI" w:eastAsia="Times New Roman" w:hAnsi="Segoe UI" w:cs="Segoe UI"/>
+          <w:kern w:val="0"/>
+          <w:sz w:val="21"/>
+          <w:szCs w:val="21"/>
+          <w:lang w:eastAsia="pt-BR"/>
+          <w14:ligatures w14:val="none"/>
+        </w:rPr>
+        <w:t>L</w:t>
+      </w:r>
+      <w:r>
+        <w:rPr>
+          <w:rFonts w:ascii="Segoe UI" w:eastAsia="Times New Roman" w:hAnsi="Segoe UI" w:cs="Segoe UI"/>
+          <w:kern w:val="0"/>
+          <w:sz w:val="21"/>
+          <w:szCs w:val="21"/>
+          <w:lang w:eastAsia="pt-BR"/>
+          <w14:ligatures w14:val="none"/>
+        </w:rPr>
+        <w:t>inguagem M</w:t>
+      </w:r>
+    </w:p>
+    <w:p>
+      <w:pPr>
+        <w:numPr>
+          <w:ilvl w:val="0"/>
+          <w:numId w:val="3"/>
+        </w:numPr>
+        <w:pBdr>
+          <w:top w:val="single" w:sz="2" w:space="0" w:color="D9D9E3"/>
+          <w:left w:val="single" w:sz="2" w:space="5" w:color="D9D9E3"/>
+          <w:bottom w:val="single" w:sz="2" w:space="0" w:color="D9D9E3"/>
+          <w:right w:val="single" w:sz="2" w:space="0" w:color="D9D9E3"/>
+        </w:pBdr>
+        <w:spacing w:after="0" w:line="240" w:lineRule="auto"/>
+        <w:rPr>
+          <w:rFonts w:ascii="Segoe UI" w:eastAsia="Times New Roman" w:hAnsi="Segoe UI" w:cs="Segoe UI"/>
+          <w:kern w:val="0"/>
+          <w:sz w:val="21"/>
+          <w:szCs w:val="21"/>
+          <w:lang w:eastAsia="pt-BR"/>
+          <w14:ligatures w14:val="none"/>
+        </w:rPr>
+      </w:pPr>
+      <w:r>
+        <w:rPr>
+          <w:rFonts w:ascii="Segoe UI" w:eastAsia="Times New Roman" w:hAnsi="Segoe UI" w:cs="Segoe UI"/>
+          <w:kern w:val="0"/>
+          <w:sz w:val="21"/>
+          <w:szCs w:val="21"/>
+          <w:lang w:eastAsia="pt-BR"/>
+          <w14:ligatures w14:val="none"/>
+        </w:rPr>
         <w:t>Criação de visualizações e relatórios interativos</w:t>
       </w:r>
     </w:p>
@@ -2807,7 +3038,7 @@
           <w:lang w:eastAsia="pt-BR"/>
           <w14:ligatures w14:val="none"/>
         </w:rPr>
-        <w:t>Lógica de programação com</w:t>
+        <w:t xml:space="preserve">Lógica de </w:t>
       </w:r>
       <w:r>
         <w:rPr>
@@ -2820,477 +3051,7 @@
           <w:lang w:eastAsia="pt-BR"/>
           <w14:ligatures w14:val="none"/>
         </w:rPr>
-        <w:t xml:space="preserve"> Python</w:t>
-      </w:r>
-      <w:r>
-        <w:rPr>
-          <w:rFonts w:ascii="Segoe UI" w:eastAsia="Times New Roman" w:hAnsi="Segoe UI" w:cs="Segoe UI"/>
-          <w:kern w:val="0"/>
-          <w:sz w:val="21"/>
-          <w:szCs w:val="21"/>
-          <w:lang w:eastAsia="pt-BR"/>
-          <w14:ligatures w14:val="none"/>
-        </w:rPr>
-        <w:t xml:space="preserve"> (</w:t>
-      </w:r>
-      <w:r>
-        <w:rPr>
-          <w:rFonts w:ascii="Segoe UI" w:eastAsia="Times New Roman" w:hAnsi="Segoe UI" w:cs="Segoe UI"/>
-          <w:kern w:val="0"/>
-          <w:sz w:val="21"/>
-          <w:szCs w:val="21"/>
-          <w:lang w:eastAsia="pt-BR"/>
-          <w14:ligatures w14:val="none"/>
-        </w:rPr>
-        <w:t>3</w:t>
-      </w:r>
-      <w:r>
-        <w:rPr>
-          <w:rFonts w:ascii="Segoe UI" w:eastAsia="Times New Roman" w:hAnsi="Segoe UI" w:cs="Segoe UI"/>
-          <w:kern w:val="0"/>
-          <w:sz w:val="21"/>
-          <w:szCs w:val="21"/>
-          <w:lang w:eastAsia="pt-BR"/>
-          <w14:ligatures w14:val="none"/>
-        </w:rPr>
-        <w:t>0 horas)</w:t>
-      </w:r>
-    </w:p>
-    <w:p>
-      <w:pPr>
-        <w:numPr>
-          <w:ilvl w:val="0"/>
-          <w:numId w:val="4"/>
-        </w:numPr>
-        <w:pBdr>
-          <w:top w:val="single" w:sz="2" w:space="0" w:color="D9D9E3"/>
-          <w:left w:val="single" w:sz="2" w:space="5" w:color="D9D9E3"/>
-          <w:bottom w:val="single" w:sz="2" w:space="0" w:color="D9D9E3"/>
-          <w:right w:val="single" w:sz="2" w:space="0" w:color="D9D9E3"/>
-        </w:pBdr>
-        <w:spacing w:after="0" w:line="240" w:lineRule="auto"/>
-        <w:rPr>
-          <w:rFonts w:ascii="Segoe UI" w:eastAsia="Times New Roman" w:hAnsi="Segoe UI" w:cs="Segoe UI"/>
-          <w:kern w:val="0"/>
-          <w:sz w:val="21"/>
-          <w:szCs w:val="21"/>
-          <w:lang w:eastAsia="pt-BR"/>
-          <w14:ligatures w14:val="none"/>
-        </w:rPr>
-      </w:pPr>
-      <w:r>
-        <w:rPr>
-          <w:rFonts w:ascii="Segoe UI" w:eastAsia="Times New Roman" w:hAnsi="Segoe UI" w:cs="Segoe UI"/>
-          <w:kern w:val="0"/>
-          <w:sz w:val="21"/>
-          <w:szCs w:val="21"/>
-          <w:lang w:eastAsia="pt-BR"/>
-          <w14:ligatures w14:val="none"/>
-        </w:rPr>
-        <w:t xml:space="preserve">Introdução à programação </w:t>
-      </w:r>
-      <w:r>
-        <w:t xml:space="preserve">e </w:t>
-      </w:r>
-      <w:r>
-        <w:rPr>
-          <w:rFonts w:ascii="Segoe UI" w:eastAsia="Times New Roman" w:hAnsi="Segoe UI" w:cs="Segoe UI"/>
-          <w:kern w:val="0"/>
-          <w:sz w:val="21"/>
-          <w:szCs w:val="21"/>
-          <w:lang w:eastAsia="pt-BR"/>
-          <w14:ligatures w14:val="none"/>
-        </w:rPr>
-        <w:t>configuração do ambiente</w:t>
-      </w:r>
-    </w:p>
-    <w:p>
-      <w:pPr>
-        <w:numPr>
-          <w:ilvl w:val="0"/>
-          <w:numId w:val="4"/>
-        </w:numPr>
-        <w:pBdr>
-          <w:top w:val="single" w:sz="2" w:space="0" w:color="D9D9E3"/>
-          <w:left w:val="single" w:sz="2" w:space="5" w:color="D9D9E3"/>
-          <w:bottom w:val="single" w:sz="2" w:space="0" w:color="D9D9E3"/>
-          <w:right w:val="single" w:sz="2" w:space="0" w:color="D9D9E3"/>
-        </w:pBdr>
-        <w:spacing w:after="0" w:line="240" w:lineRule="auto"/>
-        <w:rPr>
-          <w:rFonts w:ascii="Segoe UI" w:eastAsia="Times New Roman" w:hAnsi="Segoe UI" w:cs="Segoe UI"/>
-          <w:kern w:val="0"/>
-          <w:sz w:val="21"/>
-          <w:szCs w:val="21"/>
-          <w:lang w:eastAsia="pt-BR"/>
-          <w14:ligatures w14:val="none"/>
-        </w:rPr>
-      </w:pPr>
-      <w:r>
-        <w:rPr>
-          <w:rFonts w:ascii="Segoe UI" w:eastAsia="Times New Roman" w:hAnsi="Segoe UI" w:cs="Segoe UI"/>
-          <w:kern w:val="0"/>
-          <w:sz w:val="21"/>
-          <w:szCs w:val="21"/>
-          <w:lang w:eastAsia="pt-BR"/>
-          <w14:ligatures w14:val="none"/>
-        </w:rPr>
-        <w:t>Tipos primitivos</w:t>
-      </w:r>
-      <w:r>
-        <w:rPr>
-          <w:rFonts w:ascii="Segoe UI" w:eastAsia="Times New Roman" w:hAnsi="Segoe UI" w:cs="Segoe UI"/>
-          <w:kern w:val="0"/>
-          <w:sz w:val="21"/>
-          <w:szCs w:val="21"/>
-          <w:lang w:eastAsia="pt-BR"/>
-          <w14:ligatures w14:val="none"/>
-        </w:rPr>
-        <w:t xml:space="preserve"> e estruturas</w:t>
-      </w:r>
-      <w:r>
-        <w:rPr>
-          <w:rFonts w:ascii="Segoe UI" w:eastAsia="Times New Roman" w:hAnsi="Segoe UI" w:cs="Segoe UI"/>
-          <w:kern w:val="0"/>
-          <w:sz w:val="21"/>
-          <w:szCs w:val="21"/>
-          <w:lang w:eastAsia="pt-BR"/>
-          <w14:ligatures w14:val="none"/>
-        </w:rPr>
-        <w:t xml:space="preserve"> de dados (strings, numéricos, boolean, listas, tuplas, dicionários)</w:t>
-      </w:r>
-    </w:p>
-    <w:p>
-      <w:pPr>
-        <w:numPr>
-          <w:ilvl w:val="0"/>
-          <w:numId w:val="4"/>
-        </w:numPr>
-        <w:pBdr>
-          <w:top w:val="single" w:sz="2" w:space="0" w:color="D9D9E3"/>
-          <w:left w:val="single" w:sz="2" w:space="5" w:color="D9D9E3"/>
-          <w:bottom w:val="single" w:sz="2" w:space="0" w:color="D9D9E3"/>
-          <w:right w:val="single" w:sz="2" w:space="0" w:color="D9D9E3"/>
-        </w:pBdr>
-        <w:spacing w:after="0" w:line="240" w:lineRule="auto"/>
-        <w:rPr>
-          <w:rFonts w:ascii="Segoe UI" w:eastAsia="Times New Roman" w:hAnsi="Segoe UI" w:cs="Segoe UI"/>
-          <w:kern w:val="0"/>
-          <w:sz w:val="21"/>
-          <w:szCs w:val="21"/>
-          <w:lang w:eastAsia="pt-BR"/>
-          <w14:ligatures w14:val="none"/>
-        </w:rPr>
-      </w:pPr>
-      <w:r>
-        <w:rPr>
-          <w:rFonts w:ascii="Segoe UI" w:eastAsia="Times New Roman" w:hAnsi="Segoe UI" w:cs="Segoe UI"/>
-          <w:kern w:val="0"/>
-          <w:sz w:val="21"/>
-          <w:szCs w:val="21"/>
-          <w:lang w:eastAsia="pt-BR"/>
-          <w14:ligatures w14:val="none"/>
-        </w:rPr>
-        <w:t xml:space="preserve">Operadores </w:t>
-      </w:r>
-      <w:r>
-        <w:rPr>
-          <w:rFonts w:ascii="Segoe UI" w:eastAsia="Times New Roman" w:hAnsi="Segoe UI" w:cs="Segoe UI"/>
-          <w:kern w:val="0"/>
-          <w:sz w:val="21"/>
-          <w:szCs w:val="21"/>
-          <w:lang w:eastAsia="pt-BR"/>
-          <w14:ligatures w14:val="none"/>
-        </w:rPr>
-        <w:t>Aritméticos</w:t>
-      </w:r>
-      <w:r>
-        <w:rPr>
-          <w:rFonts w:ascii="Segoe UI" w:eastAsia="Times New Roman" w:hAnsi="Segoe UI" w:cs="Segoe UI"/>
-          <w:kern w:val="0"/>
-          <w:sz w:val="21"/>
-          <w:szCs w:val="21"/>
-          <w:lang w:eastAsia="pt-BR"/>
-          <w14:ligatures w14:val="none"/>
-        </w:rPr>
-        <w:t>, de Atribuição, de Comparação e Lógicos</w:t>
-      </w:r>
-    </w:p>
-    <w:p>
-      <w:pPr>
-        <w:numPr>
-          <w:ilvl w:val="0"/>
-          <w:numId w:val="4"/>
-        </w:numPr>
-        <w:pBdr>
-          <w:top w:val="single" w:sz="2" w:space="0" w:color="D9D9E3"/>
-          <w:left w:val="single" w:sz="2" w:space="5" w:color="D9D9E3"/>
-          <w:bottom w:val="single" w:sz="2" w:space="0" w:color="D9D9E3"/>
-          <w:right w:val="single" w:sz="2" w:space="0" w:color="D9D9E3"/>
-        </w:pBdr>
-        <w:spacing w:after="0" w:line="240" w:lineRule="auto"/>
-        <w:rPr>
-          <w:rFonts w:ascii="Segoe UI" w:eastAsia="Times New Roman" w:hAnsi="Segoe UI" w:cs="Segoe UI"/>
-          <w:kern w:val="0"/>
-          <w:sz w:val="21"/>
-          <w:szCs w:val="21"/>
-          <w:lang w:eastAsia="pt-BR"/>
-          <w14:ligatures w14:val="none"/>
-        </w:rPr>
-      </w:pPr>
-      <w:r>
-        <w:rPr>
-          <w:rFonts w:ascii="Segoe UI" w:eastAsia="Times New Roman" w:hAnsi="Segoe UI" w:cs="Segoe UI"/>
-          <w:kern w:val="0"/>
-          <w:sz w:val="21"/>
-          <w:szCs w:val="21"/>
-          <w:lang w:eastAsia="pt-BR"/>
-          <w14:ligatures w14:val="none"/>
-        </w:rPr>
-        <w:t>Funções e módulos</w:t>
-      </w:r>
-    </w:p>
-    <w:p>
-      <w:pPr>
-        <w:numPr>
-          <w:ilvl w:val="0"/>
-          <w:numId w:val="4"/>
-        </w:numPr>
-        <w:pBdr>
-          <w:top w:val="single" w:sz="2" w:space="0" w:color="D9D9E3"/>
-          <w:left w:val="single" w:sz="2" w:space="5" w:color="D9D9E3"/>
-          <w:bottom w:val="single" w:sz="2" w:space="0" w:color="D9D9E3"/>
-          <w:right w:val="single" w:sz="2" w:space="0" w:color="D9D9E3"/>
-        </w:pBdr>
-        <w:spacing w:after="0" w:line="240" w:lineRule="auto"/>
-        <w:rPr>
-          <w:rFonts w:ascii="Segoe UI" w:eastAsia="Times New Roman" w:hAnsi="Segoe UI" w:cs="Segoe UI"/>
-          <w:kern w:val="0"/>
-          <w:sz w:val="21"/>
-          <w:szCs w:val="21"/>
-          <w:lang w:eastAsia="pt-BR"/>
-          <w14:ligatures w14:val="none"/>
-        </w:rPr>
-      </w:pPr>
-      <w:r>
-        <w:rPr>
-          <w:rFonts w:ascii="Segoe UI" w:eastAsia="Times New Roman" w:hAnsi="Segoe UI" w:cs="Segoe UI"/>
-          <w:kern w:val="0"/>
-          <w:sz w:val="21"/>
-          <w:szCs w:val="21"/>
-          <w:lang w:eastAsia="pt-BR"/>
-          <w14:ligatures w14:val="none"/>
-        </w:rPr>
-        <w:t>M</w:t>
-      </w:r>
-      <w:r>
-        <w:rPr>
-          <w:rFonts w:ascii="Segoe UI" w:eastAsia="Times New Roman" w:hAnsi="Segoe UI" w:cs="Segoe UI"/>
-          <w:kern w:val="0"/>
-          <w:sz w:val="21"/>
-          <w:szCs w:val="21"/>
-          <w:lang w:eastAsia="pt-BR"/>
-          <w14:ligatures w14:val="none"/>
-        </w:rPr>
-        <w:t>anipulação de dados e m</w:t>
-      </w:r>
-      <w:r>
-        <w:rPr>
-          <w:rFonts w:ascii="Segoe UI" w:eastAsia="Times New Roman" w:hAnsi="Segoe UI" w:cs="Segoe UI"/>
-          <w:kern w:val="0"/>
-          <w:sz w:val="21"/>
-          <w:szCs w:val="21"/>
-          <w:lang w:eastAsia="pt-BR"/>
-          <w14:ligatures w14:val="none"/>
-        </w:rPr>
-        <w:t xml:space="preserve">étodos para </w:t>
-      </w:r>
-      <w:r>
-        <w:rPr>
-          <w:rFonts w:ascii="Segoe UI" w:eastAsia="Times New Roman" w:hAnsi="Segoe UI" w:cs="Segoe UI"/>
-          <w:kern w:val="0"/>
-          <w:sz w:val="21"/>
-          <w:szCs w:val="21"/>
-          <w:lang w:eastAsia="pt-BR"/>
-          <w14:ligatures w14:val="none"/>
-        </w:rPr>
-        <w:t>strings, numéricos, listas, dicionários</w:t>
-      </w:r>
-    </w:p>
-    <w:p>
-      <w:pPr>
-        <w:numPr>
-          <w:ilvl w:val="0"/>
-          <w:numId w:val="4"/>
-        </w:numPr>
-        <w:pBdr>
-          <w:top w:val="single" w:sz="2" w:space="0" w:color="D9D9E3"/>
-          <w:left w:val="single" w:sz="2" w:space="5" w:color="D9D9E3"/>
-          <w:bottom w:val="single" w:sz="2" w:space="0" w:color="D9D9E3"/>
-          <w:right w:val="single" w:sz="2" w:space="0" w:color="D9D9E3"/>
-        </w:pBdr>
-        <w:spacing w:after="0" w:line="240" w:lineRule="auto"/>
-        <w:rPr>
-          <w:rFonts w:ascii="Segoe UI" w:eastAsia="Times New Roman" w:hAnsi="Segoe UI" w:cs="Segoe UI"/>
-          <w:kern w:val="0"/>
-          <w:sz w:val="21"/>
-          <w:szCs w:val="21"/>
-          <w:lang w:eastAsia="pt-BR"/>
-          <w14:ligatures w14:val="none"/>
-        </w:rPr>
-      </w:pPr>
-      <w:r>
-        <w:rPr>
-          <w:rFonts w:ascii="Segoe UI" w:eastAsia="Times New Roman" w:hAnsi="Segoe UI" w:cs="Segoe UI"/>
-          <w:kern w:val="0"/>
-          <w:sz w:val="21"/>
-          <w:szCs w:val="21"/>
-          <w:lang w:eastAsia="pt-BR"/>
-          <w14:ligatures w14:val="none"/>
-        </w:rPr>
-        <w:t>Estruturas de controle (condicionais e loops)</w:t>
-      </w:r>
-      <w:r>
-        <w:rPr>
-          <w:rFonts w:ascii="Segoe UI" w:eastAsia="Times New Roman" w:hAnsi="Segoe UI" w:cs="Segoe UI"/>
-          <w:kern w:val="0"/>
-          <w:sz w:val="21"/>
-          <w:szCs w:val="21"/>
-          <w:lang w:eastAsia="pt-BR"/>
-          <w14:ligatures w14:val="none"/>
-        </w:rPr>
-        <w:t xml:space="preserve"> e </w:t>
-      </w:r>
-      <w:r>
-        <w:rPr>
-          <w:rFonts w:ascii="Segoe UI" w:eastAsia="Times New Roman" w:hAnsi="Segoe UI" w:cs="Segoe UI"/>
-          <w:kern w:val="0"/>
-          <w:sz w:val="21"/>
-          <w:szCs w:val="21"/>
-          <w:lang w:eastAsia="pt-BR"/>
-          <w14:ligatures w14:val="none"/>
-        </w:rPr>
-        <w:t>tratamento de erros</w:t>
-      </w:r>
-    </w:p>
-    <w:p>
-      <w:pPr>
-        <w:numPr>
-          <w:ilvl w:val="0"/>
-          <w:numId w:val="4"/>
-        </w:numPr>
-        <w:pBdr>
-          <w:top w:val="single" w:sz="2" w:space="0" w:color="D9D9E3"/>
-          <w:left w:val="single" w:sz="2" w:space="5" w:color="D9D9E3"/>
-          <w:bottom w:val="single" w:sz="2" w:space="0" w:color="D9D9E3"/>
-          <w:right w:val="single" w:sz="2" w:space="0" w:color="D9D9E3"/>
-        </w:pBdr>
-        <w:spacing w:after="0" w:line="240" w:lineRule="auto"/>
-        <w:rPr>
-          <w:rFonts w:ascii="Segoe UI" w:eastAsia="Times New Roman" w:hAnsi="Segoe UI" w:cs="Segoe UI"/>
-          <w:kern w:val="0"/>
-          <w:sz w:val="21"/>
-          <w:szCs w:val="21"/>
-          <w:lang w:eastAsia="pt-BR"/>
-          <w14:ligatures w14:val="none"/>
-        </w:rPr>
-      </w:pPr>
-      <w:r>
-        <w:rPr>
-          <w:rFonts w:ascii="Segoe UI" w:eastAsia="Times New Roman" w:hAnsi="Segoe UI" w:cs="Segoe UI"/>
-          <w:kern w:val="0"/>
-          <w:sz w:val="21"/>
-          <w:szCs w:val="21"/>
-          <w:lang w:eastAsia="pt-BR"/>
-          <w14:ligatures w14:val="none"/>
-        </w:rPr>
-        <w:t>Manipulação de arquivos e tratamento de dados</w:t>
-      </w:r>
-    </w:p>
-    <w:p>
-      <w:pPr>
-        <w:numPr>
-          <w:ilvl w:val="0"/>
-          <w:numId w:val="4"/>
-        </w:numPr>
-        <w:pBdr>
-          <w:top w:val="single" w:sz="2" w:space="0" w:color="D9D9E3"/>
-          <w:left w:val="single" w:sz="2" w:space="5" w:color="D9D9E3"/>
-          <w:bottom w:val="single" w:sz="2" w:space="0" w:color="D9D9E3"/>
-          <w:right w:val="single" w:sz="2" w:space="0" w:color="D9D9E3"/>
-        </w:pBdr>
-        <w:spacing w:after="0" w:line="240" w:lineRule="auto"/>
-        <w:rPr>
-          <w:rFonts w:ascii="Segoe UI" w:eastAsia="Times New Roman" w:hAnsi="Segoe UI" w:cs="Segoe UI"/>
-          <w:kern w:val="0"/>
-          <w:sz w:val="21"/>
-          <w:szCs w:val="21"/>
-          <w:lang w:eastAsia="pt-BR"/>
-          <w14:ligatures w14:val="none"/>
-        </w:rPr>
-      </w:pPr>
-      <w:r>
-        <w:rPr>
-          <w:rFonts w:ascii="Segoe UI" w:eastAsia="Times New Roman" w:hAnsi="Segoe UI" w:cs="Segoe UI"/>
-          <w:kern w:val="0"/>
-          <w:sz w:val="21"/>
-          <w:szCs w:val="21"/>
-          <w:lang w:eastAsia="pt-BR"/>
-          <w14:ligatures w14:val="none"/>
-        </w:rPr>
-        <w:t>Programação Orientada a Objeto</w:t>
-      </w:r>
-    </w:p>
-    <w:p>
-      <w:pPr>
-        <w:pBdr>
-          <w:top w:val="single" w:sz="2" w:space="0" w:color="D9D9E3"/>
-          <w:left w:val="single" w:sz="2" w:space="0" w:color="D9D9E3"/>
-          <w:bottom w:val="single" w:sz="2" w:space="0" w:color="D9D9E3"/>
-          <w:right w:val="single" w:sz="2" w:space="0" w:color="D9D9E3"/>
-        </w:pBdr>
-        <w:spacing w:before="300" w:after="300" w:line="240" w:lineRule="auto"/>
-        <w:rPr>
-          <w:rFonts w:ascii="Segoe UI" w:eastAsia="Times New Roman" w:hAnsi="Segoe UI" w:cs="Segoe UI"/>
-          <w:kern w:val="0"/>
-          <w:sz w:val="21"/>
-          <w:szCs w:val="21"/>
-          <w:lang w:eastAsia="pt-BR"/>
-          <w14:ligatures w14:val="none"/>
-        </w:rPr>
-      </w:pPr>
-      <w:r>
-        <w:rPr>
-          <w:rFonts w:ascii="Segoe UI" w:eastAsia="Times New Roman" w:hAnsi="Segoe UI" w:cs="Segoe UI"/>
-          <w:kern w:val="0"/>
-          <w:sz w:val="21"/>
-          <w:szCs w:val="21"/>
-          <w:lang w:eastAsia="pt-BR"/>
-          <w14:ligatures w14:val="none"/>
-        </w:rPr>
-        <w:t xml:space="preserve">Módulo </w:t>
-      </w:r>
-      <w:r>
-        <w:rPr>
-          <w:rFonts w:ascii="Segoe UI" w:eastAsia="Times New Roman" w:hAnsi="Segoe UI" w:cs="Segoe UI"/>
-          <w:kern w:val="0"/>
-          <w:sz w:val="21"/>
-          <w:szCs w:val="21"/>
-          <w:lang w:eastAsia="pt-BR"/>
-          <w14:ligatures w14:val="none"/>
-        </w:rPr>
-        <w:t>5</w:t>
-      </w:r>
-      <w:r>
-        <w:rPr>
-          <w:rFonts w:ascii="Segoe UI" w:eastAsia="Times New Roman" w:hAnsi="Segoe UI" w:cs="Segoe UI"/>
-          <w:kern w:val="0"/>
-          <w:sz w:val="21"/>
-          <w:szCs w:val="21"/>
-          <w:lang w:eastAsia="pt-BR"/>
-          <w14:ligatures w14:val="none"/>
-        </w:rPr>
-        <w:t xml:space="preserve">: </w:t>
+        <w:t>P</w:t>
       </w:r>
       <w:r>
         <w:rPr>
@@ -3303,318 +3064,7 @@
           <w:lang w:eastAsia="pt-BR"/>
           <w14:ligatures w14:val="none"/>
         </w:rPr>
-        <w:t>Python para Análise de Dados</w:t>
-      </w:r>
-      <w:r>
-        <w:rPr>
-          <w:rFonts w:ascii="Segoe UI" w:eastAsia="Times New Roman" w:hAnsi="Segoe UI" w:cs="Segoe UI"/>
-          <w:kern w:val="0"/>
-          <w:sz w:val="21"/>
-          <w:szCs w:val="21"/>
-          <w:lang w:eastAsia="pt-BR"/>
-          <w14:ligatures w14:val="none"/>
-        </w:rPr>
-        <w:t xml:space="preserve"> (60 horas)</w:t>
-      </w:r>
-    </w:p>
-    <w:p>
-      <w:pPr>
-        <w:numPr>
-          <w:ilvl w:val="0"/>
-          <w:numId w:val="4"/>
-        </w:numPr>
-        <w:pBdr>
-          <w:top w:val="single" w:sz="2" w:space="0" w:color="D9D9E3"/>
-          <w:left w:val="single" w:sz="2" w:space="5" w:color="D9D9E3"/>
-          <w:bottom w:val="single" w:sz="2" w:space="0" w:color="D9D9E3"/>
-          <w:right w:val="single" w:sz="2" w:space="0" w:color="D9D9E3"/>
-        </w:pBdr>
-        <w:spacing w:after="0" w:line="240" w:lineRule="auto"/>
-        <w:rPr>
-          <w:rFonts w:ascii="Segoe UI" w:eastAsia="Times New Roman" w:hAnsi="Segoe UI" w:cs="Segoe UI"/>
-          <w:kern w:val="0"/>
-          <w:sz w:val="21"/>
-          <w:szCs w:val="21"/>
-          <w:lang w:eastAsia="pt-BR"/>
-          <w14:ligatures w14:val="none"/>
-        </w:rPr>
-      </w:pPr>
-      <w:r>
-        <w:rPr>
-          <w:rFonts w:ascii="Segoe UI" w:eastAsia="Times New Roman" w:hAnsi="Segoe UI" w:cs="Segoe UI"/>
-          <w:kern w:val="0"/>
-          <w:sz w:val="21"/>
-          <w:szCs w:val="21"/>
-          <w:lang w:eastAsia="pt-BR"/>
-          <w14:ligatures w14:val="none"/>
-        </w:rPr>
-        <w:t>Manipulação e processamento de dados com pandas</w:t>
-      </w:r>
-      <w:r>
-        <w:rPr>
-          <w:rFonts w:ascii="Segoe UI" w:eastAsia="Times New Roman" w:hAnsi="Segoe UI" w:cs="Segoe UI"/>
-          <w:kern w:val="0"/>
-          <w:sz w:val="21"/>
-          <w:szCs w:val="21"/>
-          <w:lang w:eastAsia="pt-BR"/>
-          <w14:ligatures w14:val="none"/>
-        </w:rPr>
-        <w:t xml:space="preserve"> </w:t>
-      </w:r>
-      <w:r>
-        <w:rPr>
-          <w:rFonts w:ascii="Segoe UI" w:eastAsia="Times New Roman" w:hAnsi="Segoe UI" w:cs="Segoe UI"/>
-          <w:kern w:val="0"/>
-          <w:sz w:val="21"/>
-          <w:szCs w:val="21"/>
-          <w:lang w:eastAsia="pt-BR"/>
-          <w14:ligatures w14:val="none"/>
-        </w:rPr>
-        <w:t>(Series, DataFrame)</w:t>
-      </w:r>
-    </w:p>
-    <w:p>
-      <w:pPr>
-        <w:numPr>
-          <w:ilvl w:val="0"/>
-          <w:numId w:val="4"/>
-        </w:numPr>
-        <w:pBdr>
-          <w:top w:val="single" w:sz="2" w:space="0" w:color="D9D9E3"/>
-          <w:left w:val="single" w:sz="2" w:space="5" w:color="D9D9E3"/>
-          <w:bottom w:val="single" w:sz="2" w:space="0" w:color="D9D9E3"/>
-          <w:right w:val="single" w:sz="2" w:space="0" w:color="D9D9E3"/>
-        </w:pBdr>
-        <w:spacing w:after="0" w:line="240" w:lineRule="auto"/>
-        <w:rPr>
-          <w:rFonts w:ascii="Segoe UI" w:eastAsia="Times New Roman" w:hAnsi="Segoe UI" w:cs="Segoe UI"/>
-          <w:kern w:val="0"/>
-          <w:sz w:val="21"/>
-          <w:szCs w:val="21"/>
-          <w:lang w:eastAsia="pt-BR"/>
-          <w14:ligatures w14:val="none"/>
-        </w:rPr>
-      </w:pPr>
-      <w:r>
-        <w:rPr>
-          <w:rFonts w:ascii="Segoe UI" w:eastAsia="Times New Roman" w:hAnsi="Segoe UI" w:cs="Segoe UI"/>
-          <w:kern w:val="0"/>
-          <w:sz w:val="21"/>
-          <w:szCs w:val="21"/>
-          <w:lang w:eastAsia="pt-BR"/>
-          <w14:ligatures w14:val="none"/>
-        </w:rPr>
-        <w:t>Visualização de dados com Matplotlib e Seaborn</w:t>
-      </w:r>
-    </w:p>
-    <w:p>
-      <w:pPr>
-        <w:numPr>
-          <w:ilvl w:val="0"/>
-          <w:numId w:val="4"/>
-        </w:numPr>
-        <w:pBdr>
-          <w:top w:val="single" w:sz="2" w:space="0" w:color="D9D9E3"/>
-          <w:left w:val="single" w:sz="2" w:space="5" w:color="D9D9E3"/>
-          <w:bottom w:val="single" w:sz="2" w:space="0" w:color="D9D9E3"/>
-          <w:right w:val="single" w:sz="2" w:space="0" w:color="D9D9E3"/>
-        </w:pBdr>
-        <w:spacing w:after="0" w:line="240" w:lineRule="auto"/>
-        <w:rPr>
-          <w:rFonts w:ascii="Segoe UI" w:eastAsia="Times New Roman" w:hAnsi="Segoe UI" w:cs="Segoe UI"/>
-          <w:kern w:val="0"/>
-          <w:sz w:val="21"/>
-          <w:szCs w:val="21"/>
-          <w:lang w:eastAsia="pt-BR"/>
-          <w14:ligatures w14:val="none"/>
-        </w:rPr>
-      </w:pPr>
-      <w:r>
-        <w:rPr>
-          <w:rFonts w:ascii="Segoe UI" w:eastAsia="Times New Roman" w:hAnsi="Segoe UI" w:cs="Segoe UI"/>
-          <w:kern w:val="0"/>
-          <w:sz w:val="21"/>
-          <w:szCs w:val="21"/>
-          <w:lang w:eastAsia="pt-BR"/>
-          <w14:ligatures w14:val="none"/>
-        </w:rPr>
-        <w:t xml:space="preserve">Criação de </w:t>
-      </w:r>
-      <w:r>
-        <w:rPr>
-          <w:rFonts w:ascii="Segoe UI" w:eastAsia="Times New Roman" w:hAnsi="Segoe UI" w:cs="Segoe UI"/>
-          <w:kern w:val="0"/>
-          <w:sz w:val="21"/>
-          <w:szCs w:val="21"/>
-          <w:lang w:eastAsia="pt-BR"/>
-          <w14:ligatures w14:val="none"/>
-        </w:rPr>
-        <w:t>gráficos de linha, barras, dispersão</w:t>
-      </w:r>
-      <w:r>
-        <w:rPr>
-          <w:rFonts w:ascii="Segoe UI" w:eastAsia="Times New Roman" w:hAnsi="Segoe UI" w:cs="Segoe UI"/>
-          <w:kern w:val="0"/>
-          <w:sz w:val="21"/>
-          <w:szCs w:val="21"/>
-          <w:lang w:eastAsia="pt-BR"/>
-          <w14:ligatures w14:val="none"/>
-        </w:rPr>
-        <w:t>,</w:t>
-      </w:r>
-      <w:r>
-        <w:rPr>
-          <w:rFonts w:ascii="Segoe UI" w:eastAsia="Times New Roman" w:hAnsi="Segoe UI" w:cs="Segoe UI"/>
-          <w:kern w:val="0"/>
-          <w:sz w:val="21"/>
-          <w:szCs w:val="21"/>
-          <w:lang w:eastAsia="pt-BR"/>
-          <w14:ligatures w14:val="none"/>
-        </w:rPr>
-        <w:t xml:space="preserve"> boxplot</w:t>
-      </w:r>
-      <w:r>
-        <w:rPr>
-          <w:rFonts w:ascii="Segoe UI" w:eastAsia="Times New Roman" w:hAnsi="Segoe UI" w:cs="Segoe UI"/>
-          <w:kern w:val="0"/>
-          <w:sz w:val="21"/>
-          <w:szCs w:val="21"/>
-          <w:lang w:eastAsia="pt-BR"/>
-          <w14:ligatures w14:val="none"/>
-        </w:rPr>
-        <w:t>, histograma</w:t>
-      </w:r>
-    </w:p>
-    <w:p>
-      <w:pPr>
-        <w:numPr>
-          <w:ilvl w:val="0"/>
-          <w:numId w:val="4"/>
-        </w:numPr>
-        <w:pBdr>
-          <w:top w:val="single" w:sz="2" w:space="0" w:color="D9D9E3"/>
-          <w:left w:val="single" w:sz="2" w:space="5" w:color="D9D9E3"/>
-          <w:bottom w:val="single" w:sz="2" w:space="0" w:color="D9D9E3"/>
-          <w:right w:val="single" w:sz="2" w:space="0" w:color="D9D9E3"/>
-        </w:pBdr>
-        <w:spacing w:after="0" w:line="240" w:lineRule="auto"/>
-        <w:rPr>
-          <w:rFonts w:ascii="Segoe UI" w:eastAsia="Times New Roman" w:hAnsi="Segoe UI" w:cs="Segoe UI"/>
-          <w:kern w:val="0"/>
-          <w:sz w:val="21"/>
-          <w:szCs w:val="21"/>
-          <w:lang w:eastAsia="pt-BR"/>
-          <w14:ligatures w14:val="none"/>
-        </w:rPr>
-      </w:pPr>
-      <w:r>
-        <w:rPr>
-          <w:rFonts w:ascii="Segoe UI" w:eastAsia="Times New Roman" w:hAnsi="Segoe UI" w:cs="Segoe UI"/>
-          <w:kern w:val="0"/>
-          <w:sz w:val="21"/>
-          <w:szCs w:val="21"/>
-          <w:lang w:eastAsia="pt-BR"/>
-          <w14:ligatures w14:val="none"/>
-        </w:rPr>
-        <w:t>Análise estatística com NumPy e SciPy</w:t>
-      </w:r>
-    </w:p>
-    <w:p>
-      <w:pPr>
-        <w:numPr>
-          <w:ilvl w:val="0"/>
-          <w:numId w:val="4"/>
-        </w:numPr>
-        <w:pBdr>
-          <w:top w:val="single" w:sz="2" w:space="0" w:color="D9D9E3"/>
-          <w:left w:val="single" w:sz="2" w:space="5" w:color="D9D9E3"/>
-          <w:bottom w:val="single" w:sz="2" w:space="0" w:color="D9D9E3"/>
-          <w:right w:val="single" w:sz="2" w:space="0" w:color="D9D9E3"/>
-        </w:pBdr>
-        <w:spacing w:after="0" w:line="240" w:lineRule="auto"/>
-        <w:rPr>
-          <w:rFonts w:ascii="Segoe UI" w:eastAsia="Times New Roman" w:hAnsi="Segoe UI" w:cs="Segoe UI"/>
-          <w:kern w:val="0"/>
-          <w:sz w:val="21"/>
-          <w:szCs w:val="21"/>
-          <w:lang w:eastAsia="pt-BR"/>
-          <w14:ligatures w14:val="none"/>
-        </w:rPr>
-      </w:pPr>
-      <w:r>
-        <w:rPr>
-          <w:rFonts w:ascii="Segoe UI" w:eastAsia="Times New Roman" w:hAnsi="Segoe UI" w:cs="Segoe UI"/>
-          <w:kern w:val="0"/>
-          <w:sz w:val="21"/>
-          <w:szCs w:val="21"/>
-          <w:lang w:eastAsia="pt-BR"/>
-          <w14:ligatures w14:val="none"/>
-        </w:rPr>
-        <w:t>Análise Exploratória de dados e criação de modelos com Regressão Linear</w:t>
-      </w:r>
-    </w:p>
-    <w:p>
-      <w:pPr>
-        <w:numPr>
-          <w:ilvl w:val="0"/>
-          <w:numId w:val="4"/>
-        </w:numPr>
-        <w:pBdr>
-          <w:top w:val="single" w:sz="2" w:space="0" w:color="D9D9E3"/>
-          <w:left w:val="single" w:sz="2" w:space="5" w:color="D9D9E3"/>
-          <w:bottom w:val="single" w:sz="2" w:space="0" w:color="D9D9E3"/>
-          <w:right w:val="single" w:sz="2" w:space="0" w:color="D9D9E3"/>
-        </w:pBdr>
-        <w:spacing w:after="0" w:line="240" w:lineRule="auto"/>
-        <w:rPr>
-          <w:rFonts w:ascii="Segoe UI" w:eastAsia="Times New Roman" w:hAnsi="Segoe UI" w:cs="Segoe UI"/>
-          <w:kern w:val="0"/>
-          <w:sz w:val="21"/>
-          <w:szCs w:val="21"/>
-          <w:lang w:eastAsia="pt-BR"/>
-          <w14:ligatures w14:val="none"/>
-        </w:rPr>
-      </w:pPr>
-      <w:r>
-        <w:rPr>
-          <w:rFonts w:ascii="Segoe UI" w:eastAsia="Times New Roman" w:hAnsi="Segoe UI" w:cs="Segoe UI"/>
-          <w:kern w:val="0"/>
-          <w:sz w:val="21"/>
-          <w:szCs w:val="21"/>
-          <w:lang w:eastAsia="pt-BR"/>
-          <w14:ligatures w14:val="none"/>
-        </w:rPr>
-        <w:t>Machine learning com scikit-learn</w:t>
-      </w:r>
-    </w:p>
-    <w:p>
-      <w:pPr>
-        <w:pBdr>
-          <w:top w:val="single" w:sz="2" w:space="0" w:color="D9D9E3"/>
-          <w:left w:val="single" w:sz="2" w:space="0" w:color="D9D9E3"/>
-          <w:bottom w:val="single" w:sz="2" w:space="0" w:color="D9D9E3"/>
-          <w:right w:val="single" w:sz="2" w:space="0" w:color="D9D9E3"/>
-        </w:pBdr>
-        <w:spacing w:before="300" w:after="300" w:line="240" w:lineRule="auto"/>
-        <w:rPr>
-          <w:rFonts w:ascii="Segoe UI" w:eastAsia="Times New Roman" w:hAnsi="Segoe UI" w:cs="Segoe UI"/>
-          <w:kern w:val="0"/>
-          <w:sz w:val="21"/>
-          <w:szCs w:val="21"/>
-          <w:lang w:eastAsia="pt-BR"/>
-          <w14:ligatures w14:val="none"/>
-        </w:rPr>
-      </w:pPr>
-      <w:r>
-        <w:rPr>
-          <w:rFonts w:ascii="Segoe UI" w:eastAsia="Times New Roman" w:hAnsi="Segoe UI" w:cs="Segoe UI"/>
-          <w:kern w:val="0"/>
-          <w:sz w:val="21"/>
-          <w:szCs w:val="21"/>
-          <w:lang w:eastAsia="pt-BR"/>
-          <w14:ligatures w14:val="none"/>
-        </w:rPr>
-        <w:t xml:space="preserve">Módulo 6: </w:t>
+        <w:t>rogramação com</w:t>
       </w:r>
       <w:r>
         <w:rPr>
@@ -3627,7 +3077,477 @@
           <w:lang w:eastAsia="pt-BR"/>
           <w14:ligatures w14:val="none"/>
         </w:rPr>
-        <w:t xml:space="preserve">Banco de Dados com </w:t>
+        <w:t xml:space="preserve"> Python</w:t>
+      </w:r>
+      <w:r>
+        <w:rPr>
+          <w:rFonts w:ascii="Segoe UI" w:eastAsia="Times New Roman" w:hAnsi="Segoe UI" w:cs="Segoe UI"/>
+          <w:kern w:val="0"/>
+          <w:sz w:val="21"/>
+          <w:szCs w:val="21"/>
+          <w:lang w:eastAsia="pt-BR"/>
+          <w14:ligatures w14:val="none"/>
+        </w:rPr>
+        <w:t xml:space="preserve"> (</w:t>
+      </w:r>
+      <w:r>
+        <w:rPr>
+          <w:rFonts w:ascii="Segoe UI" w:eastAsia="Times New Roman" w:hAnsi="Segoe UI" w:cs="Segoe UI"/>
+          <w:kern w:val="0"/>
+          <w:sz w:val="21"/>
+          <w:szCs w:val="21"/>
+          <w:lang w:eastAsia="pt-BR"/>
+          <w14:ligatures w14:val="none"/>
+        </w:rPr>
+        <w:t>3</w:t>
+      </w:r>
+      <w:r>
+        <w:rPr>
+          <w:rFonts w:ascii="Segoe UI" w:eastAsia="Times New Roman" w:hAnsi="Segoe UI" w:cs="Segoe UI"/>
+          <w:kern w:val="0"/>
+          <w:sz w:val="21"/>
+          <w:szCs w:val="21"/>
+          <w:lang w:eastAsia="pt-BR"/>
+          <w14:ligatures w14:val="none"/>
+        </w:rPr>
+        <w:t>0 horas)</w:t>
+      </w:r>
+    </w:p>
+    <w:p>
+      <w:pPr>
+        <w:numPr>
+          <w:ilvl w:val="0"/>
+          <w:numId w:val="4"/>
+        </w:numPr>
+        <w:pBdr>
+          <w:top w:val="single" w:sz="2" w:space="0" w:color="D9D9E3"/>
+          <w:left w:val="single" w:sz="2" w:space="5" w:color="D9D9E3"/>
+          <w:bottom w:val="single" w:sz="2" w:space="0" w:color="D9D9E3"/>
+          <w:right w:val="single" w:sz="2" w:space="0" w:color="D9D9E3"/>
+        </w:pBdr>
+        <w:spacing w:after="0" w:line="240" w:lineRule="auto"/>
+        <w:rPr>
+          <w:rFonts w:ascii="Segoe UI" w:eastAsia="Times New Roman" w:hAnsi="Segoe UI" w:cs="Segoe UI"/>
+          <w:kern w:val="0"/>
+          <w:sz w:val="21"/>
+          <w:szCs w:val="21"/>
+          <w:lang w:eastAsia="pt-BR"/>
+          <w14:ligatures w14:val="none"/>
+        </w:rPr>
+      </w:pPr>
+      <w:r>
+        <w:rPr>
+          <w:rFonts w:ascii="Segoe UI" w:eastAsia="Times New Roman" w:hAnsi="Segoe UI" w:cs="Segoe UI"/>
+          <w:kern w:val="0"/>
+          <w:sz w:val="21"/>
+          <w:szCs w:val="21"/>
+          <w:lang w:eastAsia="pt-BR"/>
+          <w14:ligatures w14:val="none"/>
+        </w:rPr>
+        <w:t xml:space="preserve">Introdução à programação </w:t>
+      </w:r>
+      <w:r>
+        <w:t xml:space="preserve">e </w:t>
+      </w:r>
+      <w:r>
+        <w:rPr>
+          <w:rFonts w:ascii="Segoe UI" w:eastAsia="Times New Roman" w:hAnsi="Segoe UI" w:cs="Segoe UI"/>
+          <w:kern w:val="0"/>
+          <w:sz w:val="21"/>
+          <w:szCs w:val="21"/>
+          <w:lang w:eastAsia="pt-BR"/>
+          <w14:ligatures w14:val="none"/>
+        </w:rPr>
+        <w:t>configuração do ambiente</w:t>
+      </w:r>
+    </w:p>
+    <w:p>
+      <w:pPr>
+        <w:numPr>
+          <w:ilvl w:val="0"/>
+          <w:numId w:val="4"/>
+        </w:numPr>
+        <w:pBdr>
+          <w:top w:val="single" w:sz="2" w:space="0" w:color="D9D9E3"/>
+          <w:left w:val="single" w:sz="2" w:space="5" w:color="D9D9E3"/>
+          <w:bottom w:val="single" w:sz="2" w:space="0" w:color="D9D9E3"/>
+          <w:right w:val="single" w:sz="2" w:space="0" w:color="D9D9E3"/>
+        </w:pBdr>
+        <w:spacing w:after="0" w:line="240" w:lineRule="auto"/>
+        <w:rPr>
+          <w:rFonts w:ascii="Segoe UI" w:eastAsia="Times New Roman" w:hAnsi="Segoe UI" w:cs="Segoe UI"/>
+          <w:kern w:val="0"/>
+          <w:sz w:val="21"/>
+          <w:szCs w:val="21"/>
+          <w:lang w:eastAsia="pt-BR"/>
+          <w14:ligatures w14:val="none"/>
+        </w:rPr>
+      </w:pPr>
+      <w:r>
+        <w:rPr>
+          <w:rFonts w:ascii="Segoe UI" w:eastAsia="Times New Roman" w:hAnsi="Segoe UI" w:cs="Segoe UI"/>
+          <w:kern w:val="0"/>
+          <w:sz w:val="21"/>
+          <w:szCs w:val="21"/>
+          <w:lang w:eastAsia="pt-BR"/>
+          <w14:ligatures w14:val="none"/>
+        </w:rPr>
+        <w:t>Tipos primitivos</w:t>
+      </w:r>
+      <w:r>
+        <w:rPr>
+          <w:rFonts w:ascii="Segoe UI" w:eastAsia="Times New Roman" w:hAnsi="Segoe UI" w:cs="Segoe UI"/>
+          <w:kern w:val="0"/>
+          <w:sz w:val="21"/>
+          <w:szCs w:val="21"/>
+          <w:lang w:eastAsia="pt-BR"/>
+          <w14:ligatures w14:val="none"/>
+        </w:rPr>
+        <w:t xml:space="preserve"> e estruturas</w:t>
+      </w:r>
+      <w:r>
+        <w:rPr>
+          <w:rFonts w:ascii="Segoe UI" w:eastAsia="Times New Roman" w:hAnsi="Segoe UI" w:cs="Segoe UI"/>
+          <w:kern w:val="0"/>
+          <w:sz w:val="21"/>
+          <w:szCs w:val="21"/>
+          <w:lang w:eastAsia="pt-BR"/>
+          <w14:ligatures w14:val="none"/>
+        </w:rPr>
+        <w:t xml:space="preserve"> de dados (strings, numéricos, boolean, listas, tuplas, dicionários)</w:t>
+      </w:r>
+    </w:p>
+    <w:p>
+      <w:pPr>
+        <w:numPr>
+          <w:ilvl w:val="0"/>
+          <w:numId w:val="4"/>
+        </w:numPr>
+        <w:pBdr>
+          <w:top w:val="single" w:sz="2" w:space="0" w:color="D9D9E3"/>
+          <w:left w:val="single" w:sz="2" w:space="5" w:color="D9D9E3"/>
+          <w:bottom w:val="single" w:sz="2" w:space="0" w:color="D9D9E3"/>
+          <w:right w:val="single" w:sz="2" w:space="0" w:color="D9D9E3"/>
+        </w:pBdr>
+        <w:spacing w:after="0" w:line="240" w:lineRule="auto"/>
+        <w:rPr>
+          <w:rFonts w:ascii="Segoe UI" w:eastAsia="Times New Roman" w:hAnsi="Segoe UI" w:cs="Segoe UI"/>
+          <w:kern w:val="0"/>
+          <w:sz w:val="21"/>
+          <w:szCs w:val="21"/>
+          <w:lang w:eastAsia="pt-BR"/>
+          <w14:ligatures w14:val="none"/>
+        </w:rPr>
+      </w:pPr>
+      <w:r>
+        <w:rPr>
+          <w:rFonts w:ascii="Segoe UI" w:eastAsia="Times New Roman" w:hAnsi="Segoe UI" w:cs="Segoe UI"/>
+          <w:kern w:val="0"/>
+          <w:sz w:val="21"/>
+          <w:szCs w:val="21"/>
+          <w:lang w:eastAsia="pt-BR"/>
+          <w14:ligatures w14:val="none"/>
+        </w:rPr>
+        <w:t xml:space="preserve">Operadores </w:t>
+      </w:r>
+      <w:r>
+        <w:rPr>
+          <w:rFonts w:ascii="Segoe UI" w:eastAsia="Times New Roman" w:hAnsi="Segoe UI" w:cs="Segoe UI"/>
+          <w:kern w:val="0"/>
+          <w:sz w:val="21"/>
+          <w:szCs w:val="21"/>
+          <w:lang w:eastAsia="pt-BR"/>
+          <w14:ligatures w14:val="none"/>
+        </w:rPr>
+        <w:t>Aritméticos</w:t>
+      </w:r>
+      <w:r>
+        <w:rPr>
+          <w:rFonts w:ascii="Segoe UI" w:eastAsia="Times New Roman" w:hAnsi="Segoe UI" w:cs="Segoe UI"/>
+          <w:kern w:val="0"/>
+          <w:sz w:val="21"/>
+          <w:szCs w:val="21"/>
+          <w:lang w:eastAsia="pt-BR"/>
+          <w14:ligatures w14:val="none"/>
+        </w:rPr>
+        <w:t>, de Atribuição, de Comparação e Lógicos</w:t>
+      </w:r>
+    </w:p>
+    <w:p>
+      <w:pPr>
+        <w:numPr>
+          <w:ilvl w:val="0"/>
+          <w:numId w:val="4"/>
+        </w:numPr>
+        <w:pBdr>
+          <w:top w:val="single" w:sz="2" w:space="0" w:color="D9D9E3"/>
+          <w:left w:val="single" w:sz="2" w:space="5" w:color="D9D9E3"/>
+          <w:bottom w:val="single" w:sz="2" w:space="0" w:color="D9D9E3"/>
+          <w:right w:val="single" w:sz="2" w:space="0" w:color="D9D9E3"/>
+        </w:pBdr>
+        <w:spacing w:after="0" w:line="240" w:lineRule="auto"/>
+        <w:rPr>
+          <w:rFonts w:ascii="Segoe UI" w:eastAsia="Times New Roman" w:hAnsi="Segoe UI" w:cs="Segoe UI"/>
+          <w:kern w:val="0"/>
+          <w:sz w:val="21"/>
+          <w:szCs w:val="21"/>
+          <w:lang w:eastAsia="pt-BR"/>
+          <w14:ligatures w14:val="none"/>
+        </w:rPr>
+      </w:pPr>
+      <w:r>
+        <w:rPr>
+          <w:rFonts w:ascii="Segoe UI" w:eastAsia="Times New Roman" w:hAnsi="Segoe UI" w:cs="Segoe UI"/>
+          <w:kern w:val="0"/>
+          <w:sz w:val="21"/>
+          <w:szCs w:val="21"/>
+          <w:lang w:eastAsia="pt-BR"/>
+          <w14:ligatures w14:val="none"/>
+        </w:rPr>
+        <w:t>Funções e módulos</w:t>
+      </w:r>
+    </w:p>
+    <w:p>
+      <w:pPr>
+        <w:numPr>
+          <w:ilvl w:val="0"/>
+          <w:numId w:val="4"/>
+        </w:numPr>
+        <w:pBdr>
+          <w:top w:val="single" w:sz="2" w:space="0" w:color="D9D9E3"/>
+          <w:left w:val="single" w:sz="2" w:space="5" w:color="D9D9E3"/>
+          <w:bottom w:val="single" w:sz="2" w:space="0" w:color="D9D9E3"/>
+          <w:right w:val="single" w:sz="2" w:space="0" w:color="D9D9E3"/>
+        </w:pBdr>
+        <w:spacing w:after="0" w:line="240" w:lineRule="auto"/>
+        <w:rPr>
+          <w:rFonts w:ascii="Segoe UI" w:eastAsia="Times New Roman" w:hAnsi="Segoe UI" w:cs="Segoe UI"/>
+          <w:kern w:val="0"/>
+          <w:sz w:val="21"/>
+          <w:szCs w:val="21"/>
+          <w:lang w:eastAsia="pt-BR"/>
+          <w14:ligatures w14:val="none"/>
+        </w:rPr>
+      </w:pPr>
+      <w:r>
+        <w:rPr>
+          <w:rFonts w:ascii="Segoe UI" w:eastAsia="Times New Roman" w:hAnsi="Segoe UI" w:cs="Segoe UI"/>
+          <w:kern w:val="0"/>
+          <w:sz w:val="21"/>
+          <w:szCs w:val="21"/>
+          <w:lang w:eastAsia="pt-BR"/>
+          <w14:ligatures w14:val="none"/>
+        </w:rPr>
+        <w:t>M</w:t>
+      </w:r>
+      <w:r>
+        <w:rPr>
+          <w:rFonts w:ascii="Segoe UI" w:eastAsia="Times New Roman" w:hAnsi="Segoe UI" w:cs="Segoe UI"/>
+          <w:kern w:val="0"/>
+          <w:sz w:val="21"/>
+          <w:szCs w:val="21"/>
+          <w:lang w:eastAsia="pt-BR"/>
+          <w14:ligatures w14:val="none"/>
+        </w:rPr>
+        <w:t>anipulação de dados e m</w:t>
+      </w:r>
+      <w:r>
+        <w:rPr>
+          <w:rFonts w:ascii="Segoe UI" w:eastAsia="Times New Roman" w:hAnsi="Segoe UI" w:cs="Segoe UI"/>
+          <w:kern w:val="0"/>
+          <w:sz w:val="21"/>
+          <w:szCs w:val="21"/>
+          <w:lang w:eastAsia="pt-BR"/>
+          <w14:ligatures w14:val="none"/>
+        </w:rPr>
+        <w:t xml:space="preserve">étodos para </w:t>
+      </w:r>
+      <w:r>
+        <w:rPr>
+          <w:rFonts w:ascii="Segoe UI" w:eastAsia="Times New Roman" w:hAnsi="Segoe UI" w:cs="Segoe UI"/>
+          <w:kern w:val="0"/>
+          <w:sz w:val="21"/>
+          <w:szCs w:val="21"/>
+          <w:lang w:eastAsia="pt-BR"/>
+          <w14:ligatures w14:val="none"/>
+        </w:rPr>
+        <w:t>strings, numéricos, listas, dicionários</w:t>
+      </w:r>
+    </w:p>
+    <w:p>
+      <w:pPr>
+        <w:numPr>
+          <w:ilvl w:val="0"/>
+          <w:numId w:val="4"/>
+        </w:numPr>
+        <w:pBdr>
+          <w:top w:val="single" w:sz="2" w:space="0" w:color="D9D9E3"/>
+          <w:left w:val="single" w:sz="2" w:space="5" w:color="D9D9E3"/>
+          <w:bottom w:val="single" w:sz="2" w:space="0" w:color="D9D9E3"/>
+          <w:right w:val="single" w:sz="2" w:space="0" w:color="D9D9E3"/>
+        </w:pBdr>
+        <w:spacing w:after="0" w:line="240" w:lineRule="auto"/>
+        <w:rPr>
+          <w:rFonts w:ascii="Segoe UI" w:eastAsia="Times New Roman" w:hAnsi="Segoe UI" w:cs="Segoe UI"/>
+          <w:kern w:val="0"/>
+          <w:sz w:val="21"/>
+          <w:szCs w:val="21"/>
+          <w:lang w:eastAsia="pt-BR"/>
+          <w14:ligatures w14:val="none"/>
+        </w:rPr>
+      </w:pPr>
+      <w:r>
+        <w:rPr>
+          <w:rFonts w:ascii="Segoe UI" w:eastAsia="Times New Roman" w:hAnsi="Segoe UI" w:cs="Segoe UI"/>
+          <w:kern w:val="0"/>
+          <w:sz w:val="21"/>
+          <w:szCs w:val="21"/>
+          <w:lang w:eastAsia="pt-BR"/>
+          <w14:ligatures w14:val="none"/>
+        </w:rPr>
+        <w:t>Estruturas de controle (condicionais e loops)</w:t>
+      </w:r>
+      <w:r>
+        <w:rPr>
+          <w:rFonts w:ascii="Segoe UI" w:eastAsia="Times New Roman" w:hAnsi="Segoe UI" w:cs="Segoe UI"/>
+          <w:kern w:val="0"/>
+          <w:sz w:val="21"/>
+          <w:szCs w:val="21"/>
+          <w:lang w:eastAsia="pt-BR"/>
+          <w14:ligatures w14:val="none"/>
+        </w:rPr>
+        <w:t xml:space="preserve"> e </w:t>
+      </w:r>
+      <w:r>
+        <w:rPr>
+          <w:rFonts w:ascii="Segoe UI" w:eastAsia="Times New Roman" w:hAnsi="Segoe UI" w:cs="Segoe UI"/>
+          <w:kern w:val="0"/>
+          <w:sz w:val="21"/>
+          <w:szCs w:val="21"/>
+          <w:lang w:eastAsia="pt-BR"/>
+          <w14:ligatures w14:val="none"/>
+        </w:rPr>
+        <w:t>tratamento de erros</w:t>
+      </w:r>
+    </w:p>
+    <w:p>
+      <w:pPr>
+        <w:numPr>
+          <w:ilvl w:val="0"/>
+          <w:numId w:val="4"/>
+        </w:numPr>
+        <w:pBdr>
+          <w:top w:val="single" w:sz="2" w:space="0" w:color="D9D9E3"/>
+          <w:left w:val="single" w:sz="2" w:space="5" w:color="D9D9E3"/>
+          <w:bottom w:val="single" w:sz="2" w:space="0" w:color="D9D9E3"/>
+          <w:right w:val="single" w:sz="2" w:space="0" w:color="D9D9E3"/>
+        </w:pBdr>
+        <w:spacing w:after="0" w:line="240" w:lineRule="auto"/>
+        <w:rPr>
+          <w:rFonts w:ascii="Segoe UI" w:eastAsia="Times New Roman" w:hAnsi="Segoe UI" w:cs="Segoe UI"/>
+          <w:kern w:val="0"/>
+          <w:sz w:val="21"/>
+          <w:szCs w:val="21"/>
+          <w:lang w:eastAsia="pt-BR"/>
+          <w14:ligatures w14:val="none"/>
+        </w:rPr>
+      </w:pPr>
+      <w:r>
+        <w:rPr>
+          <w:rFonts w:ascii="Segoe UI" w:eastAsia="Times New Roman" w:hAnsi="Segoe UI" w:cs="Segoe UI"/>
+          <w:kern w:val="0"/>
+          <w:sz w:val="21"/>
+          <w:szCs w:val="21"/>
+          <w:lang w:eastAsia="pt-BR"/>
+          <w14:ligatures w14:val="none"/>
+        </w:rPr>
+        <w:t>Manipulação de arquivos e tratamento de dados</w:t>
+      </w:r>
+    </w:p>
+    <w:p>
+      <w:pPr>
+        <w:numPr>
+          <w:ilvl w:val="0"/>
+          <w:numId w:val="4"/>
+        </w:numPr>
+        <w:pBdr>
+          <w:top w:val="single" w:sz="2" w:space="0" w:color="D9D9E3"/>
+          <w:left w:val="single" w:sz="2" w:space="5" w:color="D9D9E3"/>
+          <w:bottom w:val="single" w:sz="2" w:space="0" w:color="D9D9E3"/>
+          <w:right w:val="single" w:sz="2" w:space="0" w:color="D9D9E3"/>
+        </w:pBdr>
+        <w:spacing w:after="0" w:line="240" w:lineRule="auto"/>
+        <w:rPr>
+          <w:rFonts w:ascii="Segoe UI" w:eastAsia="Times New Roman" w:hAnsi="Segoe UI" w:cs="Segoe UI"/>
+          <w:kern w:val="0"/>
+          <w:sz w:val="21"/>
+          <w:szCs w:val="21"/>
+          <w:lang w:eastAsia="pt-BR"/>
+          <w14:ligatures w14:val="none"/>
+        </w:rPr>
+      </w:pPr>
+      <w:r>
+        <w:rPr>
+          <w:rFonts w:ascii="Segoe UI" w:eastAsia="Times New Roman" w:hAnsi="Segoe UI" w:cs="Segoe UI"/>
+          <w:kern w:val="0"/>
+          <w:sz w:val="21"/>
+          <w:szCs w:val="21"/>
+          <w:lang w:eastAsia="pt-BR"/>
+          <w14:ligatures w14:val="none"/>
+        </w:rPr>
+        <w:t>Programação Orientada a Objeto</w:t>
+      </w:r>
+    </w:p>
+    <w:p>
+      <w:pPr>
+        <w:pBdr>
+          <w:top w:val="single" w:sz="2" w:space="0" w:color="D9D9E3"/>
+          <w:left w:val="single" w:sz="2" w:space="0" w:color="D9D9E3"/>
+          <w:bottom w:val="single" w:sz="2" w:space="0" w:color="D9D9E3"/>
+          <w:right w:val="single" w:sz="2" w:space="0" w:color="D9D9E3"/>
+        </w:pBdr>
+        <w:spacing w:before="300" w:after="300" w:line="240" w:lineRule="auto"/>
+        <w:rPr>
+          <w:rFonts w:ascii="Segoe UI" w:eastAsia="Times New Roman" w:hAnsi="Segoe UI" w:cs="Segoe UI"/>
+          <w:kern w:val="0"/>
+          <w:sz w:val="21"/>
+          <w:szCs w:val="21"/>
+          <w:lang w:eastAsia="pt-BR"/>
+          <w14:ligatures w14:val="none"/>
+        </w:rPr>
+      </w:pPr>
+      <w:r>
+        <w:rPr>
+          <w:rFonts w:ascii="Segoe UI" w:eastAsia="Times New Roman" w:hAnsi="Segoe UI" w:cs="Segoe UI"/>
+          <w:kern w:val="0"/>
+          <w:sz w:val="21"/>
+          <w:szCs w:val="21"/>
+          <w:lang w:eastAsia="pt-BR"/>
+          <w14:ligatures w14:val="none"/>
+        </w:rPr>
+        <w:t xml:space="preserve">Módulo </w:t>
+      </w:r>
+      <w:r>
+        <w:rPr>
+          <w:rFonts w:ascii="Segoe UI" w:eastAsia="Times New Roman" w:hAnsi="Segoe UI" w:cs="Segoe UI"/>
+          <w:kern w:val="0"/>
+          <w:sz w:val="21"/>
+          <w:szCs w:val="21"/>
+          <w:lang w:eastAsia="pt-BR"/>
+          <w14:ligatures w14:val="none"/>
+        </w:rPr>
+        <w:t>5</w:t>
+      </w:r>
+      <w:r>
+        <w:rPr>
+          <w:rFonts w:ascii="Segoe UI" w:eastAsia="Times New Roman" w:hAnsi="Segoe UI" w:cs="Segoe UI"/>
+          <w:kern w:val="0"/>
+          <w:sz w:val="21"/>
+          <w:szCs w:val="21"/>
+          <w:lang w:eastAsia="pt-BR"/>
+          <w14:ligatures w14:val="none"/>
+        </w:rPr>
+        <w:t xml:space="preserve">: </w:t>
       </w:r>
       <w:r>
         <w:rPr>
@@ -3640,47 +3560,25 @@
           <w:lang w:eastAsia="pt-BR"/>
           <w14:ligatures w14:val="none"/>
         </w:rPr>
-        <w:t>SQL</w:t>
-      </w:r>
-      <w:r>
-        <w:rPr>
-          <w:rFonts w:ascii="Segoe UI" w:eastAsia="Times New Roman" w:hAnsi="Segoe UI" w:cs="Segoe UI"/>
-          <w:kern w:val="0"/>
-          <w:sz w:val="21"/>
-          <w:szCs w:val="21"/>
-          <w:lang w:eastAsia="pt-BR"/>
-          <w14:ligatures w14:val="none"/>
-        </w:rPr>
-        <w:t xml:space="preserve"> (</w:t>
-      </w:r>
-      <w:r>
-        <w:rPr>
-          <w:rFonts w:ascii="Segoe UI" w:eastAsia="Times New Roman" w:hAnsi="Segoe UI" w:cs="Segoe UI"/>
-          <w:kern w:val="0"/>
-          <w:sz w:val="21"/>
-          <w:szCs w:val="21"/>
-          <w:lang w:eastAsia="pt-BR"/>
-          <w14:ligatures w14:val="none"/>
-        </w:rPr>
-        <w:t>16</w:t>
-      </w:r>
-      <w:r>
-        <w:rPr>
-          <w:rFonts w:ascii="Segoe UI" w:eastAsia="Times New Roman" w:hAnsi="Segoe UI" w:cs="Segoe UI"/>
-          <w:kern w:val="0"/>
-          <w:sz w:val="21"/>
-          <w:szCs w:val="21"/>
-          <w:lang w:eastAsia="pt-BR"/>
-          <w14:ligatures w14:val="none"/>
-        </w:rPr>
-        <w:t xml:space="preserve"> horas)</w:t>
-      </w:r>
-    </w:p>
-    <w:p>
-      <w:pPr>
-        <w:numPr>
-          <w:ilvl w:val="0"/>
-          <w:numId w:val="6"/>
+        <w:t>Python para Análise de Dados</w:t>
+      </w:r>
+      <w:r>
+        <w:rPr>
+          <w:rFonts w:ascii="Segoe UI" w:eastAsia="Times New Roman" w:hAnsi="Segoe UI" w:cs="Segoe UI"/>
+          <w:kern w:val="0"/>
+          <w:sz w:val="21"/>
+          <w:szCs w:val="21"/>
+          <w:lang w:eastAsia="pt-BR"/>
+          <w14:ligatures w14:val="none"/>
+        </w:rPr>
+        <w:t xml:space="preserve"> (60 horas)</w:t>
+      </w:r>
+    </w:p>
+    <w:p>
+      <w:pPr>
+        <w:numPr>
+          <w:ilvl w:val="0"/>
+          <w:numId w:val="4"/>
         </w:numPr>
         <w:pBdr>
           <w:top w:val="single" w:sz="2" w:space="0" w:color="D9D9E3"/>
@@ -3707,14 +3605,36 @@
           <w:lang w:eastAsia="pt-BR"/>
           <w14:ligatures w14:val="none"/>
         </w:rPr>
-        <w:t>Introdução às bases de dados e linguagem SQL</w:t>
-      </w:r>
-    </w:p>
-    <w:p>
-      <w:pPr>
-        <w:numPr>
-          <w:ilvl w:val="0"/>
-          <w:numId w:val="6"/>
+        <w:t>Manipulação e processamento de dados com pandas</w:t>
+      </w:r>
+      <w:r>
+        <w:rPr>
+          <w:rFonts w:ascii="Segoe UI" w:eastAsia="Times New Roman" w:hAnsi="Segoe UI" w:cs="Segoe UI"/>
+          <w:kern w:val="0"/>
+          <w:sz w:val="21"/>
+          <w:szCs w:val="21"/>
+          <w:lang w:eastAsia="pt-BR"/>
+          <w14:ligatures w14:val="none"/>
+        </w:rPr>
+        <w:t xml:space="preserve"> </w:t>
+      </w:r>
+      <w:r>
+        <w:rPr>
+          <w:rFonts w:ascii="Segoe UI" w:eastAsia="Times New Roman" w:hAnsi="Segoe UI" w:cs="Segoe UI"/>
+          <w:kern w:val="0"/>
+          <w:sz w:val="21"/>
+          <w:szCs w:val="21"/>
+          <w:lang w:eastAsia="pt-BR"/>
+          <w14:ligatures w14:val="none"/>
+        </w:rPr>
+        <w:t>(Series, DataFrame)</w:t>
+      </w:r>
+    </w:p>
+    <w:p>
+      <w:pPr>
+        <w:numPr>
+          <w:ilvl w:val="0"/>
+          <w:numId w:val="4"/>
         </w:numPr>
         <w:pBdr>
           <w:top w:val="single" w:sz="2" w:space="0" w:color="D9D9E3"/>
@@ -3741,14 +3661,14 @@
           <w:lang w:eastAsia="pt-BR"/>
           <w14:ligatures w14:val="none"/>
         </w:rPr>
-        <w:t>Consultas básicas em SQL (SELECT, FROM, WHERE)</w:t>
-      </w:r>
-    </w:p>
-    <w:p>
-      <w:pPr>
-        <w:numPr>
-          <w:ilvl w:val="0"/>
-          <w:numId w:val="6"/>
+        <w:t>Visualização de dados com Matplotlib e Seaborn</w:t>
+      </w:r>
+    </w:p>
+    <w:p>
+      <w:pPr>
+        <w:numPr>
+          <w:ilvl w:val="0"/>
+          <w:numId w:val="4"/>
         </w:numPr>
         <w:pBdr>
           <w:top w:val="single" w:sz="2" w:space="0" w:color="D9D9E3"/>
@@ -3775,14 +3695,58 @@
           <w:lang w:eastAsia="pt-BR"/>
           <w14:ligatures w14:val="none"/>
         </w:rPr>
-        <w:t>Funções de agregação (SUM, AVG, COUNT, etc.)</w:t>
-      </w:r>
-    </w:p>
-    <w:p>
-      <w:pPr>
-        <w:numPr>
-          <w:ilvl w:val="0"/>
-          <w:numId w:val="6"/>
+        <w:t xml:space="preserve">Criação de </w:t>
+      </w:r>
+      <w:r>
+        <w:rPr>
+          <w:rFonts w:ascii="Segoe UI" w:eastAsia="Times New Roman" w:hAnsi="Segoe UI" w:cs="Segoe UI"/>
+          <w:kern w:val="0"/>
+          <w:sz w:val="21"/>
+          <w:szCs w:val="21"/>
+          <w:lang w:eastAsia="pt-BR"/>
+          <w14:ligatures w14:val="none"/>
+        </w:rPr>
+        <w:t>gráficos de linha, barras, dispersão</w:t>
+      </w:r>
+      <w:r>
+        <w:rPr>
+          <w:rFonts w:ascii="Segoe UI" w:eastAsia="Times New Roman" w:hAnsi="Segoe UI" w:cs="Segoe UI"/>
+          <w:kern w:val="0"/>
+          <w:sz w:val="21"/>
+          <w:szCs w:val="21"/>
+          <w:lang w:eastAsia="pt-BR"/>
+          <w14:ligatures w14:val="none"/>
+        </w:rPr>
+        <w:t>,</w:t>
+      </w:r>
+      <w:r>
+        <w:rPr>
+          <w:rFonts w:ascii="Segoe UI" w:eastAsia="Times New Roman" w:hAnsi="Segoe UI" w:cs="Segoe UI"/>
+          <w:kern w:val="0"/>
+          <w:sz w:val="21"/>
+          <w:szCs w:val="21"/>
+          <w:lang w:eastAsia="pt-BR"/>
+          <w14:ligatures w14:val="none"/>
+        </w:rPr>
+        <w:t xml:space="preserve"> boxplot</w:t>
+      </w:r>
+      <w:r>
+        <w:rPr>
+          <w:rFonts w:ascii="Segoe UI" w:eastAsia="Times New Roman" w:hAnsi="Segoe UI" w:cs="Segoe UI"/>
+          <w:kern w:val="0"/>
+          <w:sz w:val="21"/>
+          <w:szCs w:val="21"/>
+          <w:lang w:eastAsia="pt-BR"/>
+          <w14:ligatures w14:val="none"/>
+        </w:rPr>
+        <w:t>, histograma</w:t>
+      </w:r>
+    </w:p>
+    <w:p>
+      <w:pPr>
+        <w:numPr>
+          <w:ilvl w:val="0"/>
+          <w:numId w:val="4"/>
         </w:numPr>
         <w:pBdr>
           <w:top w:val="single" w:sz="2" w:space="0" w:color="D9D9E3"/>
@@ -3809,14 +3773,14 @@
           <w:lang w:eastAsia="pt-BR"/>
           <w14:ligatures w14:val="none"/>
         </w:rPr>
-        <w:t>Junções de tabelas (INNER JOIN, LEFT JOIN, etc.)</w:t>
-      </w:r>
-    </w:p>
-    <w:p>
-      <w:pPr>
-        <w:numPr>
-          <w:ilvl w:val="0"/>
-          <w:numId w:val="6"/>
+        <w:t>Análise estatística com NumPy e SciPy</w:t>
+      </w:r>
+    </w:p>
+    <w:p>
+      <w:pPr>
+        <w:numPr>
+          <w:ilvl w:val="0"/>
+          <w:numId w:val="4"/>
         </w:numPr>
         <w:pBdr>
           <w:top w:val="single" w:sz="2" w:space="0" w:color="D9D9E3"/>
@@ -3843,14 +3807,14 @@
           <w:lang w:eastAsia="pt-BR"/>
           <w14:ligatures w14:val="none"/>
         </w:rPr>
-        <w:t>Subconsultas e consultas avançadas em SQL</w:t>
-      </w:r>
-    </w:p>
-    <w:p>
-      <w:pPr>
-        <w:numPr>
-          <w:ilvl w:val="0"/>
-          <w:numId w:val="6"/>
+        <w:t>Análise Exploratória de dados e criação de modelos com Regressão Linear</w:t>
+      </w:r>
+    </w:p>
+    <w:p>
+      <w:pPr>
+        <w:numPr>
+          <w:ilvl w:val="0"/>
+          <w:numId w:val="4"/>
         </w:numPr>
         <w:pBdr>
           <w:top w:val="single" w:sz="2" w:space="0" w:color="D9D9E3"/>
@@ -3877,7 +3841,7 @@
           <w:lang w:eastAsia="pt-BR"/>
           <w14:ligatures w14:val="none"/>
         </w:rPr>
-        <w:t>Introdução a bancos de dados não relacionais</w:t>
+        <w:t>Machine learning com scikit-learn</w:t>
       </w:r>
     </w:p>
     <w:p>
@@ -3907,7 +3871,7 @@
           <w:lang w:eastAsia="pt-BR"/>
           <w14:ligatures w14:val="none"/>
         </w:rPr>
-        <w:t xml:space="preserve">Módulo 7: </w:t>
+        <w:t xml:space="preserve">Módulo 6: </w:t>
       </w:r>
       <w:r>
         <w:rPr>
@@ -3920,7 +3884,7 @@
           <w:lang w:eastAsia="pt-BR"/>
           <w14:ligatures w14:val="none"/>
         </w:rPr>
-        <w:t>Inteligência Artificial</w:t>
+        <w:t xml:space="preserve">Banco de Dados com </w:t>
       </w:r>
       <w:r>
         <w:rPr>
@@ -3933,6 +3897,299 @@
           <w:lang w:eastAsia="pt-BR"/>
           <w14:ligatures w14:val="none"/>
         </w:rPr>
+        <w:t>SQL</w:t>
+      </w:r>
+      <w:r>
+        <w:rPr>
+          <w:rFonts w:ascii="Segoe UI" w:eastAsia="Times New Roman" w:hAnsi="Segoe UI" w:cs="Segoe UI"/>
+          <w:kern w:val="0"/>
+          <w:sz w:val="21"/>
+          <w:szCs w:val="21"/>
+          <w:lang w:eastAsia="pt-BR"/>
+          <w14:ligatures w14:val="none"/>
+        </w:rPr>
+        <w:t xml:space="preserve"> (</w:t>
+      </w:r>
+      <w:r>
+        <w:rPr>
+          <w:rFonts w:ascii="Segoe UI" w:eastAsia="Times New Roman" w:hAnsi="Segoe UI" w:cs="Segoe UI"/>
+          <w:kern w:val="0"/>
+          <w:sz w:val="21"/>
+          <w:szCs w:val="21"/>
+          <w:lang w:eastAsia="pt-BR"/>
+          <w14:ligatures w14:val="none"/>
+        </w:rPr>
+        <w:t>16</w:t>
+      </w:r>
+      <w:r>
+        <w:rPr>
+          <w:rFonts w:ascii="Segoe UI" w:eastAsia="Times New Roman" w:hAnsi="Segoe UI" w:cs="Segoe UI"/>
+          <w:kern w:val="0"/>
+          <w:sz w:val="21"/>
+          <w:szCs w:val="21"/>
+          <w:lang w:eastAsia="pt-BR"/>
+          <w14:ligatures w14:val="none"/>
+        </w:rPr>
+        <w:t xml:space="preserve"> horas)</w:t>
+      </w:r>
+    </w:p>
+    <w:p>
+      <w:pPr>
+        <w:numPr>
+          <w:ilvl w:val="0"/>
+          <w:numId w:val="6"/>
+        </w:numPr>
+        <w:pBdr>
+          <w:top w:val="single" w:sz="2" w:space="0" w:color="D9D9E3"/>
+          <w:left w:val="single" w:sz="2" w:space="5" w:color="D9D9E3"/>
+          <w:bottom w:val="single" w:sz="2" w:space="0" w:color="D9D9E3"/>
+          <w:right w:val="single" w:sz="2" w:space="0" w:color="D9D9E3"/>
+        </w:pBdr>
+        <w:spacing w:after="0" w:line="240" w:lineRule="auto"/>
+        <w:rPr>
+          <w:rFonts w:ascii="Segoe UI" w:eastAsia="Times New Roman" w:hAnsi="Segoe UI" w:cs="Segoe UI"/>
+          <w:kern w:val="0"/>
+          <w:sz w:val="21"/>
+          <w:szCs w:val="21"/>
+          <w:lang w:eastAsia="pt-BR"/>
+          <w14:ligatures w14:val="none"/>
+        </w:rPr>
+      </w:pPr>
+      <w:r>
+        <w:rPr>
+          <w:rFonts w:ascii="Segoe UI" w:eastAsia="Times New Roman" w:hAnsi="Segoe UI" w:cs="Segoe UI"/>
+          <w:kern w:val="0"/>
+          <w:sz w:val="21"/>
+          <w:szCs w:val="21"/>
+          <w:lang w:eastAsia="pt-BR"/>
+          <w14:ligatures w14:val="none"/>
+        </w:rPr>
+        <w:t>Introdução às bases de dados e linguagem SQL</w:t>
+      </w:r>
+    </w:p>
+    <w:p>
+      <w:pPr>
+        <w:numPr>
+          <w:ilvl w:val="0"/>
+          <w:numId w:val="6"/>
+        </w:numPr>
+        <w:pBdr>
+          <w:top w:val="single" w:sz="2" w:space="0" w:color="D9D9E3"/>
+          <w:left w:val="single" w:sz="2" w:space="5" w:color="D9D9E3"/>
+          <w:bottom w:val="single" w:sz="2" w:space="0" w:color="D9D9E3"/>
+          <w:right w:val="single" w:sz="2" w:space="0" w:color="D9D9E3"/>
+        </w:pBdr>
+        <w:spacing w:after="0" w:line="240" w:lineRule="auto"/>
+        <w:rPr>
+          <w:rFonts w:ascii="Segoe UI" w:eastAsia="Times New Roman" w:hAnsi="Segoe UI" w:cs="Segoe UI"/>
+          <w:kern w:val="0"/>
+          <w:sz w:val="21"/>
+          <w:szCs w:val="21"/>
+          <w:lang w:eastAsia="pt-BR"/>
+          <w14:ligatures w14:val="none"/>
+        </w:rPr>
+      </w:pPr>
+      <w:r>
+        <w:rPr>
+          <w:rFonts w:ascii="Segoe UI" w:eastAsia="Times New Roman" w:hAnsi="Segoe UI" w:cs="Segoe UI"/>
+          <w:kern w:val="0"/>
+          <w:sz w:val="21"/>
+          <w:szCs w:val="21"/>
+          <w:lang w:eastAsia="pt-BR"/>
+          <w14:ligatures w14:val="none"/>
+        </w:rPr>
+        <w:t>Consultas básicas em SQL (SELECT, FROM, WHERE)</w:t>
+      </w:r>
+    </w:p>
+    <w:p>
+      <w:pPr>
+        <w:numPr>
+          <w:ilvl w:val="0"/>
+          <w:numId w:val="6"/>
+        </w:numPr>
+        <w:pBdr>
+          <w:top w:val="single" w:sz="2" w:space="0" w:color="D9D9E3"/>
+          <w:left w:val="single" w:sz="2" w:space="5" w:color="D9D9E3"/>
+          <w:bottom w:val="single" w:sz="2" w:space="0" w:color="D9D9E3"/>
+          <w:right w:val="single" w:sz="2" w:space="0" w:color="D9D9E3"/>
+        </w:pBdr>
+        <w:spacing w:after="0" w:line="240" w:lineRule="auto"/>
+        <w:rPr>
+          <w:rFonts w:ascii="Segoe UI" w:eastAsia="Times New Roman" w:hAnsi="Segoe UI" w:cs="Segoe UI"/>
+          <w:kern w:val="0"/>
+          <w:sz w:val="21"/>
+          <w:szCs w:val="21"/>
+          <w:lang w:eastAsia="pt-BR"/>
+          <w14:ligatures w14:val="none"/>
+        </w:rPr>
+      </w:pPr>
+      <w:r>
+        <w:rPr>
+          <w:rFonts w:ascii="Segoe UI" w:eastAsia="Times New Roman" w:hAnsi="Segoe UI" w:cs="Segoe UI"/>
+          <w:kern w:val="0"/>
+          <w:sz w:val="21"/>
+          <w:szCs w:val="21"/>
+          <w:lang w:eastAsia="pt-BR"/>
+          <w14:ligatures w14:val="none"/>
+        </w:rPr>
+        <w:t>Funções de agregação (SUM, AVG, COUNT, etc.)</w:t>
+      </w:r>
+    </w:p>
+    <w:p>
+      <w:pPr>
+        <w:numPr>
+          <w:ilvl w:val="0"/>
+          <w:numId w:val="6"/>
+        </w:numPr>
+        <w:pBdr>
+          <w:top w:val="single" w:sz="2" w:space="0" w:color="D9D9E3"/>
+          <w:left w:val="single" w:sz="2" w:space="5" w:color="D9D9E3"/>
+          <w:bottom w:val="single" w:sz="2" w:space="0" w:color="D9D9E3"/>
+          <w:right w:val="single" w:sz="2" w:space="0" w:color="D9D9E3"/>
+        </w:pBdr>
+        <w:spacing w:after="0" w:line="240" w:lineRule="auto"/>
+        <w:rPr>
+          <w:rFonts w:ascii="Segoe UI" w:eastAsia="Times New Roman" w:hAnsi="Segoe UI" w:cs="Segoe UI"/>
+          <w:kern w:val="0"/>
+          <w:sz w:val="21"/>
+          <w:szCs w:val="21"/>
+          <w:lang w:eastAsia="pt-BR"/>
+          <w14:ligatures w14:val="none"/>
+        </w:rPr>
+      </w:pPr>
+      <w:r>
+        <w:rPr>
+          <w:rFonts w:ascii="Segoe UI" w:eastAsia="Times New Roman" w:hAnsi="Segoe UI" w:cs="Segoe UI"/>
+          <w:kern w:val="0"/>
+          <w:sz w:val="21"/>
+          <w:szCs w:val="21"/>
+          <w:lang w:eastAsia="pt-BR"/>
+          <w14:ligatures w14:val="none"/>
+        </w:rPr>
+        <w:t>Junções de tabelas (INNER JOIN, LEFT JOIN, etc.)</w:t>
+      </w:r>
+    </w:p>
+    <w:p>
+      <w:pPr>
+        <w:numPr>
+          <w:ilvl w:val="0"/>
+          <w:numId w:val="6"/>
+        </w:numPr>
+        <w:pBdr>
+          <w:top w:val="single" w:sz="2" w:space="0" w:color="D9D9E3"/>
+          <w:left w:val="single" w:sz="2" w:space="5" w:color="D9D9E3"/>
+          <w:bottom w:val="single" w:sz="2" w:space="0" w:color="D9D9E3"/>
+          <w:right w:val="single" w:sz="2" w:space="0" w:color="D9D9E3"/>
+        </w:pBdr>
+        <w:spacing w:after="0" w:line="240" w:lineRule="auto"/>
+        <w:rPr>
+          <w:rFonts w:ascii="Segoe UI" w:eastAsia="Times New Roman" w:hAnsi="Segoe UI" w:cs="Segoe UI"/>
+          <w:kern w:val="0"/>
+          <w:sz w:val="21"/>
+          <w:szCs w:val="21"/>
+          <w:lang w:eastAsia="pt-BR"/>
+          <w14:ligatures w14:val="none"/>
+        </w:rPr>
+      </w:pPr>
+      <w:r>
+        <w:rPr>
+          <w:rFonts w:ascii="Segoe UI" w:eastAsia="Times New Roman" w:hAnsi="Segoe UI" w:cs="Segoe UI"/>
+          <w:kern w:val="0"/>
+          <w:sz w:val="21"/>
+          <w:szCs w:val="21"/>
+          <w:lang w:eastAsia="pt-BR"/>
+          <w14:ligatures w14:val="none"/>
+        </w:rPr>
+        <w:t>Subconsultas e consultas avançadas em SQL</w:t>
+      </w:r>
+    </w:p>
+    <w:p>
+      <w:pPr>
+        <w:numPr>
+          <w:ilvl w:val="0"/>
+          <w:numId w:val="6"/>
+        </w:numPr>
+        <w:pBdr>
+          <w:top w:val="single" w:sz="2" w:space="0" w:color="D9D9E3"/>
+          <w:left w:val="single" w:sz="2" w:space="5" w:color="D9D9E3"/>
+          <w:bottom w:val="single" w:sz="2" w:space="0" w:color="D9D9E3"/>
+          <w:right w:val="single" w:sz="2" w:space="0" w:color="D9D9E3"/>
+        </w:pBdr>
+        <w:spacing w:after="0" w:line="240" w:lineRule="auto"/>
+        <w:rPr>
+          <w:rFonts w:ascii="Segoe UI" w:eastAsia="Times New Roman" w:hAnsi="Segoe UI" w:cs="Segoe UI"/>
+          <w:kern w:val="0"/>
+          <w:sz w:val="21"/>
+          <w:szCs w:val="21"/>
+          <w:lang w:eastAsia="pt-BR"/>
+          <w14:ligatures w14:val="none"/>
+        </w:rPr>
+      </w:pPr>
+      <w:r>
+        <w:rPr>
+          <w:rFonts w:ascii="Segoe UI" w:eastAsia="Times New Roman" w:hAnsi="Segoe UI" w:cs="Segoe UI"/>
+          <w:kern w:val="0"/>
+          <w:sz w:val="21"/>
+          <w:szCs w:val="21"/>
+          <w:lang w:eastAsia="pt-BR"/>
+          <w14:ligatures w14:val="none"/>
+        </w:rPr>
+        <w:t>Introdução a bancos de dados não relacionais</w:t>
+      </w:r>
+    </w:p>
+    <w:p>
+      <w:pPr>
+        <w:pBdr>
+          <w:top w:val="single" w:sz="2" w:space="0" w:color="D9D9E3"/>
+          <w:left w:val="single" w:sz="2" w:space="0" w:color="D9D9E3"/>
+          <w:bottom w:val="single" w:sz="2" w:space="0" w:color="D9D9E3"/>
+          <w:right w:val="single" w:sz="2" w:space="0" w:color="D9D9E3"/>
+        </w:pBdr>
+        <w:spacing w:before="300" w:after="300" w:line="240" w:lineRule="auto"/>
+        <w:rPr>
+          <w:rFonts w:ascii="Segoe UI" w:eastAsia="Times New Roman" w:hAnsi="Segoe UI" w:cs="Segoe UI"/>
+          <w:kern w:val="0"/>
+          <w:sz w:val="21"/>
+          <w:szCs w:val="21"/>
+          <w:lang w:eastAsia="pt-BR"/>
+          <w14:ligatures w14:val="none"/>
+        </w:rPr>
+      </w:pPr>
+      <w:r>
+        <w:rPr>
+          <w:rFonts w:ascii="Segoe UI" w:eastAsia="Times New Roman" w:hAnsi="Segoe UI" w:cs="Segoe UI"/>
+          <w:kern w:val="0"/>
+          <w:sz w:val="21"/>
+          <w:szCs w:val="21"/>
+          <w:lang w:eastAsia="pt-BR"/>
+          <w14:ligatures w14:val="none"/>
+        </w:rPr>
+        <w:t xml:space="preserve">Módulo 7: </w:t>
+      </w:r>
+      <w:r>
+        <w:rPr>
+          <w:rFonts w:ascii="Segoe UI" w:eastAsia="Times New Roman" w:hAnsi="Segoe UI" w:cs="Segoe UI"/>
+          <w:b/>
+          <w:bCs/>
+          <w:kern w:val="0"/>
+          <w:sz w:val="21"/>
+          <w:szCs w:val="21"/>
+          <w:lang w:eastAsia="pt-BR"/>
+          <w14:ligatures w14:val="none"/>
+        </w:rPr>
+        <w:t>Inteligência Artificial</w:t>
+      </w:r>
+      <w:r>
+        <w:rPr>
+          <w:rFonts w:ascii="Segoe UI" w:eastAsia="Times New Roman" w:hAnsi="Segoe UI" w:cs="Segoe UI"/>
+          <w:b/>
+          <w:bCs/>
+          <w:kern w:val="0"/>
+          <w:sz w:val="21"/>
+          <w:szCs w:val="21"/>
+          <w:lang w:eastAsia="pt-BR"/>
+          <w14:ligatures w14:val="none"/>
+        </w:rPr>
         <w:t xml:space="preserve"> </w:t>
       </w:r>
       <w:r>
@@ -4122,6 +4379,7 @@
         </w:rPr>
       </w:pPr>
       <w:r>
+        <w:lastRenderedPageBreak/>
         <w:t>Deep Learning e Redes Neurais Artificiais (ANNs)</w:t>
       </w:r>
     </w:p>
@@ -4156,7 +4414,6 @@
           <w:lang w:eastAsia="pt-BR"/>
           <w14:ligatures w14:val="none"/>
         </w:rPr>
-        <w:lastRenderedPageBreak/>
         <w:t>Redes Neurais Convolucionais (CNNs) para visão computacional</w:t>
       </w:r>
     </w:p>

</xml_diff>

<commit_message>
update ppc data analysis
</commit_message>
<xml_diff>
--- a/documents/PPC-Análise-de-Dados.docx
+++ b/documents/PPC-Análise-de-Dados.docx
@@ -77,7 +77,25 @@
         <w:rPr>
           <w:lang w:eastAsia="pt-BR"/>
         </w:rPr>
-        <w:t>Da gestão de negócios a</w:t>
+        <w:t>Da gestão</w:t>
+      </w:r>
+      <w:r>
+        <w:rPr>
+          <w:lang w:eastAsia="pt-BR"/>
+        </w:rPr>
+        <w:t xml:space="preserve"> e i</w:t>
+      </w:r>
+      <w:r>
+        <w:rPr>
+          <w:lang w:eastAsia="pt-BR"/>
+        </w:rPr>
+        <w:t>nteligência</w:t>
+      </w:r>
+      <w:r>
+        <w:rPr>
+          <w:lang w:eastAsia="pt-BR"/>
+        </w:rPr>
+        <w:t xml:space="preserve"> de negócios a</w:t>
       </w:r>
       <w:r>
         <w:rPr>

</xml_diff>